<commit_message>
feat(main): add files lab8
</commit_message>
<xml_diff>
--- a/labs/lab07/report/report.docx
+++ b/labs/lab07/report/report.docx
@@ -7,7 +7,7 @@
         <w:pStyle w:val="Title"/>
       </w:pPr>
       <w:r>
-        <w:t xml:space="preserve">Шаблон отчёта по лабораторной работе</w:t>
+        <w:t xml:space="preserve">Отчет по лабораторной работе №7</w:t>
       </w:r>
     </w:p>
     <w:p>
@@ -15,7 +15,7 @@
         <w:pStyle w:val="Subtitle"/>
       </w:pPr>
       <w:r>
-        <w:t xml:space="preserve">Простейший вариант</w:t>
+        <w:t xml:space="preserve">Дисциплина: архитектура компьютера</w:t>
       </w:r>
     </w:p>
     <w:p>
@@ -23,7 +23,7 @@
         <w:pStyle w:val="Author"/>
       </w:pPr>
       <w:r>
-        <w:t xml:space="preserve">Дмитрий Сергеевич Кулябов</w:t>
+        <w:t xml:space="preserve">Мазурский Александр Дмитриевич</w:t>
       </w:r>
     </w:p>
     <w:sdt>
@@ -127,45 +127,19 @@
         <w:pStyle w:val="FirstParagraph"/>
       </w:pPr>
       <w:r>
-        <w:t xml:space="preserve">Здесь приводится формулировка цели лабораторной работы. Формулировки</w:t>
-      </w:r>
-      <w:r>
-        <w:t xml:space="preserve"> </w:t>
-      </w:r>
-      <w:r>
-        <w:t xml:space="preserve">цели для каждой лабораторной работы приведены в методических</w:t>
-      </w:r>
-      <w:r>
-        <w:t xml:space="preserve"> </w:t>
-      </w:r>
-      <w:r>
-        <w:t xml:space="preserve">указаниях.</w:t>
-      </w:r>
-    </w:p>
-    <w:p>
-      <w:pPr>
-        <w:pStyle w:val="BodyText"/>
-      </w:pPr>
-      <w:r>
-        <w:t xml:space="preserve">Цель данного шаблона — максимально упростить подготовку отчётов по</w:t>
-      </w:r>
-      <w:r>
-        <w:t xml:space="preserve"> </w:t>
-      </w:r>
-      <w:r>
-        <w:t xml:space="preserve">лабораторным работам. Модифицируя данный шаблон, студенты смогут без</w:t>
-      </w:r>
-      <w:r>
-        <w:t xml:space="preserve"> </w:t>
-      </w:r>
-      <w:r>
-        <w:t xml:space="preserve">труда подготовить отчёт по лабораторным работам, а также познакомиться</w:t>
-      </w:r>
-      <w:r>
-        <w:t xml:space="preserve"> </w:t>
-      </w:r>
-      <w:r>
-        <w:t xml:space="preserve">с основными возможностями разметки Markdown.</w:t>
+        <w:t xml:space="preserve">Изучение команд условного и безусловного переходов. Приобретение навыков написания</w:t>
+      </w:r>
+      <w:r>
+        <w:t xml:space="preserve"> </w:t>
+      </w:r>
+      <w:r>
+        <w:t xml:space="preserve">программ с использованием переходов. Знакомство с назначением и структурой файла</w:t>
+      </w:r>
+      <w:r>
+        <w:t xml:space="preserve"> </w:t>
+      </w:r>
+      <w:r>
+        <w:t xml:space="preserve">листинга.</w:t>
       </w:r>
     </w:p>
     <w:bookmarkEnd w:id="20"/>
@@ -189,20 +163,99 @@
     </w:p>
     <w:p>
       <w:pPr>
+        <w:pStyle w:val="Compact"/>
+        <w:numPr>
+          <w:ilvl w:val="0"/>
+          <w:numId w:val="1001"/>
+        </w:numPr>
+      </w:pPr>
+      <w:r>
+        <w:t xml:space="preserve">Реализация переходов в NASM</w:t>
+      </w:r>
+    </w:p>
+    <w:p>
+      <w:pPr>
+        <w:pStyle w:val="Compact"/>
+        <w:numPr>
+          <w:ilvl w:val="0"/>
+          <w:numId w:val="1001"/>
+        </w:numPr>
+      </w:pPr>
+      <w:r>
+        <w:t xml:space="preserve">Изучение структуры файлов листинга</w:t>
+      </w:r>
+    </w:p>
+    <w:p>
+      <w:pPr>
+        <w:pStyle w:val="Compact"/>
+        <w:numPr>
+          <w:ilvl w:val="0"/>
+          <w:numId w:val="1001"/>
+        </w:numPr>
+      </w:pPr>
+      <w:r>
+        <w:t xml:space="preserve">Самостоятельное написание программ по материалам лабораторной работы</w:t>
+      </w:r>
+    </w:p>
+    <w:bookmarkEnd w:id="21"/>
+    <w:bookmarkStart w:id="22" w:name="теоретическое-введение"/>
+    <w:p>
+      <w:pPr>
+        <w:pStyle w:val="Heading1"/>
+      </w:pPr>
+      <w:r>
+        <w:rPr>
+          <w:rStyle w:val="SectionNumber"/>
+        </w:rPr>
+        <w:t xml:space="preserve">3</w:t>
+      </w:r>
+      <w:r>
+        <w:tab/>
+      </w:r>
+      <w:r>
+        <w:t xml:space="preserve">Теоретическое введение</w:t>
+      </w:r>
+    </w:p>
+    <w:p>
+      <w:pPr>
         <w:pStyle w:val="FirstParagraph"/>
       </w:pPr>
       <w:r>
-        <w:t xml:space="preserve">Здесь приводится описание задания в соответствии с рекомендациями</w:t>
-      </w:r>
-      <w:r>
-        <w:t xml:space="preserve"> </w:t>
-      </w:r>
-      <w:r>
-        <w:t xml:space="preserve">методического пособия и выданным вариантом.</w:t>
-      </w:r>
-    </w:p>
-    <w:bookmarkEnd w:id="21"/>
-    <w:bookmarkStart w:id="23" w:name="теоретическое-введение"/>
+        <w:t xml:space="preserve">Для реализации ветвлений в ассемблере используются так называемые команды передачи</w:t>
+      </w:r>
+      <w:r>
+        <w:t xml:space="preserve"> </w:t>
+      </w:r>
+      <w:r>
+        <w:t xml:space="preserve">управления или команды перехода. Можно выделить 2 типа переходов:</w:t>
+      </w:r>
+      <w:r>
+        <w:t xml:space="preserve"> </w:t>
+      </w:r>
+      <w:r>
+        <w:t xml:space="preserve">• условный переход – выполнение или не выполнение перехода в определенную точку</w:t>
+      </w:r>
+      <w:r>
+        <w:t xml:space="preserve"> </w:t>
+      </w:r>
+      <w:r>
+        <w:t xml:space="preserve">программы в зависимости от проверки условия.</w:t>
+      </w:r>
+      <w:r>
+        <w:t xml:space="preserve"> </w:t>
+      </w:r>
+      <w:r>
+        <w:t xml:space="preserve">• безусловный переход – выполнение передачи управления в определенную точку про-</w:t>
+      </w:r>
+      <w:r>
+        <w:t xml:space="preserve"> </w:t>
+      </w:r>
+      <w:r>
+        <w:t xml:space="preserve">граммы без каких-либо условий.</w:t>
+      </w:r>
+    </w:p>
+    <w:bookmarkEnd w:id="22"/>
+    <w:bookmarkStart w:id="86" w:name="выполнение-лабораторной-работы"/>
     <w:p>
       <w:pPr>
         <w:pStyle w:val="Heading1"/>
@@ -211,13 +264,31 @@
         <w:rPr>
           <w:rStyle w:val="SectionNumber"/>
         </w:rPr>
-        <w:t xml:space="preserve">3</w:t>
+        <w:t xml:space="preserve">4</w:t>
       </w:r>
       <w:r>
         <w:tab/>
       </w:r>
       <w:r>
-        <w:t xml:space="preserve">Теоретическое введение</w:t>
+        <w:t xml:space="preserve">Выполнение лабораторной работы</w:t>
+      </w:r>
+    </w:p>
+    <w:bookmarkStart w:id="59" w:name="реализация-переходов-в-nasm"/>
+    <w:p>
+      <w:pPr>
+        <w:pStyle w:val="Heading2"/>
+      </w:pPr>
+      <w:r>
+        <w:rPr>
+          <w:rStyle w:val="SectionNumber"/>
+        </w:rPr>
+        <w:t xml:space="preserve">4.1</w:t>
+      </w:r>
+      <w:r>
+        <w:tab/>
+      </w:r>
+      <w:r>
+        <w:t xml:space="preserve">Реализация переходов в NASM</w:t>
       </w:r>
     </w:p>
     <w:p>
@@ -225,337 +296,10 @@
         <w:pStyle w:val="FirstParagraph"/>
       </w:pPr>
       <w:r>
-        <w:t xml:space="preserve">Здесь описываются теоретические аспекты, связанные с выполнением работы.</w:t>
-      </w:r>
-    </w:p>
-    <w:p>
-      <w:pPr>
-        <w:pStyle w:val="BodyText"/>
-      </w:pPr>
-      <w:r>
-        <w:t xml:space="preserve">Например, в табл. 1 приведено краткое описание стандартных каталогов Unix.</w:t>
-      </w:r>
-    </w:p>
-    <w:bookmarkStart w:id="22" w:name="tbl:std-dir"/>
-    <w:p>
-      <w:pPr>
-        <w:pStyle w:val="TableCaption"/>
-      </w:pPr>
-      <w:r>
-        <w:t xml:space="preserve">Таблица 1: Описание некоторых каталогов файловой системы GNU Linux</w:t>
-      </w:r>
-    </w:p>
-    <w:tbl>
-      <w:tblPr>
-        <w:tblStyle w:val="Table"/>
-        <w:tblW w:type="pct" w:w="5000"/>
-        <w:tblLayout w:type="fixed"/>
-        <w:tblLook w:firstRow="1" w:lastRow="0" w:firstColumn="0" w:lastColumn="0" w:noHBand="0" w:noVBand="0" w:val="0020"/>
-        <w:tblCaption w:val="Таблица 1: Описание некоторых каталогов файловой системы GNU Linux"/>
-      </w:tblPr>
-      <w:tblGrid>
-        <w:gridCol w:w="803"/>
-        <w:gridCol w:w="7116"/>
-      </w:tblGrid>
-      <w:tr>
-        <w:trPr>
-          <w:tblHeader w:val="on"/>
-        </w:trPr>
-        <w:tc>
-          <w:tcPr/>
-          <w:p>
-            <w:pPr>
-              <w:pStyle w:val="Compact"/>
-            </w:pPr>
-            <w:r>
-              <w:t xml:space="preserve">Имя каталога</w:t>
-            </w:r>
-          </w:p>
-        </w:tc>
-        <w:tc>
-          <w:tcPr/>
-          <w:p>
-            <w:pPr>
-              <w:pStyle w:val="Compact"/>
-            </w:pPr>
-            <w:r>
-              <w:t xml:space="preserve">Описание каталога</w:t>
-            </w:r>
-          </w:p>
-        </w:tc>
-      </w:tr>
-      <w:tr>
-        <w:tc>
-          <w:tcPr/>
-          <w:p>
-            <w:pPr>
-              <w:pStyle w:val="Compact"/>
-            </w:pPr>
-            <w:r>
-              <w:rPr>
-                <w:rStyle w:val="VerbatimChar"/>
-              </w:rPr>
-              <w:t xml:space="preserve">/</w:t>
-            </w:r>
-          </w:p>
-        </w:tc>
-        <w:tc>
-          <w:tcPr/>
-          <w:p>
-            <w:pPr>
-              <w:pStyle w:val="Compact"/>
-            </w:pPr>
-            <w:r>
-              <w:t xml:space="preserve">Корневая директория, содержащая всю файловую</w:t>
-            </w:r>
-          </w:p>
-        </w:tc>
-      </w:tr>
-      <w:tr>
-        <w:tc>
-          <w:tcPr/>
-          <w:p>
-            <w:pPr>
-              <w:pStyle w:val="Compact"/>
-            </w:pPr>
-            <w:r>
-              <w:rPr>
-                <w:rStyle w:val="VerbatimChar"/>
-              </w:rPr>
-              <w:t xml:space="preserve">/bin</w:t>
-            </w:r>
-          </w:p>
-        </w:tc>
-        <w:tc>
-          <w:tcPr/>
-          <w:p>
-            <w:pPr>
-              <w:pStyle w:val="Compact"/>
-            </w:pPr>
-            <w:r>
-              <w:t xml:space="preserve">Основные системные утилиты, необходимые как в однопользовательском режиме, так и при обычной работе всем пользователям</w:t>
-            </w:r>
-          </w:p>
-        </w:tc>
-      </w:tr>
-      <w:tr>
-        <w:tc>
-          <w:tcPr/>
-          <w:p>
-            <w:pPr>
-              <w:pStyle w:val="Compact"/>
-            </w:pPr>
-            <w:r>
-              <w:rPr>
-                <w:rStyle w:val="VerbatimChar"/>
-              </w:rPr>
-              <w:t xml:space="preserve">/etc</w:t>
-            </w:r>
-          </w:p>
-        </w:tc>
-        <w:tc>
-          <w:tcPr/>
-          <w:p>
-            <w:pPr>
-              <w:pStyle w:val="Compact"/>
-            </w:pPr>
-            <w:r>
-              <w:t xml:space="preserve">Общесистемные конфигурационные файлы и файлы конфигурации установленных программ</w:t>
-            </w:r>
-          </w:p>
-        </w:tc>
-      </w:tr>
-      <w:tr>
-        <w:tc>
-          <w:tcPr/>
-          <w:p>
-            <w:pPr>
-              <w:pStyle w:val="Compact"/>
-            </w:pPr>
-            <w:r>
-              <w:rPr>
-                <w:rStyle w:val="VerbatimChar"/>
-              </w:rPr>
-              <w:t xml:space="preserve">/home</w:t>
-            </w:r>
-          </w:p>
-        </w:tc>
-        <w:tc>
-          <w:tcPr/>
-          <w:p>
-            <w:pPr>
-              <w:pStyle w:val="Compact"/>
-            </w:pPr>
-            <w:r>
-              <w:t xml:space="preserve">Содержит домашние директории пользователей, которые, в свою очередь, содержат персональные настройки и данные пользователя</w:t>
-            </w:r>
-          </w:p>
-        </w:tc>
-      </w:tr>
-      <w:tr>
-        <w:tc>
-          <w:tcPr/>
-          <w:p>
-            <w:pPr>
-              <w:pStyle w:val="Compact"/>
-            </w:pPr>
-            <w:r>
-              <w:rPr>
-                <w:rStyle w:val="VerbatimChar"/>
-              </w:rPr>
-              <w:t xml:space="preserve">/media</w:t>
-            </w:r>
-          </w:p>
-        </w:tc>
-        <w:tc>
-          <w:tcPr/>
-          <w:p>
-            <w:pPr>
-              <w:pStyle w:val="Compact"/>
-            </w:pPr>
-            <w:r>
-              <w:t xml:space="preserve">Точки монтирования для сменных носителей</w:t>
-            </w:r>
-          </w:p>
-        </w:tc>
-      </w:tr>
-      <w:tr>
-        <w:tc>
-          <w:tcPr/>
-          <w:p>
-            <w:pPr>
-              <w:pStyle w:val="Compact"/>
-            </w:pPr>
-            <w:r>
-              <w:rPr>
-                <w:rStyle w:val="VerbatimChar"/>
-              </w:rPr>
-              <w:t xml:space="preserve">/root</w:t>
-            </w:r>
-          </w:p>
-        </w:tc>
-        <w:tc>
-          <w:tcPr/>
-          <w:p>
-            <w:pPr>
-              <w:pStyle w:val="Compact"/>
-            </w:pPr>
-            <w:r>
-              <w:t xml:space="preserve">Домашняя директория пользователя</w:t>
-            </w:r>
-            <w:r>
-              <w:t xml:space="preserve"> </w:t>
-            </w:r>
-            <w:r>
-              <w:rPr>
-                <w:rStyle w:val="VerbatimChar"/>
-              </w:rPr>
-              <w:t xml:space="preserve">root</w:t>
-            </w:r>
-          </w:p>
-        </w:tc>
-      </w:tr>
-      <w:tr>
-        <w:tc>
-          <w:tcPr/>
-          <w:p>
-            <w:pPr>
-              <w:pStyle w:val="Compact"/>
-            </w:pPr>
-            <w:r>
-              <w:rPr>
-                <w:rStyle w:val="VerbatimChar"/>
-              </w:rPr>
-              <w:t xml:space="preserve">/tmp</w:t>
-            </w:r>
-          </w:p>
-        </w:tc>
-        <w:tc>
-          <w:tcPr/>
-          <w:p>
-            <w:pPr>
-              <w:pStyle w:val="Compact"/>
-            </w:pPr>
-            <w:r>
-              <w:t xml:space="preserve">Временные файлы</w:t>
-            </w:r>
-          </w:p>
-        </w:tc>
-      </w:tr>
-      <w:tr>
-        <w:tc>
-          <w:tcPr/>
-          <w:p>
-            <w:pPr>
-              <w:pStyle w:val="Compact"/>
-            </w:pPr>
-            <w:r>
-              <w:rPr>
-                <w:rStyle w:val="VerbatimChar"/>
-              </w:rPr>
-              <w:t xml:space="preserve">/usr</w:t>
-            </w:r>
-          </w:p>
-        </w:tc>
-        <w:tc>
-          <w:tcPr/>
-          <w:p>
-            <w:pPr>
-              <w:pStyle w:val="Compact"/>
-            </w:pPr>
-            <w:r>
-              <w:t xml:space="preserve">Вторичная иерархия для данных пользователя</w:t>
-            </w:r>
-          </w:p>
-        </w:tc>
-      </w:tr>
-    </w:tbl>
-    <w:bookmarkEnd w:id="22"/>
-    <w:p>
-      <w:pPr>
-        <w:pStyle w:val="BodyText"/>
-      </w:pPr>
-      <w:r>
-        <w:t xml:space="preserve">Более подробно про Unix см. в</w:t>
-      </w:r>
-      <w:r>
-        <w:t xml:space="preserve"> </w:t>
-      </w:r>
-      <w:r>
-        <w:t xml:space="preserve">[1–4]</w:t>
-      </w:r>
-      <w:r>
-        <w:t xml:space="preserve">.</w:t>
-      </w:r>
-    </w:p>
-    <w:bookmarkEnd w:id="23"/>
-    <w:bookmarkStart w:id="28" w:name="выполнение-лабораторной-работы"/>
-    <w:p>
-      <w:pPr>
-        <w:pStyle w:val="Heading1"/>
-      </w:pPr>
-      <w:r>
-        <w:rPr>
-          <w:rStyle w:val="SectionNumber"/>
-        </w:rPr>
-        <w:t xml:space="preserve">4</w:t>
-      </w:r>
-      <w:r>
-        <w:tab/>
-      </w:r>
-      <w:r>
-        <w:t xml:space="preserve">Выполнение лабораторной работы</w:t>
-      </w:r>
-    </w:p>
-    <w:p>
-      <w:pPr>
-        <w:pStyle w:val="FirstParagraph"/>
-      </w:pPr>
-      <w:r>
-        <w:t xml:space="preserve">Описываются проведённые действия, в качестве иллюстрации даётся ссылка на иллюстрацию (рис. 1).</w:t>
-      </w:r>
-    </w:p>
-    <w:bookmarkStart w:id="27" w:name="fig:001"/>
+        <w:t xml:space="preserve">Создаю каталог для программ лабораторной работы №7 (рис. 1).</w:t>
+      </w:r>
+    </w:p>
+    <w:bookmarkStart w:id="26" w:name="fig:001"/>
     <w:p>
       <w:pPr>
         <w:pStyle w:val="CaptionedFigure"/>
@@ -563,20 +307,20 @@
       <w:r>
         <w:drawing>
           <wp:inline>
-            <wp:extent cx="3733800" cy="2800350"/>
+            <wp:extent cx="3733800" cy="745978"/>
             <wp:effectExtent b="0" l="0" r="0" t="0"/>
-            <wp:docPr descr="Название рисунка" title="" id="25" name="Picture"/>
+            <wp:docPr descr="Создание каталога и файла для программы" title="" id="24" name="Picture"/>
             <a:graphic>
               <a:graphicData uri="http://schemas.openxmlformats.org/drawingml/2006/picture">
                 <pic:pic>
                   <pic:nvPicPr>
-                    <pic:cNvPr descr="image/placeimg_800_600_tech.jpg" id="26" name="Picture"/>
+                    <pic:cNvPr descr="image/1.PNG" id="25" name="Picture"/>
                     <pic:cNvPicPr>
                       <a:picLocks noChangeArrowheads="1" noChangeAspect="1"/>
                     </pic:cNvPicPr>
                   </pic:nvPicPr>
                   <pic:blipFill>
-                    <a:blip r:embed="rId24"/>
+                    <a:blip r:embed="rId23"/>
                     <a:stretch>
                       <a:fillRect/>
                     </a:stretch>
@@ -584,7 +328,7 @@
                   <pic:spPr bwMode="auto">
                     <a:xfrm>
                       <a:off x="0" y="0"/>
-                      <a:ext cx="3733800" cy="2800350"/>
+                      <a:ext cx="3733800" cy="745978"/>
                     </a:xfrm>
                     <a:prstGeom prst="rect">
                       <a:avLst/>
@@ -608,12 +352,3434 @@
         <w:pStyle w:val="ImageCaption"/>
       </w:pPr>
       <w:r>
-        <w:t xml:space="preserve">Рис. 1: Название рисунка</w:t>
-      </w:r>
-    </w:p>
-    <w:bookmarkEnd w:id="27"/>
-    <w:bookmarkEnd w:id="28"/>
-    <w:bookmarkStart w:id="29" w:name="выводы"/>
+        <w:t xml:space="preserve">Рис. 1: Создание каталога и файла для программы</w:t>
+      </w:r>
+    </w:p>
+    <w:bookmarkEnd w:id="26"/>
+    <w:p>
+      <w:pPr>
+        <w:pStyle w:val="BodyText"/>
+      </w:pPr>
+      <w:r>
+        <w:t xml:space="preserve">Копирую код из листинга в файл будущей программы. (рис. 2).</w:t>
+      </w:r>
+    </w:p>
+    <w:bookmarkStart w:id="30" w:name="fig:002"/>
+    <w:p>
+      <w:pPr>
+        <w:pStyle w:val="CaptionedFigure"/>
+      </w:pPr>
+      <w:r>
+        <w:drawing>
+          <wp:inline>
+            <wp:extent cx="3733800" cy="4729480"/>
+            <wp:effectExtent b="0" l="0" r="0" t="0"/>
+            <wp:docPr descr="Сохранение программы" title="" id="28" name="Picture"/>
+            <a:graphic>
+              <a:graphicData uri="http://schemas.openxmlformats.org/drawingml/2006/picture">
+                <pic:pic>
+                  <pic:nvPicPr>
+                    <pic:cNvPr descr="image/2.PNG" id="29" name="Picture"/>
+                    <pic:cNvPicPr>
+                      <a:picLocks noChangeArrowheads="1" noChangeAspect="1"/>
+                    </pic:cNvPicPr>
+                  </pic:nvPicPr>
+                  <pic:blipFill>
+                    <a:blip r:embed="rId27"/>
+                    <a:stretch>
+                      <a:fillRect/>
+                    </a:stretch>
+                  </pic:blipFill>
+                  <pic:spPr bwMode="auto">
+                    <a:xfrm>
+                      <a:off x="0" y="0"/>
+                      <a:ext cx="3733800" cy="4729480"/>
+                    </a:xfrm>
+                    <a:prstGeom prst="rect">
+                      <a:avLst/>
+                    </a:prstGeom>
+                    <a:noFill/>
+                    <a:ln w="9525">
+                      <a:noFill/>
+                      <a:headEnd/>
+                      <a:tailEnd/>
+                    </a:ln>
+                  </pic:spPr>
+                </pic:pic>
+              </a:graphicData>
+            </a:graphic>
+          </wp:inline>
+        </w:drawing>
+      </w:r>
+    </w:p>
+    <w:p>
+      <w:pPr>
+        <w:pStyle w:val="ImageCaption"/>
+      </w:pPr>
+      <w:r>
+        <w:t xml:space="preserve">Рис. 2: Сохранение программы</w:t>
+      </w:r>
+    </w:p>
+    <w:bookmarkEnd w:id="30"/>
+    <w:p>
+      <w:pPr>
+        <w:pStyle w:val="BodyText"/>
+      </w:pPr>
+      <w:r>
+        <w:t xml:space="preserve">При запуске программы я убедился в том, что неусловный переход действительно изменяет порядок выполнения инструкций (рис. 3).</w:t>
+      </w:r>
+    </w:p>
+    <w:bookmarkStart w:id="34" w:name="fig:003"/>
+    <w:p>
+      <w:pPr>
+        <w:pStyle w:val="CaptionedFigure"/>
+      </w:pPr>
+      <w:r>
+        <w:drawing>
+          <wp:inline>
+            <wp:extent cx="3733800" cy="890666"/>
+            <wp:effectExtent b="0" l="0" r="0" t="0"/>
+            <wp:docPr descr="Запуск программы" title="" id="32" name="Picture"/>
+            <a:graphic>
+              <a:graphicData uri="http://schemas.openxmlformats.org/drawingml/2006/picture">
+                <pic:pic>
+                  <pic:nvPicPr>
+                    <pic:cNvPr descr="image/3.PNG" id="33" name="Picture"/>
+                    <pic:cNvPicPr>
+                      <a:picLocks noChangeArrowheads="1" noChangeAspect="1"/>
+                    </pic:cNvPicPr>
+                  </pic:nvPicPr>
+                  <pic:blipFill>
+                    <a:blip r:embed="rId31"/>
+                    <a:stretch>
+                      <a:fillRect/>
+                    </a:stretch>
+                  </pic:blipFill>
+                  <pic:spPr bwMode="auto">
+                    <a:xfrm>
+                      <a:off x="0" y="0"/>
+                      <a:ext cx="3733800" cy="890666"/>
+                    </a:xfrm>
+                    <a:prstGeom prst="rect">
+                      <a:avLst/>
+                    </a:prstGeom>
+                    <a:noFill/>
+                    <a:ln w="9525">
+                      <a:noFill/>
+                      <a:headEnd/>
+                      <a:tailEnd/>
+                    </a:ln>
+                  </pic:spPr>
+                </pic:pic>
+              </a:graphicData>
+            </a:graphic>
+          </wp:inline>
+        </w:drawing>
+      </w:r>
+    </w:p>
+    <w:p>
+      <w:pPr>
+        <w:pStyle w:val="ImageCaption"/>
+      </w:pPr>
+      <w:r>
+        <w:t xml:space="preserve">Рис. 3: Запуск программы</w:t>
+      </w:r>
+    </w:p>
+    <w:bookmarkEnd w:id="34"/>
+    <w:p>
+      <w:pPr>
+        <w:pStyle w:val="BodyText"/>
+      </w:pPr>
+      <w:r>
+        <w:t xml:space="preserve">Изменяю программу таким образом, чтобы поменялся порядок выполнения функций (рис. 4).</w:t>
+      </w:r>
+    </w:p>
+    <w:bookmarkStart w:id="38" w:name="fig:004"/>
+    <w:p>
+      <w:pPr>
+        <w:pStyle w:val="CaptionedFigure"/>
+      </w:pPr>
+      <w:r>
+        <w:drawing>
+          <wp:inline>
+            <wp:extent cx="3733800" cy="514733"/>
+            <wp:effectExtent b="0" l="0" r="0" t="0"/>
+            <wp:docPr descr="Изменение программы" title="" id="36" name="Picture"/>
+            <a:graphic>
+              <a:graphicData uri="http://schemas.openxmlformats.org/drawingml/2006/picture">
+                <pic:pic>
+                  <pic:nvPicPr>
+                    <pic:cNvPr descr="image/4.PNG" id="37" name="Picture"/>
+                    <pic:cNvPicPr>
+                      <a:picLocks noChangeArrowheads="1" noChangeAspect="1"/>
+                    </pic:cNvPicPr>
+                  </pic:nvPicPr>
+                  <pic:blipFill>
+                    <a:blip r:embed="rId35"/>
+                    <a:stretch>
+                      <a:fillRect/>
+                    </a:stretch>
+                  </pic:blipFill>
+                  <pic:spPr bwMode="auto">
+                    <a:xfrm>
+                      <a:off x="0" y="0"/>
+                      <a:ext cx="3733800" cy="514733"/>
+                    </a:xfrm>
+                    <a:prstGeom prst="rect">
+                      <a:avLst/>
+                    </a:prstGeom>
+                    <a:noFill/>
+                    <a:ln w="9525">
+                      <a:noFill/>
+                      <a:headEnd/>
+                      <a:tailEnd/>
+                    </a:ln>
+                  </pic:spPr>
+                </pic:pic>
+              </a:graphicData>
+            </a:graphic>
+          </wp:inline>
+        </w:drawing>
+      </w:r>
+    </w:p>
+    <w:p>
+      <w:pPr>
+        <w:pStyle w:val="ImageCaption"/>
+      </w:pPr>
+      <w:r>
+        <w:t xml:space="preserve">Рис. 4: Изменение программы</w:t>
+      </w:r>
+    </w:p>
+    <w:bookmarkEnd w:id="38"/>
+    <w:p>
+      <w:pPr>
+        <w:pStyle w:val="BodyText"/>
+      </w:pPr>
+      <w:r>
+        <w:t xml:space="preserve">Запускаю программу и проверяю, что примененные изменения верны (рис. 5).</w:t>
+      </w:r>
+    </w:p>
+    <w:bookmarkStart w:id="42" w:name="fig:005"/>
+    <w:p>
+      <w:pPr>
+        <w:pStyle w:val="CaptionedFigure"/>
+      </w:pPr>
+      <w:r>
+        <w:drawing>
+          <wp:inline>
+            <wp:extent cx="3416968" cy="6439301"/>
+            <wp:effectExtent b="0" l="0" r="0" t="0"/>
+            <wp:docPr descr="Запуск изменеенной программы" title="" id="40" name="Picture"/>
+            <a:graphic>
+              <a:graphicData uri="http://schemas.openxmlformats.org/drawingml/2006/picture">
+                <pic:pic>
+                  <pic:nvPicPr>
+                    <pic:cNvPr descr="image/5.PNG" id="41" name="Picture"/>
+                    <pic:cNvPicPr>
+                      <a:picLocks noChangeArrowheads="1" noChangeAspect="1"/>
+                    </pic:cNvPicPr>
+                  </pic:nvPicPr>
+                  <pic:blipFill>
+                    <a:blip r:embed="rId39"/>
+                    <a:stretch>
+                      <a:fillRect/>
+                    </a:stretch>
+                  </pic:blipFill>
+                  <pic:spPr bwMode="auto">
+                    <a:xfrm>
+                      <a:off x="0" y="0"/>
+                      <a:ext cx="3416968" cy="6439301"/>
+                    </a:xfrm>
+                    <a:prstGeom prst="rect">
+                      <a:avLst/>
+                    </a:prstGeom>
+                    <a:noFill/>
+                    <a:ln w="9525">
+                      <a:noFill/>
+                      <a:headEnd/>
+                      <a:tailEnd/>
+                    </a:ln>
+                  </pic:spPr>
+                </pic:pic>
+              </a:graphicData>
+            </a:graphic>
+          </wp:inline>
+        </w:drawing>
+      </w:r>
+    </w:p>
+    <w:p>
+      <w:pPr>
+        <w:pStyle w:val="ImageCaption"/>
+      </w:pPr>
+      <w:r>
+        <w:t xml:space="preserve">Рис. 5: Запуск изменеенной программы</w:t>
+      </w:r>
+    </w:p>
+    <w:bookmarkEnd w:id="42"/>
+    <w:p>
+      <w:pPr>
+        <w:pStyle w:val="BodyText"/>
+      </w:pPr>
+      <w:r>
+        <w:t xml:space="preserve">Теперь изменяю текст программы так, чтобы все три сообщения вывелись в обратном порядке (рис. 6).</w:t>
+      </w:r>
+    </w:p>
+    <w:bookmarkStart w:id="46" w:name="fig:006"/>
+    <w:p>
+      <w:pPr>
+        <w:pStyle w:val="CaptionedFigure"/>
+      </w:pPr>
+      <w:r>
+        <w:drawing>
+          <wp:inline>
+            <wp:extent cx="3733800" cy="457439"/>
+            <wp:effectExtent b="0" l="0" r="0" t="0"/>
+            <wp:docPr descr="Изменение программы" title="" id="44" name="Picture"/>
+            <a:graphic>
+              <a:graphicData uri="http://schemas.openxmlformats.org/drawingml/2006/picture">
+                <pic:pic>
+                  <pic:nvPicPr>
+                    <pic:cNvPr descr="image/6.PNG" id="45" name="Picture"/>
+                    <pic:cNvPicPr>
+                      <a:picLocks noChangeArrowheads="1" noChangeAspect="1"/>
+                    </pic:cNvPicPr>
+                  </pic:nvPicPr>
+                  <pic:blipFill>
+                    <a:blip r:embed="rId43"/>
+                    <a:stretch>
+                      <a:fillRect/>
+                    </a:stretch>
+                  </pic:blipFill>
+                  <pic:spPr bwMode="auto">
+                    <a:xfrm>
+                      <a:off x="0" y="0"/>
+                      <a:ext cx="3733800" cy="457439"/>
+                    </a:xfrm>
+                    <a:prstGeom prst="rect">
+                      <a:avLst/>
+                    </a:prstGeom>
+                    <a:noFill/>
+                    <a:ln w="9525">
+                      <a:noFill/>
+                      <a:headEnd/>
+                      <a:tailEnd/>
+                    </a:ln>
+                  </pic:spPr>
+                </pic:pic>
+              </a:graphicData>
+            </a:graphic>
+          </wp:inline>
+        </w:drawing>
+      </w:r>
+    </w:p>
+    <w:p>
+      <w:pPr>
+        <w:pStyle w:val="ImageCaption"/>
+      </w:pPr>
+      <w:r>
+        <w:t xml:space="preserve">Рис. 6: Изменение программы</w:t>
+      </w:r>
+    </w:p>
+    <w:bookmarkEnd w:id="46"/>
+    <w:p>
+      <w:pPr>
+        <w:pStyle w:val="BodyText"/>
+      </w:pPr>
+      <w:r>
+        <w:t xml:space="preserve">Работа выполнена корректно, программа в нужном мне порядке выводит сообщения (рис. 7).</w:t>
+      </w:r>
+    </w:p>
+    <w:bookmarkStart w:id="50" w:name="fig:007"/>
+    <w:p>
+      <w:pPr>
+        <w:pStyle w:val="CaptionedFigure"/>
+      </w:pPr>
+      <w:r>
+        <w:drawing>
+          <wp:inline>
+            <wp:extent cx="3733800" cy="3799521"/>
+            <wp:effectExtent b="0" l="0" r="0" t="0"/>
+            <wp:docPr descr="Проверка изменений" title="" id="48" name="Picture"/>
+            <a:graphic>
+              <a:graphicData uri="http://schemas.openxmlformats.org/drawingml/2006/picture">
+                <pic:pic>
+                  <pic:nvPicPr>
+                    <pic:cNvPr descr="image/7.PNG" id="49" name="Picture"/>
+                    <pic:cNvPicPr>
+                      <a:picLocks noChangeArrowheads="1" noChangeAspect="1"/>
+                    </pic:cNvPicPr>
+                  </pic:nvPicPr>
+                  <pic:blipFill>
+                    <a:blip r:embed="rId47"/>
+                    <a:stretch>
+                      <a:fillRect/>
+                    </a:stretch>
+                  </pic:blipFill>
+                  <pic:spPr bwMode="auto">
+                    <a:xfrm>
+                      <a:off x="0" y="0"/>
+                      <a:ext cx="3733800" cy="3799521"/>
+                    </a:xfrm>
+                    <a:prstGeom prst="rect">
+                      <a:avLst/>
+                    </a:prstGeom>
+                    <a:noFill/>
+                    <a:ln w="9525">
+                      <a:noFill/>
+                      <a:headEnd/>
+                      <a:tailEnd/>
+                    </a:ln>
+                  </pic:spPr>
+                </pic:pic>
+              </a:graphicData>
+            </a:graphic>
+          </wp:inline>
+        </w:drawing>
+      </w:r>
+    </w:p>
+    <w:p>
+      <w:pPr>
+        <w:pStyle w:val="ImageCaption"/>
+      </w:pPr>
+      <w:r>
+        <w:t xml:space="preserve">Рис. 7: Проверка изменений</w:t>
+      </w:r>
+    </w:p>
+    <w:bookmarkEnd w:id="50"/>
+    <w:p>
+      <w:pPr>
+        <w:pStyle w:val="BodyText"/>
+      </w:pPr>
+      <w:r>
+        <w:t xml:space="preserve">Создаю новый рабочий файл и вставляю в него код из следующего листинга (рис. 8).</w:t>
+      </w:r>
+    </w:p>
+    <w:bookmarkStart w:id="54" w:name="fig:008"/>
+    <w:p>
+      <w:pPr>
+        <w:pStyle w:val="CaptionedFigure"/>
+      </w:pPr>
+      <w:r>
+        <w:drawing>
+          <wp:inline>
+            <wp:extent cx="3733800" cy="881537"/>
+            <wp:effectExtent b="0" l="0" r="0" t="0"/>
+            <wp:docPr descr="Сохранение новой программы" title="" id="52" name="Picture"/>
+            <a:graphic>
+              <a:graphicData uri="http://schemas.openxmlformats.org/drawingml/2006/picture">
+                <pic:pic>
+                  <pic:nvPicPr>
+                    <pic:cNvPr descr="image/8.PNG" id="53" name="Picture"/>
+                    <pic:cNvPicPr>
+                      <a:picLocks noChangeArrowheads="1" noChangeAspect="1"/>
+                    </pic:cNvPicPr>
+                  </pic:nvPicPr>
+                  <pic:blipFill>
+                    <a:blip r:embed="rId51"/>
+                    <a:stretch>
+                      <a:fillRect/>
+                    </a:stretch>
+                  </pic:blipFill>
+                  <pic:spPr bwMode="auto">
+                    <a:xfrm>
+                      <a:off x="0" y="0"/>
+                      <a:ext cx="3733800" cy="881537"/>
+                    </a:xfrm>
+                    <a:prstGeom prst="rect">
+                      <a:avLst/>
+                    </a:prstGeom>
+                    <a:noFill/>
+                    <a:ln w="9525">
+                      <a:noFill/>
+                      <a:headEnd/>
+                      <a:tailEnd/>
+                    </a:ln>
+                  </pic:spPr>
+                </pic:pic>
+              </a:graphicData>
+            </a:graphic>
+          </wp:inline>
+        </w:drawing>
+      </w:r>
+    </w:p>
+    <w:p>
+      <w:pPr>
+        <w:pStyle w:val="ImageCaption"/>
+      </w:pPr>
+      <w:r>
+        <w:t xml:space="preserve">Рис. 8: Сохранение новой программы</w:t>
+      </w:r>
+    </w:p>
+    <w:bookmarkEnd w:id="54"/>
+    <w:p>
+      <w:pPr>
+        <w:pStyle w:val="BodyText"/>
+      </w:pPr>
+      <w:r>
+        <w:t xml:space="preserve">Программа выводит значение переменной с максимальным значением, проверяю работу программы с разными входными данными (рис. 9).</w:t>
+      </w:r>
+    </w:p>
+    <w:bookmarkStart w:id="58" w:name="fig:009"/>
+    <w:p>
+      <w:pPr>
+        <w:pStyle w:val="CaptionedFigure"/>
+      </w:pPr>
+      <w:r>
+        <w:drawing>
+          <wp:inline>
+            <wp:extent cx="3733800" cy="3635405"/>
+            <wp:effectExtent b="0" l="0" r="0" t="0"/>
+            <wp:docPr descr="Проверка программы из листинга" title="" id="56" name="Picture"/>
+            <a:graphic>
+              <a:graphicData uri="http://schemas.openxmlformats.org/drawingml/2006/picture">
+                <pic:pic>
+                  <pic:nvPicPr>
+                    <pic:cNvPr descr="image/9.PNG" id="57" name="Picture"/>
+                    <pic:cNvPicPr>
+                      <a:picLocks noChangeArrowheads="1" noChangeAspect="1"/>
+                    </pic:cNvPicPr>
+                  </pic:nvPicPr>
+                  <pic:blipFill>
+                    <a:blip r:embed="rId55"/>
+                    <a:stretch>
+                      <a:fillRect/>
+                    </a:stretch>
+                  </pic:blipFill>
+                  <pic:spPr bwMode="auto">
+                    <a:xfrm>
+                      <a:off x="0" y="0"/>
+                      <a:ext cx="3733800" cy="3635405"/>
+                    </a:xfrm>
+                    <a:prstGeom prst="rect">
+                      <a:avLst/>
+                    </a:prstGeom>
+                    <a:noFill/>
+                    <a:ln w="9525">
+                      <a:noFill/>
+                      <a:headEnd/>
+                      <a:tailEnd/>
+                    </a:ln>
+                  </pic:spPr>
+                </pic:pic>
+              </a:graphicData>
+            </a:graphic>
+          </wp:inline>
+        </w:drawing>
+      </w:r>
+    </w:p>
+    <w:p>
+      <w:pPr>
+        <w:pStyle w:val="ImageCaption"/>
+      </w:pPr>
+      <w:r>
+        <w:t xml:space="preserve">Рис. 9: Проверка программы из листинга</w:t>
+      </w:r>
+    </w:p>
+    <w:bookmarkEnd w:id="58"/>
+    <w:bookmarkEnd w:id="59"/>
+    <w:bookmarkStart w:id="72" w:name="изучение-структуры-файла-листинга"/>
+    <w:p>
+      <w:pPr>
+        <w:pStyle w:val="Heading2"/>
+      </w:pPr>
+      <w:r>
+        <w:rPr>
+          <w:rStyle w:val="SectionNumber"/>
+        </w:rPr>
+        <w:t xml:space="preserve">4.2</w:t>
+      </w:r>
+      <w:r>
+        <w:tab/>
+      </w:r>
+      <w:r>
+        <w:t xml:space="preserve">Изучение структуры файла листинга</w:t>
+      </w:r>
+    </w:p>
+    <w:p>
+      <w:pPr>
+        <w:pStyle w:val="FirstParagraph"/>
+      </w:pPr>
+      <w:r>
+        <w:t xml:space="preserve">Создаю файл листинга с помощью флага -l команды nasm и открываю его с помощью текстового редактора mousepad (рис. 10).</w:t>
+      </w:r>
+    </w:p>
+    <w:bookmarkStart w:id="63" w:name="fig:010"/>
+    <w:p>
+      <w:pPr>
+        <w:pStyle w:val="CaptionedFigure"/>
+      </w:pPr>
+      <w:r>
+        <w:drawing>
+          <wp:inline>
+            <wp:extent cx="2483317" cy="3108960"/>
+            <wp:effectExtent b="0" l="0" r="0" t="0"/>
+            <wp:docPr descr="Проверка файла листинга" title="" id="61" name="Picture"/>
+            <a:graphic>
+              <a:graphicData uri="http://schemas.openxmlformats.org/drawingml/2006/picture">
+                <pic:pic>
+                  <pic:nvPicPr>
+                    <pic:cNvPr descr="image/10.PNG" id="62" name="Picture"/>
+                    <pic:cNvPicPr>
+                      <a:picLocks noChangeArrowheads="1" noChangeAspect="1"/>
+                    </pic:cNvPicPr>
+                  </pic:nvPicPr>
+                  <pic:blipFill>
+                    <a:blip r:embed="rId60"/>
+                    <a:stretch>
+                      <a:fillRect/>
+                    </a:stretch>
+                  </pic:blipFill>
+                  <pic:spPr bwMode="auto">
+                    <a:xfrm>
+                      <a:off x="0" y="0"/>
+                      <a:ext cx="2483317" cy="3108960"/>
+                    </a:xfrm>
+                    <a:prstGeom prst="rect">
+                      <a:avLst/>
+                    </a:prstGeom>
+                    <a:noFill/>
+                    <a:ln w="9525">
+                      <a:noFill/>
+                      <a:headEnd/>
+                      <a:tailEnd/>
+                    </a:ln>
+                  </pic:spPr>
+                </pic:pic>
+              </a:graphicData>
+            </a:graphic>
+          </wp:inline>
+        </w:drawing>
+      </w:r>
+    </w:p>
+    <w:p>
+      <w:pPr>
+        <w:pStyle w:val="ImageCaption"/>
+      </w:pPr>
+      <w:r>
+        <w:t xml:space="preserve">Рис. 10: Проверка файла листинга</w:t>
+      </w:r>
+    </w:p>
+    <w:bookmarkEnd w:id="63"/>
+    <w:p>
+      <w:pPr>
+        <w:pStyle w:val="BodyText"/>
+      </w:pPr>
+      <w:r>
+        <w:t xml:space="preserve">Первое значение в файле листинга - номер строки, и он может вовсе не совпадать с номером строки изначального файла. Второе вхождение - адрес, смещение машинного кода относительно начала текущего сегмента, затем непосредственно идет сам машинный код, а заключает строку исходный текст прогарммы с комментариями.</w:t>
+      </w:r>
+    </w:p>
+    <w:p>
+      <w:pPr>
+        <w:pStyle w:val="BodyText"/>
+      </w:pPr>
+      <w:r>
+        <w:t xml:space="preserve">Удаляю один операнд из случайной инструкции, чтобы проверить поведение файла листинга в дальнейшем (рис. 11).</w:t>
+      </w:r>
+    </w:p>
+    <w:bookmarkStart w:id="67" w:name="fig:011"/>
+    <w:p>
+      <w:pPr>
+        <w:pStyle w:val="CaptionedFigure"/>
+      </w:pPr>
+      <w:r>
+        <w:drawing>
+          <wp:inline>
+            <wp:extent cx="3733800" cy="955270"/>
+            <wp:effectExtent b="0" l="0" r="0" t="0"/>
+            <wp:docPr descr="Удаление операнда из программы" title="" id="65" name="Picture"/>
+            <a:graphic>
+              <a:graphicData uri="http://schemas.openxmlformats.org/drawingml/2006/picture">
+                <pic:pic>
+                  <pic:nvPicPr>
+                    <pic:cNvPr descr="image/11.PNG" id="66" name="Picture"/>
+                    <pic:cNvPicPr>
+                      <a:picLocks noChangeArrowheads="1" noChangeAspect="1"/>
+                    </pic:cNvPicPr>
+                  </pic:nvPicPr>
+                  <pic:blipFill>
+                    <a:blip r:embed="rId64"/>
+                    <a:stretch>
+                      <a:fillRect/>
+                    </a:stretch>
+                  </pic:blipFill>
+                  <pic:spPr bwMode="auto">
+                    <a:xfrm>
+                      <a:off x="0" y="0"/>
+                      <a:ext cx="3733800" cy="955270"/>
+                    </a:xfrm>
+                    <a:prstGeom prst="rect">
+                      <a:avLst/>
+                    </a:prstGeom>
+                    <a:noFill/>
+                    <a:ln w="9525">
+                      <a:noFill/>
+                      <a:headEnd/>
+                      <a:tailEnd/>
+                    </a:ln>
+                  </pic:spPr>
+                </pic:pic>
+              </a:graphicData>
+            </a:graphic>
+          </wp:inline>
+        </w:drawing>
+      </w:r>
+    </w:p>
+    <w:p>
+      <w:pPr>
+        <w:pStyle w:val="ImageCaption"/>
+      </w:pPr>
+      <w:r>
+        <w:t xml:space="preserve">Рис. 11: Удаление операнда из программы</w:t>
+      </w:r>
+    </w:p>
+    <w:bookmarkEnd w:id="67"/>
+    <w:p>
+      <w:pPr>
+        <w:pStyle w:val="BodyText"/>
+      </w:pPr>
+      <w:r>
+        <w:t xml:space="preserve">В новом файле листинга показывает ошибку, которая возникла при попытке трансляции файла. Никакие выходные файлы при этом помимо файла листинга не создаются. (рис. 12).</w:t>
+      </w:r>
+    </w:p>
+    <w:bookmarkStart w:id="71" w:name="fig:012"/>
+    <w:p>
+      <w:pPr>
+        <w:pStyle w:val="CaptionedFigure"/>
+      </w:pPr>
+      <w:r>
+        <w:drawing>
+          <wp:inline>
+            <wp:extent cx="3733800" cy="5220711"/>
+            <wp:effectExtent b="0" l="0" r="0" t="0"/>
+            <wp:docPr descr="Просмотр ошибки в файле листинга" title="" id="69" name="Picture"/>
+            <a:graphic>
+              <a:graphicData uri="http://schemas.openxmlformats.org/drawingml/2006/picture">
+                <pic:pic>
+                  <pic:nvPicPr>
+                    <pic:cNvPr descr="image/12.PNG" id="70" name="Picture"/>
+                    <pic:cNvPicPr>
+                      <a:picLocks noChangeArrowheads="1" noChangeAspect="1"/>
+                    </pic:cNvPicPr>
+                  </pic:nvPicPr>
+                  <pic:blipFill>
+                    <a:blip r:embed="rId68"/>
+                    <a:stretch>
+                      <a:fillRect/>
+                    </a:stretch>
+                  </pic:blipFill>
+                  <pic:spPr bwMode="auto">
+                    <a:xfrm>
+                      <a:off x="0" y="0"/>
+                      <a:ext cx="3733800" cy="5220711"/>
+                    </a:xfrm>
+                    <a:prstGeom prst="rect">
+                      <a:avLst/>
+                    </a:prstGeom>
+                    <a:noFill/>
+                    <a:ln w="9525">
+                      <a:noFill/>
+                      <a:headEnd/>
+                      <a:tailEnd/>
+                    </a:ln>
+                  </pic:spPr>
+                </pic:pic>
+              </a:graphicData>
+            </a:graphic>
+          </wp:inline>
+        </w:drawing>
+      </w:r>
+    </w:p>
+    <w:p>
+      <w:pPr>
+        <w:pStyle w:val="ImageCaption"/>
+      </w:pPr>
+      <w:r>
+        <w:t xml:space="preserve">Рис. 12: Просмотр ошибки в файле листинга</w:t>
+      </w:r>
+    </w:p>
+    <w:bookmarkEnd w:id="71"/>
+    <w:bookmarkEnd w:id="72"/>
+    <w:bookmarkStart w:id="85" w:name="задания-для-самостоятельной-работы"/>
+    <w:p>
+      <w:pPr>
+        <w:pStyle w:val="Heading2"/>
+      </w:pPr>
+      <w:r>
+        <w:rPr>
+          <w:rStyle w:val="SectionNumber"/>
+        </w:rPr>
+        <w:t xml:space="preserve">4.3</w:t>
+      </w:r>
+      <w:r>
+        <w:tab/>
+      </w:r>
+      <w:r>
+        <w:t xml:space="preserve">Задания для самостоятельной работы</w:t>
+      </w:r>
+    </w:p>
+    <w:p>
+      <w:pPr>
+        <w:pStyle w:val="FirstParagraph"/>
+      </w:pPr>
+      <w:r>
+        <w:t xml:space="preserve">Искренне не понимаю, какой вариант я должен был получить во время 7 лабораторной работы, поэтому буду использовать свой вариант - девятый - из предыдудщей лабораторной работы. Возвращаю операнд к функции в программе и изменяю ее так, чтобы она выводила переменную с наименьшим значением (рис. 13).</w:t>
+      </w:r>
+    </w:p>
+    <w:bookmarkStart w:id="76" w:name="fig:013"/>
+    <w:p>
+      <w:pPr>
+        <w:pStyle w:val="CaptionedFigure"/>
+      </w:pPr>
+      <w:r>
+        <w:drawing>
+          <wp:inline>
+            <wp:extent cx="3733800" cy="303130"/>
+            <wp:effectExtent b="0" l="0" r="0" t="0"/>
+            <wp:docPr descr="Первая программа самостоятельной работы" title="" id="74" name="Picture"/>
+            <a:graphic>
+              <a:graphicData uri="http://schemas.openxmlformats.org/drawingml/2006/picture">
+                <pic:pic>
+                  <pic:nvPicPr>
+                    <pic:cNvPr descr="image/13.PNG" id="75" name="Picture"/>
+                    <pic:cNvPicPr>
+                      <a:picLocks noChangeArrowheads="1" noChangeAspect="1"/>
+                    </pic:cNvPicPr>
+                  </pic:nvPicPr>
+                  <pic:blipFill>
+                    <a:blip r:embed="rId73"/>
+                    <a:stretch>
+                      <a:fillRect/>
+                    </a:stretch>
+                  </pic:blipFill>
+                  <pic:spPr bwMode="auto">
+                    <a:xfrm>
+                      <a:off x="0" y="0"/>
+                      <a:ext cx="3733800" cy="303130"/>
+                    </a:xfrm>
+                    <a:prstGeom prst="rect">
+                      <a:avLst/>
+                    </a:prstGeom>
+                    <a:noFill/>
+                    <a:ln w="9525">
+                      <a:noFill/>
+                      <a:headEnd/>
+                      <a:tailEnd/>
+                    </a:ln>
+                  </pic:spPr>
+                </pic:pic>
+              </a:graphicData>
+            </a:graphic>
+          </wp:inline>
+        </w:drawing>
+      </w:r>
+    </w:p>
+    <w:p>
+      <w:pPr>
+        <w:pStyle w:val="ImageCaption"/>
+      </w:pPr>
+      <w:r>
+        <w:t xml:space="preserve">Рис. 13: Первая программа самостоятельной работы</w:t>
+      </w:r>
+    </w:p>
+    <w:bookmarkEnd w:id="76"/>
+    <w:p>
+      <w:pPr>
+        <w:pStyle w:val="BodyText"/>
+      </w:pPr>
+      <w:r>
+        <w:t xml:space="preserve">Код первой программы:</w:t>
+      </w:r>
+    </w:p>
+    <w:p>
+      <w:pPr>
+        <w:pStyle w:val="SourceCode"/>
+      </w:pPr>
+      <w:r>
+        <w:rPr>
+          <w:rStyle w:val="OtherTok"/>
+        </w:rPr>
+        <w:t xml:space="preserve">%include</w:t>
+      </w:r>
+      <w:r>
+        <w:rPr>
+          <w:rStyle w:val="NormalTok"/>
+        </w:rPr>
+        <w:t xml:space="preserve"> 'in_out</w:t>
+      </w:r>
+      <w:r>
+        <w:rPr>
+          <w:rStyle w:val="OperatorTok"/>
+        </w:rPr>
+        <w:t xml:space="preserve">.</w:t>
+      </w:r>
+      <w:r>
+        <w:rPr>
+          <w:rStyle w:val="NormalTok"/>
+        </w:rPr>
+        <w:t xml:space="preserve">asm</w:t>
+      </w:r>
+      <w:r>
+        <w:rPr>
+          <w:rStyle w:val="StringTok"/>
+        </w:rPr>
+        <w:t xml:space="preserve">'</w:t>
+      </w:r>
+      <w:r>
+        <w:br/>
+      </w:r>
+      <w:r>
+        <w:br/>
+      </w:r>
+      <w:r>
+        <w:rPr>
+          <w:rStyle w:val="KeywordTok"/>
+        </w:rPr>
+        <w:t xml:space="preserve">SECTION</w:t>
+      </w:r>
+      <w:r>
+        <w:rPr>
+          <w:rStyle w:val="NormalTok"/>
+        </w:rPr>
+        <w:t xml:space="preserve"> </w:t>
+      </w:r>
+      <w:r>
+        <w:rPr>
+          <w:rStyle w:val="FunctionTok"/>
+        </w:rPr>
+        <w:t xml:space="preserve">.data</w:t>
+      </w:r>
+      <w:r>
+        <w:br/>
+      </w:r>
+      <w:r>
+        <w:rPr>
+          <w:rStyle w:val="NormalTok"/>
+        </w:rPr>
+        <w:t xml:space="preserve">msg1 </w:t>
+      </w:r>
+      <w:r>
+        <w:rPr>
+          <w:rStyle w:val="DataTypeTok"/>
+        </w:rPr>
+        <w:t xml:space="preserve">db</w:t>
+      </w:r>
+      <w:r>
+        <w:rPr>
+          <w:rStyle w:val="NormalTok"/>
+        </w:rPr>
+        <w:t xml:space="preserve"> </w:t>
+      </w:r>
+      <w:r>
+        <w:rPr>
+          <w:rStyle w:val="StringTok"/>
+        </w:rPr>
+        <w:t xml:space="preserve">'Введите В: '</w:t>
+      </w:r>
+      <w:r>
+        <w:rPr>
+          <w:rStyle w:val="OperatorTok"/>
+        </w:rPr>
+        <w:t xml:space="preserve">,</w:t>
+      </w:r>
+      <w:r>
+        <w:rPr>
+          <w:rStyle w:val="NormalTok"/>
+        </w:rPr>
+        <w:t xml:space="preserve"> </w:t>
+      </w:r>
+      <w:r>
+        <w:rPr>
+          <w:rStyle w:val="BaseNTok"/>
+        </w:rPr>
+        <w:t xml:space="preserve">0h</w:t>
+      </w:r>
+      <w:r>
+        <w:br/>
+      </w:r>
+      <w:r>
+        <w:rPr>
+          <w:rStyle w:val="NormalTok"/>
+        </w:rPr>
+        <w:t xml:space="preserve">msg2 </w:t>
+      </w:r>
+      <w:r>
+        <w:rPr>
+          <w:rStyle w:val="DataTypeTok"/>
+        </w:rPr>
+        <w:t xml:space="preserve">db</w:t>
+      </w:r>
+      <w:r>
+        <w:rPr>
+          <w:rStyle w:val="NormalTok"/>
+        </w:rPr>
+        <w:t xml:space="preserve"> </w:t>
+      </w:r>
+      <w:r>
+        <w:rPr>
+          <w:rStyle w:val="StringTok"/>
+        </w:rPr>
+        <w:t xml:space="preserve">'Наименьшее число: '</w:t>
+      </w:r>
+      <w:r>
+        <w:rPr>
+          <w:rStyle w:val="OperatorTok"/>
+        </w:rPr>
+        <w:t xml:space="preserve">,</w:t>
+      </w:r>
+      <w:r>
+        <w:rPr>
+          <w:rStyle w:val="NormalTok"/>
+        </w:rPr>
+        <w:t xml:space="preserve"> </w:t>
+      </w:r>
+      <w:r>
+        <w:rPr>
+          <w:rStyle w:val="BaseNTok"/>
+        </w:rPr>
+        <w:t xml:space="preserve">0h</w:t>
+      </w:r>
+      <w:r>
+        <w:br/>
+      </w:r>
+      <w:r>
+        <w:rPr>
+          <w:rStyle w:val="NormalTok"/>
+        </w:rPr>
+        <w:t xml:space="preserve">A </w:t>
+      </w:r>
+      <w:r>
+        <w:rPr>
+          <w:rStyle w:val="DataTypeTok"/>
+        </w:rPr>
+        <w:t xml:space="preserve">dd</w:t>
+      </w:r>
+      <w:r>
+        <w:rPr>
+          <w:rStyle w:val="NormalTok"/>
+        </w:rPr>
+        <w:t xml:space="preserve"> </w:t>
+      </w:r>
+      <w:r>
+        <w:rPr>
+          <w:rStyle w:val="StringTok"/>
+        </w:rPr>
+        <w:t xml:space="preserve">'24'</w:t>
+      </w:r>
+      <w:r>
+        <w:br/>
+      </w:r>
+      <w:r>
+        <w:rPr>
+          <w:rStyle w:val="NormalTok"/>
+        </w:rPr>
+        <w:t xml:space="preserve">C </w:t>
+      </w:r>
+      <w:r>
+        <w:rPr>
+          <w:rStyle w:val="DataTypeTok"/>
+        </w:rPr>
+        <w:t xml:space="preserve">dd</w:t>
+      </w:r>
+      <w:r>
+        <w:rPr>
+          <w:rStyle w:val="NormalTok"/>
+        </w:rPr>
+        <w:t xml:space="preserve"> </w:t>
+      </w:r>
+      <w:r>
+        <w:rPr>
+          <w:rStyle w:val="StringTok"/>
+        </w:rPr>
+        <w:t xml:space="preserve">'15'</w:t>
+      </w:r>
+      <w:r>
+        <w:br/>
+      </w:r>
+      <w:r>
+        <w:br/>
+      </w:r>
+      <w:r>
+        <w:rPr>
+          <w:rStyle w:val="KeywordTok"/>
+        </w:rPr>
+        <w:t xml:space="preserve">SECTION</w:t>
+      </w:r>
+      <w:r>
+        <w:rPr>
+          <w:rStyle w:val="NormalTok"/>
+        </w:rPr>
+        <w:t xml:space="preserve"> </w:t>
+      </w:r>
+      <w:r>
+        <w:rPr>
+          <w:rStyle w:val="FunctionTok"/>
+        </w:rPr>
+        <w:t xml:space="preserve">.bss</w:t>
+      </w:r>
+      <w:r>
+        <w:br/>
+      </w:r>
+      <w:r>
+        <w:rPr>
+          <w:rStyle w:val="NormalTok"/>
+        </w:rPr>
+        <w:t xml:space="preserve">min </w:t>
+      </w:r>
+      <w:r>
+        <w:rPr>
+          <w:rStyle w:val="DataTypeTok"/>
+        </w:rPr>
+        <w:t xml:space="preserve">resb</w:t>
+      </w:r>
+      <w:r>
+        <w:rPr>
+          <w:rStyle w:val="NormalTok"/>
+        </w:rPr>
+        <w:t xml:space="preserve"> </w:t>
+      </w:r>
+      <w:r>
+        <w:rPr>
+          <w:rStyle w:val="DecValTok"/>
+        </w:rPr>
+        <w:t xml:space="preserve">10</w:t>
+      </w:r>
+      <w:r>
+        <w:br/>
+      </w:r>
+      <w:r>
+        <w:rPr>
+          <w:rStyle w:val="NormalTok"/>
+        </w:rPr>
+        <w:t xml:space="preserve">B </w:t>
+      </w:r>
+      <w:r>
+        <w:rPr>
+          <w:rStyle w:val="DataTypeTok"/>
+        </w:rPr>
+        <w:t xml:space="preserve">resb</w:t>
+      </w:r>
+      <w:r>
+        <w:rPr>
+          <w:rStyle w:val="NormalTok"/>
+        </w:rPr>
+        <w:t xml:space="preserve"> </w:t>
+      </w:r>
+      <w:r>
+        <w:rPr>
+          <w:rStyle w:val="DecValTok"/>
+        </w:rPr>
+        <w:t xml:space="preserve">10</w:t>
+      </w:r>
+      <w:r>
+        <w:br/>
+      </w:r>
+      <w:r>
+        <w:br/>
+      </w:r>
+      <w:r>
+        <w:rPr>
+          <w:rStyle w:val="KeywordTok"/>
+        </w:rPr>
+        <w:t xml:space="preserve">SECTION</w:t>
+      </w:r>
+      <w:r>
+        <w:rPr>
+          <w:rStyle w:val="NormalTok"/>
+        </w:rPr>
+        <w:t xml:space="preserve"> </w:t>
+      </w:r>
+      <w:r>
+        <w:rPr>
+          <w:rStyle w:val="FunctionTok"/>
+        </w:rPr>
+        <w:t xml:space="preserve">.text</w:t>
+      </w:r>
+      <w:r>
+        <w:br/>
+      </w:r>
+      <w:r>
+        <w:rPr>
+          <w:rStyle w:val="KeywordTok"/>
+        </w:rPr>
+        <w:t xml:space="preserve">GLOBAL</w:t>
+      </w:r>
+      <w:r>
+        <w:rPr>
+          <w:rStyle w:val="NormalTok"/>
+        </w:rPr>
+        <w:t xml:space="preserve"> _start</w:t>
+      </w:r>
+      <w:r>
+        <w:br/>
+      </w:r>
+      <w:r>
+        <w:rPr>
+          <w:rStyle w:val="FunctionTok"/>
+        </w:rPr>
+        <w:t xml:space="preserve">_start:</w:t>
+      </w:r>
+      <w:r>
+        <w:br/>
+      </w:r>
+      <w:r>
+        <w:br/>
+      </w:r>
+      <w:r>
+        <w:rPr>
+          <w:rStyle w:val="KeywordTok"/>
+        </w:rPr>
+        <w:t xml:space="preserve">mov</w:t>
+      </w:r>
+      <w:r>
+        <w:rPr>
+          <w:rStyle w:val="NormalTok"/>
+        </w:rPr>
+        <w:t xml:space="preserve"> </w:t>
+      </w:r>
+      <w:r>
+        <w:rPr>
+          <w:rStyle w:val="KeywordTok"/>
+        </w:rPr>
+        <w:t xml:space="preserve">eax</w:t>
+      </w:r>
+      <w:r>
+        <w:rPr>
+          <w:rStyle w:val="OperatorTok"/>
+        </w:rPr>
+        <w:t xml:space="preserve">,</w:t>
+      </w:r>
+      <w:r>
+        <w:rPr>
+          <w:rStyle w:val="NormalTok"/>
+        </w:rPr>
+        <w:t xml:space="preserve"> msg1</w:t>
+      </w:r>
+      <w:r>
+        <w:br/>
+      </w:r>
+      <w:r>
+        <w:rPr>
+          <w:rStyle w:val="ControlFlowTok"/>
+        </w:rPr>
+        <w:t xml:space="preserve">call</w:t>
+      </w:r>
+      <w:r>
+        <w:rPr>
+          <w:rStyle w:val="NormalTok"/>
+        </w:rPr>
+        <w:t xml:space="preserve"> sprint</w:t>
+      </w:r>
+      <w:r>
+        <w:br/>
+      </w:r>
+      <w:r>
+        <w:br/>
+      </w:r>
+      <w:r>
+        <w:rPr>
+          <w:rStyle w:val="KeywordTok"/>
+        </w:rPr>
+        <w:t xml:space="preserve">mov</w:t>
+      </w:r>
+      <w:r>
+        <w:rPr>
+          <w:rStyle w:val="NormalTok"/>
+        </w:rPr>
+        <w:t xml:space="preserve"> </w:t>
+      </w:r>
+      <w:r>
+        <w:rPr>
+          <w:rStyle w:val="KeywordTok"/>
+        </w:rPr>
+        <w:t xml:space="preserve">ecx</w:t>
+      </w:r>
+      <w:r>
+        <w:rPr>
+          <w:rStyle w:val="OperatorTok"/>
+        </w:rPr>
+        <w:t xml:space="preserve">,</w:t>
+      </w:r>
+      <w:r>
+        <w:rPr>
+          <w:rStyle w:val="NormalTok"/>
+        </w:rPr>
+        <w:t xml:space="preserve"> B</w:t>
+      </w:r>
+      <w:r>
+        <w:br/>
+      </w:r>
+      <w:r>
+        <w:rPr>
+          <w:rStyle w:val="KeywordTok"/>
+        </w:rPr>
+        <w:t xml:space="preserve">mov</w:t>
+      </w:r>
+      <w:r>
+        <w:rPr>
+          <w:rStyle w:val="NormalTok"/>
+        </w:rPr>
+        <w:t xml:space="preserve"> </w:t>
+      </w:r>
+      <w:r>
+        <w:rPr>
+          <w:rStyle w:val="KeywordTok"/>
+        </w:rPr>
+        <w:t xml:space="preserve">edx</w:t>
+      </w:r>
+      <w:r>
+        <w:rPr>
+          <w:rStyle w:val="OperatorTok"/>
+        </w:rPr>
+        <w:t xml:space="preserve">,</w:t>
+      </w:r>
+      <w:r>
+        <w:rPr>
+          <w:rStyle w:val="NormalTok"/>
+        </w:rPr>
+        <w:t xml:space="preserve"> </w:t>
+      </w:r>
+      <w:r>
+        <w:rPr>
+          <w:rStyle w:val="DecValTok"/>
+        </w:rPr>
+        <w:t xml:space="preserve">10</w:t>
+      </w:r>
+      <w:r>
+        <w:br/>
+      </w:r>
+      <w:r>
+        <w:rPr>
+          <w:rStyle w:val="ControlFlowTok"/>
+        </w:rPr>
+        <w:t xml:space="preserve">call</w:t>
+      </w:r>
+      <w:r>
+        <w:rPr>
+          <w:rStyle w:val="NormalTok"/>
+        </w:rPr>
+        <w:t xml:space="preserve"> sread</w:t>
+      </w:r>
+      <w:r>
+        <w:br/>
+      </w:r>
+      <w:r>
+        <w:br/>
+      </w:r>
+      <w:r>
+        <w:rPr>
+          <w:rStyle w:val="KeywordTok"/>
+        </w:rPr>
+        <w:t xml:space="preserve">mov</w:t>
+      </w:r>
+      <w:r>
+        <w:rPr>
+          <w:rStyle w:val="NormalTok"/>
+        </w:rPr>
+        <w:t xml:space="preserve"> </w:t>
+      </w:r>
+      <w:r>
+        <w:rPr>
+          <w:rStyle w:val="KeywordTok"/>
+        </w:rPr>
+        <w:t xml:space="preserve">eax</w:t>
+      </w:r>
+      <w:r>
+        <w:rPr>
+          <w:rStyle w:val="OperatorTok"/>
+        </w:rPr>
+        <w:t xml:space="preserve">,</w:t>
+      </w:r>
+      <w:r>
+        <w:rPr>
+          <w:rStyle w:val="NormalTok"/>
+        </w:rPr>
+        <w:t xml:space="preserve"> B</w:t>
+      </w:r>
+      <w:r>
+        <w:br/>
+      </w:r>
+      <w:r>
+        <w:rPr>
+          <w:rStyle w:val="ControlFlowTok"/>
+        </w:rPr>
+        <w:t xml:space="preserve">call</w:t>
+      </w:r>
+      <w:r>
+        <w:rPr>
+          <w:rStyle w:val="NormalTok"/>
+        </w:rPr>
+        <w:t xml:space="preserve"> atoi</w:t>
+      </w:r>
+      <w:r>
+        <w:br/>
+      </w:r>
+      <w:r>
+        <w:rPr>
+          <w:rStyle w:val="KeywordTok"/>
+        </w:rPr>
+        <w:t xml:space="preserve">mov</w:t>
+      </w:r>
+      <w:r>
+        <w:rPr>
+          <w:rStyle w:val="NormalTok"/>
+        </w:rPr>
+        <w:t xml:space="preserve"> </w:t>
+      </w:r>
+      <w:r>
+        <w:rPr>
+          <w:rStyle w:val="OperatorTok"/>
+        </w:rPr>
+        <w:t xml:space="preserve">[</w:t>
+      </w:r>
+      <w:r>
+        <w:rPr>
+          <w:rStyle w:val="NormalTok"/>
+        </w:rPr>
+        <w:t xml:space="preserve">B</w:t>
+      </w:r>
+      <w:r>
+        <w:rPr>
+          <w:rStyle w:val="OperatorTok"/>
+        </w:rPr>
+        <w:t xml:space="preserve">],</w:t>
+      </w:r>
+      <w:r>
+        <w:rPr>
+          <w:rStyle w:val="NormalTok"/>
+        </w:rPr>
+        <w:t xml:space="preserve"> </w:t>
+      </w:r>
+      <w:r>
+        <w:rPr>
+          <w:rStyle w:val="KeywordTok"/>
+        </w:rPr>
+        <w:t xml:space="preserve">eax</w:t>
+      </w:r>
+      <w:r>
+        <w:br/>
+      </w:r>
+      <w:r>
+        <w:br/>
+      </w:r>
+      <w:r>
+        <w:rPr>
+          <w:rStyle w:val="KeywordTok"/>
+        </w:rPr>
+        <w:t xml:space="preserve">mov</w:t>
+      </w:r>
+      <w:r>
+        <w:rPr>
+          <w:rStyle w:val="NormalTok"/>
+        </w:rPr>
+        <w:t xml:space="preserve"> </w:t>
+      </w:r>
+      <w:r>
+        <w:rPr>
+          <w:rStyle w:val="KeywordTok"/>
+        </w:rPr>
+        <w:t xml:space="preserve">ecx</w:t>
+      </w:r>
+      <w:r>
+        <w:rPr>
+          <w:rStyle w:val="OperatorTok"/>
+        </w:rPr>
+        <w:t xml:space="preserve">,</w:t>
+      </w:r>
+      <w:r>
+        <w:rPr>
+          <w:rStyle w:val="NormalTok"/>
+        </w:rPr>
+        <w:t xml:space="preserve"> </w:t>
+      </w:r>
+      <w:r>
+        <w:rPr>
+          <w:rStyle w:val="OperatorTok"/>
+        </w:rPr>
+        <w:t xml:space="preserve">[</w:t>
+      </w:r>
+      <w:r>
+        <w:rPr>
+          <w:rStyle w:val="NormalTok"/>
+        </w:rPr>
+        <w:t xml:space="preserve">A</w:t>
+      </w:r>
+      <w:r>
+        <w:rPr>
+          <w:rStyle w:val="OperatorTok"/>
+        </w:rPr>
+        <w:t xml:space="preserve">]</w:t>
+      </w:r>
+      <w:r>
+        <w:br/>
+      </w:r>
+      <w:r>
+        <w:rPr>
+          <w:rStyle w:val="KeywordTok"/>
+        </w:rPr>
+        <w:t xml:space="preserve">mov</w:t>
+      </w:r>
+      <w:r>
+        <w:rPr>
+          <w:rStyle w:val="NormalTok"/>
+        </w:rPr>
+        <w:t xml:space="preserve"> </w:t>
+      </w:r>
+      <w:r>
+        <w:rPr>
+          <w:rStyle w:val="OperatorTok"/>
+        </w:rPr>
+        <w:t xml:space="preserve">[</w:t>
+      </w:r>
+      <w:r>
+        <w:rPr>
+          <w:rStyle w:val="NormalTok"/>
+        </w:rPr>
+        <w:t xml:space="preserve">min</w:t>
+      </w:r>
+      <w:r>
+        <w:rPr>
+          <w:rStyle w:val="OperatorTok"/>
+        </w:rPr>
+        <w:t xml:space="preserve">],</w:t>
+      </w:r>
+      <w:r>
+        <w:rPr>
+          <w:rStyle w:val="NormalTok"/>
+        </w:rPr>
+        <w:t xml:space="preserve"> </w:t>
+      </w:r>
+      <w:r>
+        <w:rPr>
+          <w:rStyle w:val="KeywordTok"/>
+        </w:rPr>
+        <w:t xml:space="preserve">ecx</w:t>
+      </w:r>
+      <w:r>
+        <w:br/>
+      </w:r>
+      <w:r>
+        <w:br/>
+      </w:r>
+      <w:r>
+        <w:rPr>
+          <w:rStyle w:val="KeywordTok"/>
+        </w:rPr>
+        <w:t xml:space="preserve">cmp</w:t>
+      </w:r>
+      <w:r>
+        <w:rPr>
+          <w:rStyle w:val="NormalTok"/>
+        </w:rPr>
+        <w:t xml:space="preserve"> </w:t>
+      </w:r>
+      <w:r>
+        <w:rPr>
+          <w:rStyle w:val="KeywordTok"/>
+        </w:rPr>
+        <w:t xml:space="preserve">ecx</w:t>
+      </w:r>
+      <w:r>
+        <w:rPr>
+          <w:rStyle w:val="OperatorTok"/>
+        </w:rPr>
+        <w:t xml:space="preserve">,</w:t>
+      </w:r>
+      <w:r>
+        <w:rPr>
+          <w:rStyle w:val="NormalTok"/>
+        </w:rPr>
+        <w:t xml:space="preserve"> </w:t>
+      </w:r>
+      <w:r>
+        <w:rPr>
+          <w:rStyle w:val="OperatorTok"/>
+        </w:rPr>
+        <w:t xml:space="preserve">[</w:t>
+      </w:r>
+      <w:r>
+        <w:rPr>
+          <w:rStyle w:val="NormalTok"/>
+        </w:rPr>
+        <w:t xml:space="preserve">C</w:t>
+      </w:r>
+      <w:r>
+        <w:rPr>
+          <w:rStyle w:val="OperatorTok"/>
+        </w:rPr>
+        <w:t xml:space="preserve">]</w:t>
+      </w:r>
+      <w:r>
+        <w:br/>
+      </w:r>
+      <w:r>
+        <w:rPr>
+          <w:rStyle w:val="ControlFlowTok"/>
+        </w:rPr>
+        <w:t xml:space="preserve">jg</w:t>
+      </w:r>
+      <w:r>
+        <w:rPr>
+          <w:rStyle w:val="NormalTok"/>
+        </w:rPr>
+        <w:t xml:space="preserve"> check_B</w:t>
+      </w:r>
+      <w:r>
+        <w:br/>
+      </w:r>
+      <w:r>
+        <w:rPr>
+          <w:rStyle w:val="KeywordTok"/>
+        </w:rPr>
+        <w:t xml:space="preserve">mov</w:t>
+      </w:r>
+      <w:r>
+        <w:rPr>
+          <w:rStyle w:val="NormalTok"/>
+        </w:rPr>
+        <w:t xml:space="preserve"> </w:t>
+      </w:r>
+      <w:r>
+        <w:rPr>
+          <w:rStyle w:val="KeywordTok"/>
+        </w:rPr>
+        <w:t xml:space="preserve">ecx</w:t>
+      </w:r>
+      <w:r>
+        <w:rPr>
+          <w:rStyle w:val="OperatorTok"/>
+        </w:rPr>
+        <w:t xml:space="preserve">,</w:t>
+      </w:r>
+      <w:r>
+        <w:rPr>
+          <w:rStyle w:val="NormalTok"/>
+        </w:rPr>
+        <w:t xml:space="preserve"> </w:t>
+      </w:r>
+      <w:r>
+        <w:rPr>
+          <w:rStyle w:val="OperatorTok"/>
+        </w:rPr>
+        <w:t xml:space="preserve">[</w:t>
+      </w:r>
+      <w:r>
+        <w:rPr>
+          <w:rStyle w:val="NormalTok"/>
+        </w:rPr>
+        <w:t xml:space="preserve">C</w:t>
+      </w:r>
+      <w:r>
+        <w:rPr>
+          <w:rStyle w:val="OperatorTok"/>
+        </w:rPr>
+        <w:t xml:space="preserve">]</w:t>
+      </w:r>
+      <w:r>
+        <w:br/>
+      </w:r>
+      <w:r>
+        <w:rPr>
+          <w:rStyle w:val="KeywordTok"/>
+        </w:rPr>
+        <w:t xml:space="preserve">mov</w:t>
+      </w:r>
+      <w:r>
+        <w:rPr>
+          <w:rStyle w:val="NormalTok"/>
+        </w:rPr>
+        <w:t xml:space="preserve"> </w:t>
+      </w:r>
+      <w:r>
+        <w:rPr>
+          <w:rStyle w:val="OperatorTok"/>
+        </w:rPr>
+        <w:t xml:space="preserve">[</w:t>
+      </w:r>
+      <w:r>
+        <w:rPr>
+          <w:rStyle w:val="NormalTok"/>
+        </w:rPr>
+        <w:t xml:space="preserve">min</w:t>
+      </w:r>
+      <w:r>
+        <w:rPr>
+          <w:rStyle w:val="OperatorTok"/>
+        </w:rPr>
+        <w:t xml:space="preserve">],</w:t>
+      </w:r>
+      <w:r>
+        <w:rPr>
+          <w:rStyle w:val="NormalTok"/>
+        </w:rPr>
+        <w:t xml:space="preserve"> </w:t>
+      </w:r>
+      <w:r>
+        <w:rPr>
+          <w:rStyle w:val="KeywordTok"/>
+        </w:rPr>
+        <w:t xml:space="preserve">ecx</w:t>
+      </w:r>
+      <w:r>
+        <w:br/>
+      </w:r>
+      <w:r>
+        <w:br/>
+      </w:r>
+      <w:r>
+        <w:rPr>
+          <w:rStyle w:val="FunctionTok"/>
+        </w:rPr>
+        <w:t xml:space="preserve">check_B:</w:t>
+      </w:r>
+      <w:r>
+        <w:br/>
+      </w:r>
+      <w:r>
+        <w:rPr>
+          <w:rStyle w:val="KeywordTok"/>
+        </w:rPr>
+        <w:t xml:space="preserve">mov</w:t>
+      </w:r>
+      <w:r>
+        <w:rPr>
+          <w:rStyle w:val="NormalTok"/>
+        </w:rPr>
+        <w:t xml:space="preserve"> </w:t>
+      </w:r>
+      <w:r>
+        <w:rPr>
+          <w:rStyle w:val="KeywordTok"/>
+        </w:rPr>
+        <w:t xml:space="preserve">eax</w:t>
+      </w:r>
+      <w:r>
+        <w:rPr>
+          <w:rStyle w:val="OperatorTok"/>
+        </w:rPr>
+        <w:t xml:space="preserve">,</w:t>
+      </w:r>
+      <w:r>
+        <w:rPr>
+          <w:rStyle w:val="NormalTok"/>
+        </w:rPr>
+        <w:t xml:space="preserve"> min</w:t>
+      </w:r>
+      <w:r>
+        <w:br/>
+      </w:r>
+      <w:r>
+        <w:rPr>
+          <w:rStyle w:val="ControlFlowTok"/>
+        </w:rPr>
+        <w:t xml:space="preserve">call</w:t>
+      </w:r>
+      <w:r>
+        <w:rPr>
+          <w:rStyle w:val="NormalTok"/>
+        </w:rPr>
+        <w:t xml:space="preserve"> atoi</w:t>
+      </w:r>
+      <w:r>
+        <w:br/>
+      </w:r>
+      <w:r>
+        <w:rPr>
+          <w:rStyle w:val="KeywordTok"/>
+        </w:rPr>
+        <w:t xml:space="preserve">mov</w:t>
+      </w:r>
+      <w:r>
+        <w:rPr>
+          <w:rStyle w:val="NormalTok"/>
+        </w:rPr>
+        <w:t xml:space="preserve"> </w:t>
+      </w:r>
+      <w:r>
+        <w:rPr>
+          <w:rStyle w:val="OperatorTok"/>
+        </w:rPr>
+        <w:t xml:space="preserve">[</w:t>
+      </w:r>
+      <w:r>
+        <w:rPr>
+          <w:rStyle w:val="NormalTok"/>
+        </w:rPr>
+        <w:t xml:space="preserve">min</w:t>
+      </w:r>
+      <w:r>
+        <w:rPr>
+          <w:rStyle w:val="OperatorTok"/>
+        </w:rPr>
+        <w:t xml:space="preserve">],</w:t>
+      </w:r>
+      <w:r>
+        <w:rPr>
+          <w:rStyle w:val="NormalTok"/>
+        </w:rPr>
+        <w:t xml:space="preserve"> </w:t>
+      </w:r>
+      <w:r>
+        <w:rPr>
+          <w:rStyle w:val="KeywordTok"/>
+        </w:rPr>
+        <w:t xml:space="preserve">eax</w:t>
+      </w:r>
+      <w:r>
+        <w:br/>
+      </w:r>
+      <w:r>
+        <w:br/>
+      </w:r>
+      <w:r>
+        <w:rPr>
+          <w:rStyle w:val="KeywordTok"/>
+        </w:rPr>
+        <w:t xml:space="preserve">mov</w:t>
+      </w:r>
+      <w:r>
+        <w:rPr>
+          <w:rStyle w:val="NormalTok"/>
+        </w:rPr>
+        <w:t xml:space="preserve"> </w:t>
+      </w:r>
+      <w:r>
+        <w:rPr>
+          <w:rStyle w:val="KeywordTok"/>
+        </w:rPr>
+        <w:t xml:space="preserve">ecx</w:t>
+      </w:r>
+      <w:r>
+        <w:rPr>
+          <w:rStyle w:val="OperatorTok"/>
+        </w:rPr>
+        <w:t xml:space="preserve">,</w:t>
+      </w:r>
+      <w:r>
+        <w:rPr>
+          <w:rStyle w:val="NormalTok"/>
+        </w:rPr>
+        <w:t xml:space="preserve"> </w:t>
+      </w:r>
+      <w:r>
+        <w:rPr>
+          <w:rStyle w:val="OperatorTok"/>
+        </w:rPr>
+        <w:t xml:space="preserve">[</w:t>
+      </w:r>
+      <w:r>
+        <w:rPr>
+          <w:rStyle w:val="NormalTok"/>
+        </w:rPr>
+        <w:t xml:space="preserve">min</w:t>
+      </w:r>
+      <w:r>
+        <w:rPr>
+          <w:rStyle w:val="OperatorTok"/>
+        </w:rPr>
+        <w:t xml:space="preserve">]</w:t>
+      </w:r>
+      <w:r>
+        <w:br/>
+      </w:r>
+      <w:r>
+        <w:rPr>
+          <w:rStyle w:val="KeywordTok"/>
+        </w:rPr>
+        <w:t xml:space="preserve">cmp</w:t>
+      </w:r>
+      <w:r>
+        <w:rPr>
+          <w:rStyle w:val="NormalTok"/>
+        </w:rPr>
+        <w:t xml:space="preserve"> </w:t>
+      </w:r>
+      <w:r>
+        <w:rPr>
+          <w:rStyle w:val="KeywordTok"/>
+        </w:rPr>
+        <w:t xml:space="preserve">ecx</w:t>
+      </w:r>
+      <w:r>
+        <w:rPr>
+          <w:rStyle w:val="OperatorTok"/>
+        </w:rPr>
+        <w:t xml:space="preserve">,</w:t>
+      </w:r>
+      <w:r>
+        <w:rPr>
+          <w:rStyle w:val="NormalTok"/>
+        </w:rPr>
+        <w:t xml:space="preserve"> </w:t>
+      </w:r>
+      <w:r>
+        <w:rPr>
+          <w:rStyle w:val="OperatorTok"/>
+        </w:rPr>
+        <w:t xml:space="preserve">[</w:t>
+      </w:r>
+      <w:r>
+        <w:rPr>
+          <w:rStyle w:val="NormalTok"/>
+        </w:rPr>
+        <w:t xml:space="preserve">B</w:t>
+      </w:r>
+      <w:r>
+        <w:rPr>
+          <w:rStyle w:val="OperatorTok"/>
+        </w:rPr>
+        <w:t xml:space="preserve">]</w:t>
+      </w:r>
+      <w:r>
+        <w:br/>
+      </w:r>
+      <w:r>
+        <w:rPr>
+          <w:rStyle w:val="ControlFlowTok"/>
+        </w:rPr>
+        <w:t xml:space="preserve">jb</w:t>
+      </w:r>
+      <w:r>
+        <w:rPr>
+          <w:rStyle w:val="NormalTok"/>
+        </w:rPr>
+        <w:t xml:space="preserve"> fin</w:t>
+      </w:r>
+      <w:r>
+        <w:br/>
+      </w:r>
+      <w:r>
+        <w:rPr>
+          <w:rStyle w:val="KeywordTok"/>
+        </w:rPr>
+        <w:t xml:space="preserve">mov</w:t>
+      </w:r>
+      <w:r>
+        <w:rPr>
+          <w:rStyle w:val="NormalTok"/>
+        </w:rPr>
+        <w:t xml:space="preserve"> </w:t>
+      </w:r>
+      <w:r>
+        <w:rPr>
+          <w:rStyle w:val="KeywordTok"/>
+        </w:rPr>
+        <w:t xml:space="preserve">ecx</w:t>
+      </w:r>
+      <w:r>
+        <w:rPr>
+          <w:rStyle w:val="OperatorTok"/>
+        </w:rPr>
+        <w:t xml:space="preserve">,</w:t>
+      </w:r>
+      <w:r>
+        <w:rPr>
+          <w:rStyle w:val="NormalTok"/>
+        </w:rPr>
+        <w:t xml:space="preserve"> </w:t>
+      </w:r>
+      <w:r>
+        <w:rPr>
+          <w:rStyle w:val="OperatorTok"/>
+        </w:rPr>
+        <w:t xml:space="preserve">[</w:t>
+      </w:r>
+      <w:r>
+        <w:rPr>
+          <w:rStyle w:val="NormalTok"/>
+        </w:rPr>
+        <w:t xml:space="preserve">B</w:t>
+      </w:r>
+      <w:r>
+        <w:rPr>
+          <w:rStyle w:val="OperatorTok"/>
+        </w:rPr>
+        <w:t xml:space="preserve">]</w:t>
+      </w:r>
+      <w:r>
+        <w:br/>
+      </w:r>
+      <w:r>
+        <w:rPr>
+          <w:rStyle w:val="KeywordTok"/>
+        </w:rPr>
+        <w:t xml:space="preserve">mov</w:t>
+      </w:r>
+      <w:r>
+        <w:rPr>
+          <w:rStyle w:val="NormalTok"/>
+        </w:rPr>
+        <w:t xml:space="preserve"> </w:t>
+      </w:r>
+      <w:r>
+        <w:rPr>
+          <w:rStyle w:val="OperatorTok"/>
+        </w:rPr>
+        <w:t xml:space="preserve">[</w:t>
+      </w:r>
+      <w:r>
+        <w:rPr>
+          <w:rStyle w:val="NormalTok"/>
+        </w:rPr>
+        <w:t xml:space="preserve">min</w:t>
+      </w:r>
+      <w:r>
+        <w:rPr>
+          <w:rStyle w:val="OperatorTok"/>
+        </w:rPr>
+        <w:t xml:space="preserve">],</w:t>
+      </w:r>
+      <w:r>
+        <w:rPr>
+          <w:rStyle w:val="NormalTok"/>
+        </w:rPr>
+        <w:t xml:space="preserve"> </w:t>
+      </w:r>
+      <w:r>
+        <w:rPr>
+          <w:rStyle w:val="KeywordTok"/>
+        </w:rPr>
+        <w:t xml:space="preserve">ecx</w:t>
+      </w:r>
+      <w:r>
+        <w:br/>
+      </w:r>
+      <w:r>
+        <w:br/>
+      </w:r>
+      <w:r>
+        <w:rPr>
+          <w:rStyle w:val="FunctionTok"/>
+        </w:rPr>
+        <w:t xml:space="preserve">fin:</w:t>
+      </w:r>
+      <w:r>
+        <w:br/>
+      </w:r>
+      <w:r>
+        <w:rPr>
+          <w:rStyle w:val="KeywordTok"/>
+        </w:rPr>
+        <w:t xml:space="preserve">mov</w:t>
+      </w:r>
+      <w:r>
+        <w:rPr>
+          <w:rStyle w:val="NormalTok"/>
+        </w:rPr>
+        <w:t xml:space="preserve"> </w:t>
+      </w:r>
+      <w:r>
+        <w:rPr>
+          <w:rStyle w:val="KeywordTok"/>
+        </w:rPr>
+        <w:t xml:space="preserve">eax</w:t>
+      </w:r>
+      <w:r>
+        <w:rPr>
+          <w:rStyle w:val="OperatorTok"/>
+        </w:rPr>
+        <w:t xml:space="preserve">,</w:t>
+      </w:r>
+      <w:r>
+        <w:rPr>
+          <w:rStyle w:val="NormalTok"/>
+        </w:rPr>
+        <w:t xml:space="preserve"> msg2</w:t>
+      </w:r>
+      <w:r>
+        <w:br/>
+      </w:r>
+      <w:r>
+        <w:rPr>
+          <w:rStyle w:val="ControlFlowTok"/>
+        </w:rPr>
+        <w:t xml:space="preserve">call</w:t>
+      </w:r>
+      <w:r>
+        <w:rPr>
+          <w:rStyle w:val="NormalTok"/>
+        </w:rPr>
+        <w:t xml:space="preserve"> sprint</w:t>
+      </w:r>
+      <w:r>
+        <w:br/>
+      </w:r>
+      <w:r>
+        <w:rPr>
+          <w:rStyle w:val="KeywordTok"/>
+        </w:rPr>
+        <w:t xml:space="preserve">mov</w:t>
+      </w:r>
+      <w:r>
+        <w:rPr>
+          <w:rStyle w:val="NormalTok"/>
+        </w:rPr>
+        <w:t xml:space="preserve"> </w:t>
+      </w:r>
+      <w:r>
+        <w:rPr>
+          <w:rStyle w:val="KeywordTok"/>
+        </w:rPr>
+        <w:t xml:space="preserve">eax</w:t>
+      </w:r>
+      <w:r>
+        <w:rPr>
+          <w:rStyle w:val="OperatorTok"/>
+        </w:rPr>
+        <w:t xml:space="preserve">,</w:t>
+      </w:r>
+      <w:r>
+        <w:rPr>
+          <w:rStyle w:val="NormalTok"/>
+        </w:rPr>
+        <w:t xml:space="preserve"> </w:t>
+      </w:r>
+      <w:r>
+        <w:rPr>
+          <w:rStyle w:val="OperatorTok"/>
+        </w:rPr>
+        <w:t xml:space="preserve">[</w:t>
+      </w:r>
+      <w:r>
+        <w:rPr>
+          <w:rStyle w:val="NormalTok"/>
+        </w:rPr>
+        <w:t xml:space="preserve">min</w:t>
+      </w:r>
+      <w:r>
+        <w:rPr>
+          <w:rStyle w:val="OperatorTok"/>
+        </w:rPr>
+        <w:t xml:space="preserve">]</w:t>
+      </w:r>
+      <w:r>
+        <w:br/>
+      </w:r>
+      <w:r>
+        <w:rPr>
+          <w:rStyle w:val="ControlFlowTok"/>
+        </w:rPr>
+        <w:t xml:space="preserve">call</w:t>
+      </w:r>
+      <w:r>
+        <w:rPr>
+          <w:rStyle w:val="NormalTok"/>
+        </w:rPr>
+        <w:t xml:space="preserve"> iprintLF</w:t>
+      </w:r>
+      <w:r>
+        <w:br/>
+      </w:r>
+      <w:r>
+        <w:rPr>
+          <w:rStyle w:val="ControlFlowTok"/>
+        </w:rPr>
+        <w:t xml:space="preserve">call</w:t>
+      </w:r>
+      <w:r>
+        <w:rPr>
+          <w:rStyle w:val="NormalTok"/>
+        </w:rPr>
+        <w:t xml:space="preserve"> quit</w:t>
+      </w:r>
+    </w:p>
+    <w:p>
+      <w:pPr>
+        <w:pStyle w:val="FirstParagraph"/>
+      </w:pPr>
+      <w:r>
+        <w:t xml:space="preserve">Проверяю корректность написания первой программы (рис. 14).</w:t>
+      </w:r>
+    </w:p>
+    <w:bookmarkStart w:id="80" w:name="fig:014"/>
+    <w:p>
+      <w:pPr>
+        <w:pStyle w:val="CaptionedFigure"/>
+      </w:pPr>
+      <w:r>
+        <w:drawing>
+          <wp:inline>
+            <wp:extent cx="3733800" cy="5624945"/>
+            <wp:effectExtent b="0" l="0" r="0" t="0"/>
+            <wp:docPr descr="Проверка работы первой программы" title="" id="78" name="Picture"/>
+            <a:graphic>
+              <a:graphicData uri="http://schemas.openxmlformats.org/drawingml/2006/picture">
+                <pic:pic>
+                  <pic:nvPicPr>
+                    <pic:cNvPr descr="image/14.PNG" id="79" name="Picture"/>
+                    <pic:cNvPicPr>
+                      <a:picLocks noChangeArrowheads="1" noChangeAspect="1"/>
+                    </pic:cNvPicPr>
+                  </pic:nvPicPr>
+                  <pic:blipFill>
+                    <a:blip r:embed="rId77"/>
+                    <a:stretch>
+                      <a:fillRect/>
+                    </a:stretch>
+                  </pic:blipFill>
+                  <pic:spPr bwMode="auto">
+                    <a:xfrm>
+                      <a:off x="0" y="0"/>
+                      <a:ext cx="3733800" cy="5624945"/>
+                    </a:xfrm>
+                    <a:prstGeom prst="rect">
+                      <a:avLst/>
+                    </a:prstGeom>
+                    <a:noFill/>
+                    <a:ln w="9525">
+                      <a:noFill/>
+                      <a:headEnd/>
+                      <a:tailEnd/>
+                    </a:ln>
+                  </pic:spPr>
+                </pic:pic>
+              </a:graphicData>
+            </a:graphic>
+          </wp:inline>
+        </w:drawing>
+      </w:r>
+    </w:p>
+    <w:p>
+      <w:pPr>
+        <w:pStyle w:val="ImageCaption"/>
+      </w:pPr>
+      <w:r>
+        <w:t xml:space="preserve">Рис. 14: Проверка работы первой программы</w:t>
+      </w:r>
+    </w:p>
+    <w:bookmarkEnd w:id="80"/>
+    <w:p>
+      <w:pPr>
+        <w:pStyle w:val="BodyText"/>
+      </w:pPr>
+      <w:r>
+        <w:t xml:space="preserve">Пишу программу, которая будет вычислять значение заданной функции согласно моему варианту для введенных с клавиатурых переменных a и x (рис. 15).</w:t>
+      </w:r>
+    </w:p>
+    <w:bookmarkStart w:id="84" w:name="fig:015"/>
+    <w:p>
+      <w:pPr>
+        <w:pStyle w:val="CaptionedFigure"/>
+      </w:pPr>
+      <w:r>
+        <w:drawing>
+          <wp:inline>
+            <wp:extent cx="3733800" cy="799272"/>
+            <wp:effectExtent b="0" l="0" r="0" t="0"/>
+            <wp:docPr descr="Вторая программа самостоятельной работы" title="" id="82" name="Picture"/>
+            <a:graphic>
+              <a:graphicData uri="http://schemas.openxmlformats.org/drawingml/2006/picture">
+                <pic:pic>
+                  <pic:nvPicPr>
+                    <pic:cNvPr descr="image/15.PNG" id="83" name="Picture"/>
+                    <pic:cNvPicPr>
+                      <a:picLocks noChangeArrowheads="1" noChangeAspect="1"/>
+                    </pic:cNvPicPr>
+                  </pic:nvPicPr>
+                  <pic:blipFill>
+                    <a:blip r:embed="rId81"/>
+                    <a:stretch>
+                      <a:fillRect/>
+                    </a:stretch>
+                  </pic:blipFill>
+                  <pic:spPr bwMode="auto">
+                    <a:xfrm>
+                      <a:off x="0" y="0"/>
+                      <a:ext cx="3733800" cy="799272"/>
+                    </a:xfrm>
+                    <a:prstGeom prst="rect">
+                      <a:avLst/>
+                    </a:prstGeom>
+                    <a:noFill/>
+                    <a:ln w="9525">
+                      <a:noFill/>
+                      <a:headEnd/>
+                      <a:tailEnd/>
+                    </a:ln>
+                  </pic:spPr>
+                </pic:pic>
+              </a:graphicData>
+            </a:graphic>
+          </wp:inline>
+        </w:drawing>
+      </w:r>
+    </w:p>
+    <w:p>
+      <w:pPr>
+        <w:pStyle w:val="ImageCaption"/>
+      </w:pPr>
+      <w:r>
+        <w:t xml:space="preserve">Рис. 15: Вторая программа самостоятельной работы</w:t>
+      </w:r>
+    </w:p>
+    <w:bookmarkEnd w:id="84"/>
+    <w:p>
+      <w:pPr>
+        <w:pStyle w:val="BodyText"/>
+      </w:pPr>
+      <w:r>
+        <w:t xml:space="preserve">Код второй программы:</w:t>
+      </w:r>
+    </w:p>
+    <w:p>
+      <w:pPr>
+        <w:pStyle w:val="SourceCode"/>
+      </w:pPr>
+      <w:r>
+        <w:rPr>
+          <w:rStyle w:val="OtherTok"/>
+        </w:rPr>
+        <w:t xml:space="preserve">%include</w:t>
+      </w:r>
+      <w:r>
+        <w:rPr>
+          <w:rStyle w:val="NormalTok"/>
+        </w:rPr>
+        <w:t xml:space="preserve"> 'in_out</w:t>
+      </w:r>
+      <w:r>
+        <w:rPr>
+          <w:rStyle w:val="OperatorTok"/>
+        </w:rPr>
+        <w:t xml:space="preserve">.</w:t>
+      </w:r>
+      <w:r>
+        <w:rPr>
+          <w:rStyle w:val="NormalTok"/>
+        </w:rPr>
+        <w:t xml:space="preserve">asm</w:t>
+      </w:r>
+      <w:r>
+        <w:rPr>
+          <w:rStyle w:val="StringTok"/>
+        </w:rPr>
+        <w:t xml:space="preserve">'</w:t>
+      </w:r>
+      <w:r>
+        <w:br/>
+      </w:r>
+      <w:r>
+        <w:rPr>
+          <w:rStyle w:val="KeywordTok"/>
+        </w:rPr>
+        <w:t xml:space="preserve">SECTION</w:t>
+      </w:r>
+      <w:r>
+        <w:rPr>
+          <w:rStyle w:val="NormalTok"/>
+        </w:rPr>
+        <w:t xml:space="preserve"> </w:t>
+      </w:r>
+      <w:r>
+        <w:rPr>
+          <w:rStyle w:val="FunctionTok"/>
+        </w:rPr>
+        <w:t xml:space="preserve">.data</w:t>
+      </w:r>
+      <w:r>
+        <w:br/>
+      </w:r>
+      <w:r>
+        <w:rPr>
+          <w:rStyle w:val="FunctionTok"/>
+        </w:rPr>
+        <w:t xml:space="preserve">msg_x:</w:t>
+      </w:r>
+      <w:r>
+        <w:rPr>
+          <w:rStyle w:val="NormalTok"/>
+        </w:rPr>
+        <w:t xml:space="preserve"> </w:t>
+      </w:r>
+      <w:r>
+        <w:rPr>
+          <w:rStyle w:val="DataTypeTok"/>
+        </w:rPr>
+        <w:t xml:space="preserve">DB</w:t>
+      </w:r>
+      <w:r>
+        <w:rPr>
+          <w:rStyle w:val="NormalTok"/>
+        </w:rPr>
+        <w:t xml:space="preserve"> </w:t>
+      </w:r>
+      <w:r>
+        <w:rPr>
+          <w:rStyle w:val="StringTok"/>
+        </w:rPr>
+        <w:t xml:space="preserve">'Введите значение переменной x: '</w:t>
+      </w:r>
+      <w:r>
+        <w:rPr>
+          <w:rStyle w:val="OperatorTok"/>
+        </w:rPr>
+        <w:t xml:space="preserve">,</w:t>
+      </w:r>
+      <w:r>
+        <w:rPr>
+          <w:rStyle w:val="NormalTok"/>
+        </w:rPr>
+        <w:t xml:space="preserve"> </w:t>
+      </w:r>
+      <w:r>
+        <w:rPr>
+          <w:rStyle w:val="DecValTok"/>
+        </w:rPr>
+        <w:t xml:space="preserve">0</w:t>
+      </w:r>
+      <w:r>
+        <w:br/>
+      </w:r>
+      <w:r>
+        <w:rPr>
+          <w:rStyle w:val="FunctionTok"/>
+        </w:rPr>
+        <w:t xml:space="preserve">msg_a:</w:t>
+      </w:r>
+      <w:r>
+        <w:rPr>
+          <w:rStyle w:val="NormalTok"/>
+        </w:rPr>
+        <w:t xml:space="preserve"> </w:t>
+      </w:r>
+      <w:r>
+        <w:rPr>
+          <w:rStyle w:val="DataTypeTok"/>
+        </w:rPr>
+        <w:t xml:space="preserve">DB</w:t>
+      </w:r>
+      <w:r>
+        <w:rPr>
+          <w:rStyle w:val="NormalTok"/>
+        </w:rPr>
+        <w:t xml:space="preserve"> </w:t>
+      </w:r>
+      <w:r>
+        <w:rPr>
+          <w:rStyle w:val="StringTok"/>
+        </w:rPr>
+        <w:t xml:space="preserve">'Введите значение переменной a: '</w:t>
+      </w:r>
+      <w:r>
+        <w:rPr>
+          <w:rStyle w:val="OperatorTok"/>
+        </w:rPr>
+        <w:t xml:space="preserve">,</w:t>
+      </w:r>
+      <w:r>
+        <w:rPr>
+          <w:rStyle w:val="NormalTok"/>
+        </w:rPr>
+        <w:t xml:space="preserve"> </w:t>
+      </w:r>
+      <w:r>
+        <w:rPr>
+          <w:rStyle w:val="DecValTok"/>
+        </w:rPr>
+        <w:t xml:space="preserve">0</w:t>
+      </w:r>
+      <w:r>
+        <w:br/>
+      </w:r>
+      <w:r>
+        <w:rPr>
+          <w:rStyle w:val="FunctionTok"/>
+        </w:rPr>
+        <w:t xml:space="preserve">res:</w:t>
+      </w:r>
+      <w:r>
+        <w:rPr>
+          <w:rStyle w:val="NormalTok"/>
+        </w:rPr>
+        <w:t xml:space="preserve"> </w:t>
+      </w:r>
+      <w:r>
+        <w:rPr>
+          <w:rStyle w:val="DataTypeTok"/>
+        </w:rPr>
+        <w:t xml:space="preserve">DB</w:t>
+      </w:r>
+      <w:r>
+        <w:rPr>
+          <w:rStyle w:val="NormalTok"/>
+        </w:rPr>
+        <w:t xml:space="preserve"> </w:t>
+      </w:r>
+      <w:r>
+        <w:rPr>
+          <w:rStyle w:val="StringTok"/>
+        </w:rPr>
+        <w:t xml:space="preserve">'Результат: '</w:t>
+      </w:r>
+      <w:r>
+        <w:rPr>
+          <w:rStyle w:val="OperatorTok"/>
+        </w:rPr>
+        <w:t xml:space="preserve">,</w:t>
+      </w:r>
+      <w:r>
+        <w:rPr>
+          <w:rStyle w:val="NormalTok"/>
+        </w:rPr>
+        <w:t xml:space="preserve"> </w:t>
+      </w:r>
+      <w:r>
+        <w:rPr>
+          <w:rStyle w:val="DecValTok"/>
+        </w:rPr>
+        <w:t xml:space="preserve">0</w:t>
+      </w:r>
+      <w:r>
+        <w:br/>
+      </w:r>
+      <w:r>
+        <w:rPr>
+          <w:rStyle w:val="KeywordTok"/>
+        </w:rPr>
+        <w:t xml:space="preserve">SECTION</w:t>
+      </w:r>
+      <w:r>
+        <w:rPr>
+          <w:rStyle w:val="NormalTok"/>
+        </w:rPr>
+        <w:t xml:space="preserve"> </w:t>
+      </w:r>
+      <w:r>
+        <w:rPr>
+          <w:rStyle w:val="FunctionTok"/>
+        </w:rPr>
+        <w:t xml:space="preserve">.bss</w:t>
+      </w:r>
+      <w:r>
+        <w:br/>
+      </w:r>
+      <w:r>
+        <w:rPr>
+          <w:rStyle w:val="FunctionTok"/>
+        </w:rPr>
+        <w:t xml:space="preserve">x:</w:t>
+      </w:r>
+      <w:r>
+        <w:rPr>
+          <w:rStyle w:val="NormalTok"/>
+        </w:rPr>
+        <w:t xml:space="preserve"> </w:t>
+      </w:r>
+      <w:r>
+        <w:rPr>
+          <w:rStyle w:val="DataTypeTok"/>
+        </w:rPr>
+        <w:t xml:space="preserve">RESB</w:t>
+      </w:r>
+      <w:r>
+        <w:rPr>
+          <w:rStyle w:val="NormalTok"/>
+        </w:rPr>
+        <w:t xml:space="preserve"> </w:t>
+      </w:r>
+      <w:r>
+        <w:rPr>
+          <w:rStyle w:val="DecValTok"/>
+        </w:rPr>
+        <w:t xml:space="preserve">80</w:t>
+      </w:r>
+      <w:r>
+        <w:br/>
+      </w:r>
+      <w:r>
+        <w:rPr>
+          <w:rStyle w:val="FunctionTok"/>
+        </w:rPr>
+        <w:t xml:space="preserve">a:</w:t>
+      </w:r>
+      <w:r>
+        <w:rPr>
+          <w:rStyle w:val="NormalTok"/>
+        </w:rPr>
+        <w:t xml:space="preserve"> </w:t>
+      </w:r>
+      <w:r>
+        <w:rPr>
+          <w:rStyle w:val="DataTypeTok"/>
+        </w:rPr>
+        <w:t xml:space="preserve">RESB</w:t>
+      </w:r>
+      <w:r>
+        <w:rPr>
+          <w:rStyle w:val="NormalTok"/>
+        </w:rPr>
+        <w:t xml:space="preserve"> </w:t>
+      </w:r>
+      <w:r>
+        <w:rPr>
+          <w:rStyle w:val="DecValTok"/>
+        </w:rPr>
+        <w:t xml:space="preserve">80</w:t>
+      </w:r>
+      <w:r>
+        <w:br/>
+      </w:r>
+      <w:r>
+        <w:rPr>
+          <w:rStyle w:val="KeywordTok"/>
+        </w:rPr>
+        <w:t xml:space="preserve">SECTION</w:t>
+      </w:r>
+      <w:r>
+        <w:rPr>
+          <w:rStyle w:val="NormalTok"/>
+        </w:rPr>
+        <w:t xml:space="preserve"> </w:t>
+      </w:r>
+      <w:r>
+        <w:rPr>
+          <w:rStyle w:val="FunctionTok"/>
+        </w:rPr>
+        <w:t xml:space="preserve">.text</w:t>
+      </w:r>
+      <w:r>
+        <w:br/>
+      </w:r>
+      <w:r>
+        <w:rPr>
+          <w:rStyle w:val="KeywordTok"/>
+        </w:rPr>
+        <w:t xml:space="preserve">GLOBAL</w:t>
+      </w:r>
+      <w:r>
+        <w:rPr>
+          <w:rStyle w:val="NormalTok"/>
+        </w:rPr>
+        <w:t xml:space="preserve"> _start</w:t>
+      </w:r>
+      <w:r>
+        <w:br/>
+      </w:r>
+      <w:r>
+        <w:rPr>
+          <w:rStyle w:val="FunctionTok"/>
+        </w:rPr>
+        <w:t xml:space="preserve">_start:</w:t>
+      </w:r>
+      <w:r>
+        <w:br/>
+      </w:r>
+      <w:r>
+        <w:rPr>
+          <w:rStyle w:val="KeywordTok"/>
+        </w:rPr>
+        <w:t xml:space="preserve">mov</w:t>
+      </w:r>
+      <w:r>
+        <w:rPr>
+          <w:rStyle w:val="NormalTok"/>
+        </w:rPr>
+        <w:t xml:space="preserve"> </w:t>
+      </w:r>
+      <w:r>
+        <w:rPr>
+          <w:rStyle w:val="KeywordTok"/>
+        </w:rPr>
+        <w:t xml:space="preserve">eax</w:t>
+      </w:r>
+      <w:r>
+        <w:rPr>
+          <w:rStyle w:val="OperatorTok"/>
+        </w:rPr>
+        <w:t xml:space="preserve">,</w:t>
+      </w:r>
+      <w:r>
+        <w:rPr>
+          <w:rStyle w:val="NormalTok"/>
+        </w:rPr>
+        <w:t xml:space="preserve"> msg_x</w:t>
+      </w:r>
+      <w:r>
+        <w:br/>
+      </w:r>
+      <w:r>
+        <w:rPr>
+          <w:rStyle w:val="ControlFlowTok"/>
+        </w:rPr>
+        <w:t xml:space="preserve">call</w:t>
+      </w:r>
+      <w:r>
+        <w:rPr>
+          <w:rStyle w:val="NormalTok"/>
+        </w:rPr>
+        <w:t xml:space="preserve"> sprint</w:t>
+      </w:r>
+      <w:r>
+        <w:br/>
+      </w:r>
+      <w:r>
+        <w:rPr>
+          <w:rStyle w:val="KeywordTok"/>
+        </w:rPr>
+        <w:t xml:space="preserve">mov</w:t>
+      </w:r>
+      <w:r>
+        <w:rPr>
+          <w:rStyle w:val="NormalTok"/>
+        </w:rPr>
+        <w:t xml:space="preserve"> </w:t>
+      </w:r>
+      <w:r>
+        <w:rPr>
+          <w:rStyle w:val="KeywordTok"/>
+        </w:rPr>
+        <w:t xml:space="preserve">ecx</w:t>
+      </w:r>
+      <w:r>
+        <w:rPr>
+          <w:rStyle w:val="OperatorTok"/>
+        </w:rPr>
+        <w:t xml:space="preserve">,</w:t>
+      </w:r>
+      <w:r>
+        <w:rPr>
+          <w:rStyle w:val="NormalTok"/>
+        </w:rPr>
+        <w:t xml:space="preserve"> x</w:t>
+      </w:r>
+      <w:r>
+        <w:br/>
+      </w:r>
+      <w:r>
+        <w:rPr>
+          <w:rStyle w:val="KeywordTok"/>
+        </w:rPr>
+        <w:t xml:space="preserve">mov</w:t>
+      </w:r>
+      <w:r>
+        <w:rPr>
+          <w:rStyle w:val="NormalTok"/>
+        </w:rPr>
+        <w:t xml:space="preserve"> </w:t>
+      </w:r>
+      <w:r>
+        <w:rPr>
+          <w:rStyle w:val="KeywordTok"/>
+        </w:rPr>
+        <w:t xml:space="preserve">edx</w:t>
+      </w:r>
+      <w:r>
+        <w:rPr>
+          <w:rStyle w:val="OperatorTok"/>
+        </w:rPr>
+        <w:t xml:space="preserve">,</w:t>
+      </w:r>
+      <w:r>
+        <w:rPr>
+          <w:rStyle w:val="NormalTok"/>
+        </w:rPr>
+        <w:t xml:space="preserve"> </w:t>
+      </w:r>
+      <w:r>
+        <w:rPr>
+          <w:rStyle w:val="DecValTok"/>
+        </w:rPr>
+        <w:t xml:space="preserve">80</w:t>
+      </w:r>
+      <w:r>
+        <w:br/>
+      </w:r>
+      <w:r>
+        <w:rPr>
+          <w:rStyle w:val="ControlFlowTok"/>
+        </w:rPr>
+        <w:t xml:space="preserve">call</w:t>
+      </w:r>
+      <w:r>
+        <w:rPr>
+          <w:rStyle w:val="NormalTok"/>
+        </w:rPr>
+        <w:t xml:space="preserve"> sread</w:t>
+      </w:r>
+      <w:r>
+        <w:br/>
+      </w:r>
+      <w:r>
+        <w:rPr>
+          <w:rStyle w:val="KeywordTok"/>
+        </w:rPr>
+        <w:t xml:space="preserve">mov</w:t>
+      </w:r>
+      <w:r>
+        <w:rPr>
+          <w:rStyle w:val="NormalTok"/>
+        </w:rPr>
+        <w:t xml:space="preserve"> </w:t>
+      </w:r>
+      <w:r>
+        <w:rPr>
+          <w:rStyle w:val="KeywordTok"/>
+        </w:rPr>
+        <w:t xml:space="preserve">eax</w:t>
+      </w:r>
+      <w:r>
+        <w:rPr>
+          <w:rStyle w:val="OperatorTok"/>
+        </w:rPr>
+        <w:t xml:space="preserve">,</w:t>
+      </w:r>
+      <w:r>
+        <w:rPr>
+          <w:rStyle w:val="NormalTok"/>
+        </w:rPr>
+        <w:t xml:space="preserve"> x</w:t>
+      </w:r>
+      <w:r>
+        <w:br/>
+      </w:r>
+      <w:r>
+        <w:rPr>
+          <w:rStyle w:val="ControlFlowTok"/>
+        </w:rPr>
+        <w:t xml:space="preserve">call</w:t>
+      </w:r>
+      <w:r>
+        <w:rPr>
+          <w:rStyle w:val="NormalTok"/>
+        </w:rPr>
+        <w:t xml:space="preserve"> atoi</w:t>
+      </w:r>
+      <w:r>
+        <w:br/>
+      </w:r>
+      <w:r>
+        <w:rPr>
+          <w:rStyle w:val="KeywordTok"/>
+        </w:rPr>
+        <w:t xml:space="preserve">mov</w:t>
+      </w:r>
+      <w:r>
+        <w:rPr>
+          <w:rStyle w:val="NormalTok"/>
+        </w:rPr>
+        <w:t xml:space="preserve"> </w:t>
+      </w:r>
+      <w:r>
+        <w:rPr>
+          <w:rStyle w:val="KeywordTok"/>
+        </w:rPr>
+        <w:t xml:space="preserve">edi</w:t>
+      </w:r>
+      <w:r>
+        <w:rPr>
+          <w:rStyle w:val="OperatorTok"/>
+        </w:rPr>
+        <w:t xml:space="preserve">,</w:t>
+      </w:r>
+      <w:r>
+        <w:rPr>
+          <w:rStyle w:val="NormalTok"/>
+        </w:rPr>
+        <w:t xml:space="preserve"> </w:t>
+      </w:r>
+      <w:r>
+        <w:rPr>
+          <w:rStyle w:val="KeywordTok"/>
+        </w:rPr>
+        <w:t xml:space="preserve">eax</w:t>
+      </w:r>
+      <w:r>
+        <w:br/>
+      </w:r>
+      <w:r>
+        <w:br/>
+      </w:r>
+      <w:r>
+        <w:rPr>
+          <w:rStyle w:val="KeywordTok"/>
+        </w:rPr>
+        <w:t xml:space="preserve">mov</w:t>
+      </w:r>
+      <w:r>
+        <w:rPr>
+          <w:rStyle w:val="NormalTok"/>
+        </w:rPr>
+        <w:t xml:space="preserve"> </w:t>
+      </w:r>
+      <w:r>
+        <w:rPr>
+          <w:rStyle w:val="KeywordTok"/>
+        </w:rPr>
+        <w:t xml:space="preserve">eax</w:t>
+      </w:r>
+      <w:r>
+        <w:rPr>
+          <w:rStyle w:val="OperatorTok"/>
+        </w:rPr>
+        <w:t xml:space="preserve">,</w:t>
+      </w:r>
+      <w:r>
+        <w:rPr>
+          <w:rStyle w:val="NormalTok"/>
+        </w:rPr>
+        <w:t xml:space="preserve"> msg_a</w:t>
+      </w:r>
+      <w:r>
+        <w:br/>
+      </w:r>
+      <w:r>
+        <w:rPr>
+          <w:rStyle w:val="ControlFlowTok"/>
+        </w:rPr>
+        <w:t xml:space="preserve">call</w:t>
+      </w:r>
+      <w:r>
+        <w:rPr>
+          <w:rStyle w:val="NormalTok"/>
+        </w:rPr>
+        <w:t xml:space="preserve"> sprint</w:t>
+      </w:r>
+      <w:r>
+        <w:br/>
+      </w:r>
+      <w:r>
+        <w:rPr>
+          <w:rStyle w:val="KeywordTok"/>
+        </w:rPr>
+        <w:t xml:space="preserve">mov</w:t>
+      </w:r>
+      <w:r>
+        <w:rPr>
+          <w:rStyle w:val="NormalTok"/>
+        </w:rPr>
+        <w:t xml:space="preserve"> </w:t>
+      </w:r>
+      <w:r>
+        <w:rPr>
+          <w:rStyle w:val="KeywordTok"/>
+        </w:rPr>
+        <w:t xml:space="preserve">ecx</w:t>
+      </w:r>
+      <w:r>
+        <w:rPr>
+          <w:rStyle w:val="OperatorTok"/>
+        </w:rPr>
+        <w:t xml:space="preserve">,</w:t>
+      </w:r>
+      <w:r>
+        <w:rPr>
+          <w:rStyle w:val="NormalTok"/>
+        </w:rPr>
+        <w:t xml:space="preserve"> a</w:t>
+      </w:r>
+      <w:r>
+        <w:br/>
+      </w:r>
+      <w:r>
+        <w:rPr>
+          <w:rStyle w:val="KeywordTok"/>
+        </w:rPr>
+        <w:t xml:space="preserve">mov</w:t>
+      </w:r>
+      <w:r>
+        <w:rPr>
+          <w:rStyle w:val="NormalTok"/>
+        </w:rPr>
+        <w:t xml:space="preserve"> </w:t>
+      </w:r>
+      <w:r>
+        <w:rPr>
+          <w:rStyle w:val="KeywordTok"/>
+        </w:rPr>
+        <w:t xml:space="preserve">edx</w:t>
+      </w:r>
+      <w:r>
+        <w:rPr>
+          <w:rStyle w:val="OperatorTok"/>
+        </w:rPr>
+        <w:t xml:space="preserve">,</w:t>
+      </w:r>
+      <w:r>
+        <w:rPr>
+          <w:rStyle w:val="NormalTok"/>
+        </w:rPr>
+        <w:t xml:space="preserve"> </w:t>
+      </w:r>
+      <w:r>
+        <w:rPr>
+          <w:rStyle w:val="DecValTok"/>
+        </w:rPr>
+        <w:t xml:space="preserve">80</w:t>
+      </w:r>
+      <w:r>
+        <w:br/>
+      </w:r>
+      <w:r>
+        <w:rPr>
+          <w:rStyle w:val="ControlFlowTok"/>
+        </w:rPr>
+        <w:t xml:space="preserve">call</w:t>
+      </w:r>
+      <w:r>
+        <w:rPr>
+          <w:rStyle w:val="NormalTok"/>
+        </w:rPr>
+        <w:t xml:space="preserve"> sread</w:t>
+      </w:r>
+      <w:r>
+        <w:br/>
+      </w:r>
+      <w:r>
+        <w:rPr>
+          <w:rStyle w:val="KeywordTok"/>
+        </w:rPr>
+        <w:t xml:space="preserve">mov</w:t>
+      </w:r>
+      <w:r>
+        <w:rPr>
+          <w:rStyle w:val="NormalTok"/>
+        </w:rPr>
+        <w:t xml:space="preserve"> </w:t>
+      </w:r>
+      <w:r>
+        <w:rPr>
+          <w:rStyle w:val="KeywordTok"/>
+        </w:rPr>
+        <w:t xml:space="preserve">eax</w:t>
+      </w:r>
+      <w:r>
+        <w:rPr>
+          <w:rStyle w:val="OperatorTok"/>
+        </w:rPr>
+        <w:t xml:space="preserve">,</w:t>
+      </w:r>
+      <w:r>
+        <w:rPr>
+          <w:rStyle w:val="NormalTok"/>
+        </w:rPr>
+        <w:t xml:space="preserve"> a</w:t>
+      </w:r>
+      <w:r>
+        <w:br/>
+      </w:r>
+      <w:r>
+        <w:rPr>
+          <w:rStyle w:val="ControlFlowTok"/>
+        </w:rPr>
+        <w:t xml:space="preserve">call</w:t>
+      </w:r>
+      <w:r>
+        <w:rPr>
+          <w:rStyle w:val="NormalTok"/>
+        </w:rPr>
+        <w:t xml:space="preserve"> atoi</w:t>
+      </w:r>
+      <w:r>
+        <w:br/>
+      </w:r>
+      <w:r>
+        <w:rPr>
+          <w:rStyle w:val="KeywordTok"/>
+        </w:rPr>
+        <w:t xml:space="preserve">mov</w:t>
+      </w:r>
+      <w:r>
+        <w:rPr>
+          <w:rStyle w:val="NormalTok"/>
+        </w:rPr>
+        <w:t xml:space="preserve"> </w:t>
+      </w:r>
+      <w:r>
+        <w:rPr>
+          <w:rStyle w:val="KeywordTok"/>
+        </w:rPr>
+        <w:t xml:space="preserve">esi</w:t>
+      </w:r>
+      <w:r>
+        <w:rPr>
+          <w:rStyle w:val="OperatorTok"/>
+        </w:rPr>
+        <w:t xml:space="preserve">,</w:t>
+      </w:r>
+      <w:r>
+        <w:rPr>
+          <w:rStyle w:val="NormalTok"/>
+        </w:rPr>
+        <w:t xml:space="preserve"> </w:t>
+      </w:r>
+      <w:r>
+        <w:rPr>
+          <w:rStyle w:val="KeywordTok"/>
+        </w:rPr>
+        <w:t xml:space="preserve">eax</w:t>
+      </w:r>
+      <w:r>
+        <w:br/>
+      </w:r>
+      <w:r>
+        <w:br/>
+      </w:r>
+      <w:r>
+        <w:rPr>
+          <w:rStyle w:val="KeywordTok"/>
+        </w:rPr>
+        <w:t xml:space="preserve">cmp</w:t>
+      </w:r>
+      <w:r>
+        <w:rPr>
+          <w:rStyle w:val="NormalTok"/>
+        </w:rPr>
+        <w:t xml:space="preserve"> </w:t>
+      </w:r>
+      <w:r>
+        <w:rPr>
+          <w:rStyle w:val="KeywordTok"/>
+        </w:rPr>
+        <w:t xml:space="preserve">edi</w:t>
+      </w:r>
+      <w:r>
+        <w:rPr>
+          <w:rStyle w:val="OperatorTok"/>
+        </w:rPr>
+        <w:t xml:space="preserve">,</w:t>
+      </w:r>
+      <w:r>
+        <w:rPr>
+          <w:rStyle w:val="NormalTok"/>
+        </w:rPr>
+        <w:t xml:space="preserve"> </w:t>
+      </w:r>
+      <w:r>
+        <w:rPr>
+          <w:rStyle w:val="KeywordTok"/>
+        </w:rPr>
+        <w:t xml:space="preserve">esi</w:t>
+      </w:r>
+      <w:r>
+        <w:br/>
+      </w:r>
+      <w:r>
+        <w:rPr>
+          <w:rStyle w:val="ControlFlowTok"/>
+        </w:rPr>
+        <w:t xml:space="preserve">jle</w:t>
+      </w:r>
+      <w:r>
+        <w:rPr>
+          <w:rStyle w:val="NormalTok"/>
+        </w:rPr>
+        <w:t xml:space="preserve"> add_values</w:t>
+      </w:r>
+      <w:r>
+        <w:br/>
+      </w:r>
+      <w:r>
+        <w:rPr>
+          <w:rStyle w:val="KeywordTok"/>
+        </w:rPr>
+        <w:t xml:space="preserve">mov</w:t>
+      </w:r>
+      <w:r>
+        <w:rPr>
+          <w:rStyle w:val="NormalTok"/>
+        </w:rPr>
+        <w:t xml:space="preserve"> </w:t>
+      </w:r>
+      <w:r>
+        <w:rPr>
+          <w:rStyle w:val="KeywordTok"/>
+        </w:rPr>
+        <w:t xml:space="preserve">eax</w:t>
+      </w:r>
+      <w:r>
+        <w:rPr>
+          <w:rStyle w:val="OperatorTok"/>
+        </w:rPr>
+        <w:t xml:space="preserve">,</w:t>
+      </w:r>
+      <w:r>
+        <w:rPr>
+          <w:rStyle w:val="NormalTok"/>
+        </w:rPr>
+        <w:t xml:space="preserve"> </w:t>
+      </w:r>
+      <w:r>
+        <w:rPr>
+          <w:rStyle w:val="KeywordTok"/>
+        </w:rPr>
+        <w:t xml:space="preserve">esi</w:t>
+      </w:r>
+      <w:r>
+        <w:br/>
+      </w:r>
+      <w:r>
+        <w:rPr>
+          <w:rStyle w:val="ControlFlowTok"/>
+        </w:rPr>
+        <w:t xml:space="preserve">jmp</w:t>
+      </w:r>
+      <w:r>
+        <w:rPr>
+          <w:rStyle w:val="NormalTok"/>
+        </w:rPr>
+        <w:t xml:space="preserve"> print_result</w:t>
+      </w:r>
+      <w:r>
+        <w:br/>
+      </w:r>
+      <w:r>
+        <w:br/>
+      </w:r>
+      <w:r>
+        <w:rPr>
+          <w:rStyle w:val="FunctionTok"/>
+        </w:rPr>
+        <w:t xml:space="preserve">add_values:</w:t>
+      </w:r>
+      <w:r>
+        <w:br/>
+      </w:r>
+      <w:r>
+        <w:rPr>
+          <w:rStyle w:val="KeywordTok"/>
+        </w:rPr>
+        <w:t xml:space="preserve">mov</w:t>
+      </w:r>
+      <w:r>
+        <w:rPr>
+          <w:rStyle w:val="NormalTok"/>
+        </w:rPr>
+        <w:t xml:space="preserve"> </w:t>
+      </w:r>
+      <w:r>
+        <w:rPr>
+          <w:rStyle w:val="KeywordTok"/>
+        </w:rPr>
+        <w:t xml:space="preserve">eax</w:t>
+      </w:r>
+      <w:r>
+        <w:rPr>
+          <w:rStyle w:val="OperatorTok"/>
+        </w:rPr>
+        <w:t xml:space="preserve">,</w:t>
+      </w:r>
+      <w:r>
+        <w:rPr>
+          <w:rStyle w:val="NormalTok"/>
+        </w:rPr>
+        <w:t xml:space="preserve"> </w:t>
+      </w:r>
+      <w:r>
+        <w:rPr>
+          <w:rStyle w:val="KeywordTok"/>
+        </w:rPr>
+        <w:t xml:space="preserve">edi</w:t>
+      </w:r>
+      <w:r>
+        <w:br/>
+      </w:r>
+      <w:r>
+        <w:rPr>
+          <w:rStyle w:val="KeywordTok"/>
+        </w:rPr>
+        <w:t xml:space="preserve">add</w:t>
+      </w:r>
+      <w:r>
+        <w:rPr>
+          <w:rStyle w:val="NormalTok"/>
+        </w:rPr>
+        <w:t xml:space="preserve"> </w:t>
+      </w:r>
+      <w:r>
+        <w:rPr>
+          <w:rStyle w:val="KeywordTok"/>
+        </w:rPr>
+        <w:t xml:space="preserve">eax</w:t>
+      </w:r>
+      <w:r>
+        <w:rPr>
+          <w:rStyle w:val="OperatorTok"/>
+        </w:rPr>
+        <w:t xml:space="preserve">,</w:t>
+      </w:r>
+      <w:r>
+        <w:rPr>
+          <w:rStyle w:val="NormalTok"/>
+        </w:rPr>
+        <w:t xml:space="preserve"> </w:t>
+      </w:r>
+      <w:r>
+        <w:rPr>
+          <w:rStyle w:val="KeywordTok"/>
+        </w:rPr>
+        <w:t xml:space="preserve">esi</w:t>
+      </w:r>
+      <w:r>
+        <w:br/>
+      </w:r>
+      <w:r>
+        <w:br/>
+      </w:r>
+      <w:r>
+        <w:rPr>
+          <w:rStyle w:val="FunctionTok"/>
+        </w:rPr>
+        <w:t xml:space="preserve">print_result:</w:t>
+      </w:r>
+      <w:r>
+        <w:br/>
+      </w:r>
+      <w:r>
+        <w:rPr>
+          <w:rStyle w:val="KeywordTok"/>
+        </w:rPr>
+        <w:t xml:space="preserve">mov</w:t>
+      </w:r>
+      <w:r>
+        <w:rPr>
+          <w:rStyle w:val="NormalTok"/>
+        </w:rPr>
+        <w:t xml:space="preserve"> </w:t>
+      </w:r>
+      <w:r>
+        <w:rPr>
+          <w:rStyle w:val="KeywordTok"/>
+        </w:rPr>
+        <w:t xml:space="preserve">edi</w:t>
+      </w:r>
+      <w:r>
+        <w:rPr>
+          <w:rStyle w:val="OperatorTok"/>
+        </w:rPr>
+        <w:t xml:space="preserve">,</w:t>
+      </w:r>
+      <w:r>
+        <w:rPr>
+          <w:rStyle w:val="NormalTok"/>
+        </w:rPr>
+        <w:t xml:space="preserve"> </w:t>
+      </w:r>
+      <w:r>
+        <w:rPr>
+          <w:rStyle w:val="KeywordTok"/>
+        </w:rPr>
+        <w:t xml:space="preserve">eax</w:t>
+      </w:r>
+      <w:r>
+        <w:br/>
+      </w:r>
+      <w:r>
+        <w:rPr>
+          <w:rStyle w:val="KeywordTok"/>
+        </w:rPr>
+        <w:t xml:space="preserve">mov</w:t>
+      </w:r>
+      <w:r>
+        <w:rPr>
+          <w:rStyle w:val="NormalTok"/>
+        </w:rPr>
+        <w:t xml:space="preserve"> </w:t>
+      </w:r>
+      <w:r>
+        <w:rPr>
+          <w:rStyle w:val="KeywordTok"/>
+        </w:rPr>
+        <w:t xml:space="preserve">eax</w:t>
+      </w:r>
+      <w:r>
+        <w:rPr>
+          <w:rStyle w:val="OperatorTok"/>
+        </w:rPr>
+        <w:t xml:space="preserve">,</w:t>
+      </w:r>
+      <w:r>
+        <w:rPr>
+          <w:rStyle w:val="NormalTok"/>
+        </w:rPr>
+        <w:t xml:space="preserve"> res</w:t>
+      </w:r>
+      <w:r>
+        <w:br/>
+      </w:r>
+      <w:r>
+        <w:rPr>
+          <w:rStyle w:val="ControlFlowTok"/>
+        </w:rPr>
+        <w:t xml:space="preserve">call</w:t>
+      </w:r>
+      <w:r>
+        <w:rPr>
+          <w:rStyle w:val="NormalTok"/>
+        </w:rPr>
+        <w:t xml:space="preserve"> sprint</w:t>
+      </w:r>
+      <w:r>
+        <w:br/>
+      </w:r>
+      <w:r>
+        <w:rPr>
+          <w:rStyle w:val="KeywordTok"/>
+        </w:rPr>
+        <w:t xml:space="preserve">mov</w:t>
+      </w:r>
+      <w:r>
+        <w:rPr>
+          <w:rStyle w:val="NormalTok"/>
+        </w:rPr>
+        <w:t xml:space="preserve"> </w:t>
+      </w:r>
+      <w:r>
+        <w:rPr>
+          <w:rStyle w:val="KeywordTok"/>
+        </w:rPr>
+        <w:t xml:space="preserve">eax</w:t>
+      </w:r>
+      <w:r>
+        <w:rPr>
+          <w:rStyle w:val="OperatorTok"/>
+        </w:rPr>
+        <w:t xml:space="preserve">,</w:t>
+      </w:r>
+      <w:r>
+        <w:rPr>
+          <w:rStyle w:val="NormalTok"/>
+        </w:rPr>
+        <w:t xml:space="preserve"> </w:t>
+      </w:r>
+      <w:r>
+        <w:rPr>
+          <w:rStyle w:val="KeywordTok"/>
+        </w:rPr>
+        <w:t xml:space="preserve">edi</w:t>
+      </w:r>
+      <w:r>
+        <w:br/>
+      </w:r>
+      <w:r>
+        <w:rPr>
+          <w:rStyle w:val="ControlFlowTok"/>
+        </w:rPr>
+        <w:t xml:space="preserve">call</w:t>
+      </w:r>
+      <w:r>
+        <w:rPr>
+          <w:rStyle w:val="NormalTok"/>
+        </w:rPr>
+        <w:t xml:space="preserve"> iprintLF</w:t>
+      </w:r>
+      <w:r>
+        <w:br/>
+      </w:r>
+      <w:r>
+        <w:rPr>
+          <w:rStyle w:val="ControlFlowTok"/>
+        </w:rPr>
+        <w:t xml:space="preserve">call</w:t>
+      </w:r>
+      <w:r>
+        <w:rPr>
+          <w:rStyle w:val="NormalTok"/>
+        </w:rPr>
+        <w:t xml:space="preserve"> quit</w:t>
+      </w:r>
+    </w:p>
+    <w:bookmarkEnd w:id="85"/>
+    <w:bookmarkEnd w:id="86"/>
+    <w:bookmarkStart w:id="87" w:name="выводы"/>
     <w:p>
       <w:pPr>
         <w:pStyle w:val="Heading1"/>
@@ -636,11 +3802,17 @@
         <w:pStyle w:val="FirstParagraph"/>
       </w:pPr>
       <w:r>
-        <w:t xml:space="preserve">Здесь кратко описываются итоги проделанной работы.</w:t>
-      </w:r>
-    </w:p>
-    <w:bookmarkEnd w:id="29"/>
-    <w:bookmarkStart w:id="36" w:name="список-литературы"/>
+        <w:t xml:space="preserve">При выполнении лабораторной работы я изучил команды условных и безусловных переходво, а также приобрел навыки написания программ с использованием перходов, познакомился</w:t>
+      </w:r>
+      <w:r>
+        <w:t xml:space="preserve"> </w:t>
+      </w:r>
+      <w:r>
+        <w:t xml:space="preserve">с назначением и структурой файлов листинга.</w:t>
+      </w:r>
+    </w:p>
+    <w:bookmarkEnd w:id="87"/>
+    <w:bookmarkStart w:id="91" w:name="список-литературы"/>
     <w:p>
       <w:pPr>
         <w:pStyle w:val="Heading1"/>
@@ -649,99 +3821,58 @@
         <w:t xml:space="preserve">Список литературы</w:t>
       </w:r>
     </w:p>
-    <w:bookmarkStart w:id="35" w:name="refs"/>
-    <w:bookmarkStart w:id="30" w:name="ref-tanenbaum_book_modern-os_ru"/>
-    <w:p>
-      <w:pPr>
-        <w:pStyle w:val="Bibliography"/>
-      </w:pPr>
-      <w:r>
-        <w:t xml:space="preserve">1.</w:t>
-      </w:r>
-      <w:r>
-        <w:t xml:space="preserve"> </w:t>
-      </w:r>
-      <w:r>
-        <w:t xml:space="preserve">	</w:t>
-      </w:r>
-      <w:r>
-        <w:t xml:space="preserve">Таненбаум Э., Бос Х. Современные операционные системы. 4-е изд. СПб.: Питер, 2015. 1120 с.</w:t>
-      </w:r>
-    </w:p>
-    <w:bookmarkEnd w:id="30"/>
-    <w:bookmarkStart w:id="31" w:name="ref-robbins_book_bash_en"/>
-    <w:p>
-      <w:pPr>
-        <w:pStyle w:val="Bibliography"/>
-      </w:pPr>
-      <w:r>
-        <w:t xml:space="preserve">2.</w:t>
-      </w:r>
-      <w:r>
-        <w:t xml:space="preserve"> </w:t>
-      </w:r>
-      <w:r>
-        <w:t xml:space="preserve">	</w:t>
-      </w:r>
-      <w:r>
-        <w:t xml:space="preserve">Robbins A. Bash Pocket Reference. O’Reilly Media, 2016. 156 с.</w:t>
-      </w:r>
-    </w:p>
-    <w:bookmarkEnd w:id="31"/>
-    <w:bookmarkStart w:id="32" w:name="ref-zarrelli_book_mastering-bash_en"/>
-    <w:p>
-      <w:pPr>
-        <w:pStyle w:val="Bibliography"/>
-      </w:pPr>
-      <w:r>
-        <w:t xml:space="preserve">3.</w:t>
-      </w:r>
-      <w:r>
-        <w:t xml:space="preserve"> </w:t>
-      </w:r>
-      <w:r>
-        <w:t xml:space="preserve">	</w:t>
-      </w:r>
-      <w:r>
-        <w:t xml:space="preserve">Zarrelli G. Mastering Bash. Packt Publishing, 2017. 502 с.</w:t>
-      </w:r>
-    </w:p>
-    <w:bookmarkEnd w:id="32"/>
-    <w:bookmarkStart w:id="34" w:name="ref-newham_book_learning-bash_en"/>
-    <w:p>
-      <w:pPr>
-        <w:pStyle w:val="Bibliography"/>
-      </w:pPr>
-      <w:r>
-        <w:t xml:space="preserve">4.</w:t>
-      </w:r>
-      <w:r>
-        <w:t xml:space="preserve"> </w:t>
-      </w:r>
-      <w:r>
-        <w:t xml:space="preserve">	</w:t>
-      </w:r>
-      <w:r>
-        <w:t xml:space="preserve">Newham C.</w:t>
-      </w:r>
-      <w:r>
-        <w:t xml:space="preserve"> </w:t>
-      </w:r>
-      <w:hyperlink r:id="rId33">
+    <w:p>
+      <w:pPr>
+        <w:pStyle w:val="Compact"/>
+        <w:numPr>
+          <w:ilvl w:val="0"/>
+          <w:numId w:val="1002"/>
+        </w:numPr>
+      </w:pPr>
+      <w:hyperlink r:id="rId88">
         <w:r>
           <w:rPr>
             <w:rStyle w:val="Hyperlink"/>
           </w:rPr>
-          <w:t xml:space="preserve">Learning the bash Shell: Unix Shell Programming</w:t>
+          <w:t xml:space="preserve">Курс на ТУИС</w:t>
         </w:r>
       </w:hyperlink>
-      <w:r>
-        <w:t xml:space="preserve">. O’Reilly Media, 2005. 354 с.</w:t>
-      </w:r>
-    </w:p>
-    <w:bookmarkEnd w:id="34"/>
-    <w:bookmarkEnd w:id="35"/>
-    <w:bookmarkEnd w:id="36"/>
+    </w:p>
+    <w:p>
+      <w:pPr>
+        <w:pStyle w:val="Compact"/>
+        <w:numPr>
+          <w:ilvl w:val="0"/>
+          <w:numId w:val="1002"/>
+        </w:numPr>
+      </w:pPr>
+      <w:hyperlink r:id="rId89">
+        <w:r>
+          <w:rPr>
+            <w:rStyle w:val="Hyperlink"/>
+          </w:rPr>
+          <w:t xml:space="preserve">Лабораторная работа №7</w:t>
+        </w:r>
+      </w:hyperlink>
+    </w:p>
+    <w:p>
+      <w:pPr>
+        <w:pStyle w:val="Compact"/>
+        <w:numPr>
+          <w:ilvl w:val="0"/>
+          <w:numId w:val="1002"/>
+        </w:numPr>
+      </w:pPr>
+      <w:hyperlink r:id="rId90">
+        <w:r>
+          <w:rPr>
+            <w:rStyle w:val="Hyperlink"/>
+          </w:rPr>
+          <w:t xml:space="preserve">Программирование на языке ассемблера NASM Столяров А. В.</w:t>
+        </w:r>
+      </w:hyperlink>
+    </w:p>
+    <w:bookmarkEnd w:id="91"/>
     <w:sectPr/>
   </w:body>
 </w:document>
@@ -848,8 +3979,153 @@
       </w:pPr>
     </w:lvl>
   </w:abstractNum>
+  <w:abstractNum w:abstractNumId="99411">
+    <w:nsid w:val="00A99411"/>
+    <w:multiLevelType w:val="multilevel"/>
+    <w:lvl w:ilvl="0">
+      <w:start w:val="1"/>
+      <w:numFmt w:val="decimal"/>
+      <w:lvlText w:val="%1."/>
+      <w:lvlJc w:val="left"/>
+      <w:pPr>
+        <w:ind w:left="720" w:hanging="360"/>
+      </w:pPr>
+    </w:lvl>
+    <w:lvl w:ilvl="1">
+      <w:start w:val="1"/>
+      <w:numFmt w:val="decimal"/>
+      <w:lvlText w:val="%2."/>
+      <w:lvlJc w:val="left"/>
+      <w:pPr>
+        <w:ind w:left="1440" w:hanging="360"/>
+      </w:pPr>
+    </w:lvl>
+    <w:lvl w:ilvl="2">
+      <w:start w:val="1"/>
+      <w:numFmt w:val="decimal"/>
+      <w:lvlText w:val="%3."/>
+      <w:lvlJc w:val="left"/>
+      <w:pPr>
+        <w:ind w:left="2160" w:hanging="360"/>
+      </w:pPr>
+    </w:lvl>
+    <w:lvl w:ilvl="3">
+      <w:start w:val="1"/>
+      <w:numFmt w:val="decimal"/>
+      <w:lvlText w:val="%4."/>
+      <w:lvlJc w:val="left"/>
+      <w:pPr>
+        <w:ind w:left="2880" w:hanging="360"/>
+      </w:pPr>
+    </w:lvl>
+    <w:lvl w:ilvl="4">
+      <w:start w:val="1"/>
+      <w:numFmt w:val="decimal"/>
+      <w:lvlText w:val="%5."/>
+      <w:lvlJc w:val="left"/>
+      <w:pPr>
+        <w:ind w:left="3600" w:hanging="360"/>
+      </w:pPr>
+    </w:lvl>
+    <w:lvl w:ilvl="5">
+      <w:start w:val="1"/>
+      <w:numFmt w:val="decimal"/>
+      <w:lvlText w:val="%6."/>
+      <w:lvlJc w:val="left"/>
+      <w:pPr>
+        <w:ind w:left="4320" w:hanging="360"/>
+      </w:pPr>
+    </w:lvl>
+    <w:lvl w:ilvl="6">
+      <w:start w:val="1"/>
+      <w:numFmt w:val="decimal"/>
+      <w:lvlText w:val="%7."/>
+      <w:lvlJc w:val="left"/>
+      <w:pPr>
+        <w:ind w:left="5040" w:hanging="360"/>
+      </w:pPr>
+    </w:lvl>
+    <w:lvl w:ilvl="7">
+      <w:start w:val="1"/>
+      <w:numFmt w:val="decimal"/>
+      <w:lvlText w:val="%8."/>
+      <w:lvlJc w:val="left"/>
+      <w:pPr>
+        <w:ind w:left="5760" w:hanging="360"/>
+      </w:pPr>
+    </w:lvl>
+    <w:lvl w:ilvl="8">
+      <w:start w:val="1"/>
+      <w:numFmt w:val="decimal"/>
+      <w:lvlText w:val="%9."/>
+      <w:lvlJc w:val="left"/>
+      <w:pPr>
+        <w:ind w:left="6480" w:hanging="360"/>
+      </w:pPr>
+    </w:lvl>
+  </w:abstractNum>
   <w:num w:numId="1000">
     <w:abstractNumId w:val="990"/>
+  </w:num>
+  <w:num w:numId="1001">
+    <w:abstractNumId w:val="99411"/>
+    <w:lvlOverride w:ilvl="0">
+      <w:startOverride w:val="1"/>
+    </w:lvlOverride>
+    <w:lvlOverride w:ilvl="1">
+      <w:startOverride w:val="1"/>
+    </w:lvlOverride>
+    <w:lvlOverride w:ilvl="2">
+      <w:startOverride w:val="1"/>
+    </w:lvlOverride>
+    <w:lvlOverride w:ilvl="3">
+      <w:startOverride w:val="1"/>
+    </w:lvlOverride>
+    <w:lvlOverride w:ilvl="4">
+      <w:startOverride w:val="1"/>
+    </w:lvlOverride>
+    <w:lvlOverride w:ilvl="5">
+      <w:startOverride w:val="1"/>
+    </w:lvlOverride>
+    <w:lvlOverride w:ilvl="6">
+      <w:startOverride w:val="1"/>
+    </w:lvlOverride>
+    <w:lvlOverride w:ilvl="7">
+      <w:startOverride w:val="1"/>
+    </w:lvlOverride>
+    <w:lvlOverride w:ilvl="8">
+      <w:startOverride w:val="1"/>
+    </w:lvlOverride>
+  </w:num>
+  <w:num w:numId="1002">
+    <w:abstractNumId w:val="99411"/>
+    <w:lvlOverride w:ilvl="0">
+      <w:startOverride w:val="1"/>
+    </w:lvlOverride>
+    <w:lvlOverride w:ilvl="1">
+      <w:startOverride w:val="1"/>
+    </w:lvlOverride>
+    <w:lvlOverride w:ilvl="2">
+      <w:startOverride w:val="1"/>
+    </w:lvlOverride>
+    <w:lvlOverride w:ilvl="3">
+      <w:startOverride w:val="1"/>
+    </w:lvlOverride>
+    <w:lvlOverride w:ilvl="4">
+      <w:startOverride w:val="1"/>
+    </w:lvlOverride>
+    <w:lvlOverride w:ilvl="5">
+      <w:startOverride w:val="1"/>
+    </w:lvlOverride>
+    <w:lvlOverride w:ilvl="6">
+      <w:startOverride w:val="1"/>
+    </w:lvlOverride>
+    <w:lvlOverride w:ilvl="7">
+      <w:startOverride w:val="1"/>
+    </w:lvlOverride>
+    <w:lvlOverride w:ilvl="8">
+      <w:startOverride w:val="1"/>
+    </w:lvlOverride>
   </w:num>
 </w:numbering>
 </file>

</xml_diff>

<commit_message>
feat(main): add files lab7
</commit_message>
<xml_diff>
--- a/labs/lab07/report/report.docx
+++ b/labs/lab07/report/report.docx
@@ -255,7 +255,7 @@
       </w:r>
     </w:p>
     <w:bookmarkEnd w:id="22"/>
-    <w:bookmarkStart w:id="86" w:name="выполнение-лабораторной-работы"/>
+    <w:bookmarkStart w:id="94" w:name="выполнение-лабораторной-работы"/>
     <w:p>
       <w:pPr>
         <w:pStyle w:val="Heading1"/>
@@ -1594,7 +1594,7 @@
     </w:p>
     <w:bookmarkEnd w:id="67"/>
     <w:bookmarkEnd w:id="68"/>
-    <w:bookmarkStart w:id="85" w:name="задания-для-самостоятельной-работы"/>
+    <w:bookmarkStart w:id="93" w:name="задания-для-самостоятельной-работы"/>
     <w:p>
       <w:pPr>
         <w:pStyle w:val="Heading2"/>
@@ -1624,6 +1624,12 @@
       </w:r>
       <w:r>
         <w:t xml:space="preserve">Написала программу для нахождения наименьшего числа из 3. (рис. 12).</w:t>
+      </w:r>
+      <w:r>
+        <w:t xml:space="preserve"> </w:t>
+      </w:r>
+      <w:r>
+        <w:t xml:space="preserve">во время написания кода, у меня возникли сомнения надо ли вводить число B с клавиатуры, поэтому я сделала два варианта написания кода. (рис. 13).</w:t>
       </w:r>
     </w:p>
     <w:bookmarkStart w:id="72" w:name="fig:012"/>
@@ -1636,7 +1642,7 @@
           <wp:inline>
             <wp:extent cx="3733800" cy="5220711"/>
             <wp:effectExtent b="0" l="0" r="0" t="0"/>
-            <wp:docPr descr="код" title="" id="70" name="Picture"/>
+            <wp:docPr descr="первый вариант кода" title="" id="70" name="Picture"/>
             <a:graphic>
               <a:graphicData uri="http://schemas.openxmlformats.org/drawingml/2006/picture">
                 <pic:pic>
@@ -1679,7 +1685,7 @@
         <w:pStyle w:val="ImageCaption"/>
       </w:pPr>
       <w:r>
-        <w:t xml:space="preserve">Рис. 12: код</w:t>
+        <w:t xml:space="preserve">Рис. 12: первый вариант кода</w:t>
       </w:r>
     </w:p>
     <w:bookmarkEnd w:id="72"/>
@@ -2927,14 +2933,6 @@
           <w:rStyle w:val="NormalTok"/>
         </w:rPr>
         <w:t xml:space="preserve"> quit</w:t>
-      </w:r>
-    </w:p>
-    <w:p>
-      <w:pPr>
-        <w:pStyle w:val="FirstParagraph"/>
-      </w:pPr>
-      <w:r>
-        <w:t xml:space="preserve">Проверяю корректность работы кода. (рис. 13).</w:t>
       </w:r>
     </w:p>
     <w:bookmarkStart w:id="76" w:name="fig:013"/>
@@ -2945,20 +2943,1515 @@
       <w:r>
         <w:drawing>
           <wp:inline>
-            <wp:extent cx="3733800" cy="303130"/>
+            <wp:extent cx="3733800" cy="3671078"/>
             <wp:effectExtent b="0" l="0" r="0" t="0"/>
-            <wp:docPr descr="Первая программа самостоятельной работы" title="" id="74" name="Picture"/>
+            <wp:docPr descr="второй вариант кода" title="" id="74" name="Picture"/>
             <a:graphic>
               <a:graphicData uri="http://schemas.openxmlformats.org/drawingml/2006/picture">
                 <pic:pic>
                   <pic:nvPicPr>
-                    <pic:cNvPr descr="image/13.PNG" id="75" name="Picture"/>
+                    <pic:cNvPr descr="image/16.png" id="75" name="Picture"/>
                     <pic:cNvPicPr>
                       <a:picLocks noChangeArrowheads="1" noChangeAspect="1"/>
                     </pic:cNvPicPr>
                   </pic:nvPicPr>
                   <pic:blipFill>
                     <a:blip r:embed="rId73"/>
+                    <a:stretch>
+                      <a:fillRect/>
+                    </a:stretch>
+                  </pic:blipFill>
+                  <pic:spPr bwMode="auto">
+                    <a:xfrm>
+                      <a:off x="0" y="0"/>
+                      <a:ext cx="3733800" cy="3671078"/>
+                    </a:xfrm>
+                    <a:prstGeom prst="rect">
+                      <a:avLst/>
+                    </a:prstGeom>
+                    <a:noFill/>
+                    <a:ln w="9525">
+                      <a:noFill/>
+                      <a:headEnd/>
+                      <a:tailEnd/>
+                    </a:ln>
+                  </pic:spPr>
+                </pic:pic>
+              </a:graphicData>
+            </a:graphic>
+          </wp:inline>
+        </w:drawing>
+      </w:r>
+    </w:p>
+    <w:p>
+      <w:pPr>
+        <w:pStyle w:val="ImageCaption"/>
+      </w:pPr>
+      <w:r>
+        <w:t xml:space="preserve">Рис. 13: второй вариант кода</w:t>
+      </w:r>
+    </w:p>
+    <w:bookmarkEnd w:id="76"/>
+    <w:p>
+      <w:pPr>
+        <w:pStyle w:val="SourceCode"/>
+      </w:pPr>
+      <w:r>
+        <w:rPr>
+          <w:rStyle w:val="OtherTok"/>
+        </w:rPr>
+        <w:t xml:space="preserve">%include</w:t>
+      </w:r>
+      <w:r>
+        <w:rPr>
+          <w:rStyle w:val="NormalTok"/>
+        </w:rPr>
+        <w:t xml:space="preserve"> 'in_out</w:t>
+      </w:r>
+      <w:r>
+        <w:rPr>
+          <w:rStyle w:val="OperatorTok"/>
+        </w:rPr>
+        <w:t xml:space="preserve">.</w:t>
+      </w:r>
+      <w:r>
+        <w:rPr>
+          <w:rStyle w:val="NormalTok"/>
+        </w:rPr>
+        <w:t xml:space="preserve">asm</w:t>
+      </w:r>
+      <w:r>
+        <w:rPr>
+          <w:rStyle w:val="StringTok"/>
+        </w:rPr>
+        <w:t xml:space="preserve">'</w:t>
+      </w:r>
+      <w:r>
+        <w:br/>
+      </w:r>
+      <w:r>
+        <w:rPr>
+          <w:rStyle w:val="KeywordTok"/>
+        </w:rPr>
+        <w:t xml:space="preserve">section</w:t>
+      </w:r>
+      <w:r>
+        <w:rPr>
+          <w:rStyle w:val="NormalTok"/>
+        </w:rPr>
+        <w:t xml:space="preserve"> </w:t>
+      </w:r>
+      <w:r>
+        <w:rPr>
+          <w:rStyle w:val="FunctionTok"/>
+        </w:rPr>
+        <w:t xml:space="preserve">.data</w:t>
+      </w:r>
+      <w:r>
+        <w:br/>
+      </w:r>
+      <w:r>
+        <w:rPr>
+          <w:rStyle w:val="NormalTok"/>
+        </w:rPr>
+        <w:t xml:space="preserve">msg </w:t>
+      </w:r>
+      <w:r>
+        <w:rPr>
+          <w:rStyle w:val="DataTypeTok"/>
+        </w:rPr>
+        <w:t xml:space="preserve">db</w:t>
+      </w:r>
+      <w:r>
+        <w:rPr>
+          <w:rStyle w:val="NormalTok"/>
+        </w:rPr>
+        <w:t xml:space="preserve"> </w:t>
+      </w:r>
+      <w:r>
+        <w:rPr>
+          <w:rStyle w:val="StringTok"/>
+        </w:rPr>
+        <w:t xml:space="preserve">'Введите B: '</w:t>
+      </w:r>
+      <w:r>
+        <w:rPr>
+          <w:rStyle w:val="OperatorTok"/>
+        </w:rPr>
+        <w:t xml:space="preserve">,</w:t>
+      </w:r>
+      <w:r>
+        <w:rPr>
+          <w:rStyle w:val="NormalTok"/>
+        </w:rPr>
+        <w:t xml:space="preserve"> </w:t>
+      </w:r>
+      <w:r>
+        <w:rPr>
+          <w:rStyle w:val="BaseNTok"/>
+        </w:rPr>
+        <w:t xml:space="preserve">0h</w:t>
+      </w:r>
+      <w:r>
+        <w:br/>
+      </w:r>
+      <w:r>
+        <w:rPr>
+          <w:rStyle w:val="NormalTok"/>
+        </w:rPr>
+        <w:t xml:space="preserve">msg1 </w:t>
+      </w:r>
+      <w:r>
+        <w:rPr>
+          <w:rStyle w:val="DataTypeTok"/>
+        </w:rPr>
+        <w:t xml:space="preserve">db</w:t>
+      </w:r>
+      <w:r>
+        <w:rPr>
+          <w:rStyle w:val="NormalTok"/>
+        </w:rPr>
+        <w:t xml:space="preserve"> </w:t>
+      </w:r>
+      <w:r>
+        <w:rPr>
+          <w:rStyle w:val="StringTok"/>
+        </w:rPr>
+        <w:t xml:space="preserve">'Наименьшее число: '</w:t>
+      </w:r>
+      <w:r>
+        <w:rPr>
+          <w:rStyle w:val="OperatorTok"/>
+        </w:rPr>
+        <w:t xml:space="preserve">,</w:t>
+      </w:r>
+      <w:r>
+        <w:rPr>
+          <w:rStyle w:val="BaseNTok"/>
+        </w:rPr>
+        <w:t xml:space="preserve">0h</w:t>
+      </w:r>
+      <w:r>
+        <w:br/>
+      </w:r>
+      <w:r>
+        <w:rPr>
+          <w:rStyle w:val="NormalTok"/>
+        </w:rPr>
+        <w:t xml:space="preserve">A </w:t>
+      </w:r>
+      <w:r>
+        <w:rPr>
+          <w:rStyle w:val="DataTypeTok"/>
+        </w:rPr>
+        <w:t xml:space="preserve">dd</w:t>
+      </w:r>
+      <w:r>
+        <w:rPr>
+          <w:rStyle w:val="NormalTok"/>
+        </w:rPr>
+        <w:t xml:space="preserve"> </w:t>
+      </w:r>
+      <w:r>
+        <w:rPr>
+          <w:rStyle w:val="StringTok"/>
+        </w:rPr>
+        <w:t xml:space="preserve">'82'</w:t>
+      </w:r>
+      <w:r>
+        <w:br/>
+      </w:r>
+      <w:r>
+        <w:br/>
+      </w:r>
+      <w:r>
+        <w:rPr>
+          <w:rStyle w:val="NormalTok"/>
+        </w:rPr>
+        <w:t xml:space="preserve">C </w:t>
+      </w:r>
+      <w:r>
+        <w:rPr>
+          <w:rStyle w:val="DataTypeTok"/>
+        </w:rPr>
+        <w:t xml:space="preserve">dd</w:t>
+      </w:r>
+      <w:r>
+        <w:rPr>
+          <w:rStyle w:val="NormalTok"/>
+        </w:rPr>
+        <w:t xml:space="preserve"> </w:t>
+      </w:r>
+      <w:r>
+        <w:rPr>
+          <w:rStyle w:val="StringTok"/>
+        </w:rPr>
+        <w:t xml:space="preserve">'61'</w:t>
+      </w:r>
+      <w:r>
+        <w:br/>
+      </w:r>
+      <w:r>
+        <w:br/>
+      </w:r>
+      <w:r>
+        <w:rPr>
+          <w:rStyle w:val="KeywordTok"/>
+        </w:rPr>
+        <w:t xml:space="preserve">section</w:t>
+      </w:r>
+      <w:r>
+        <w:rPr>
+          <w:rStyle w:val="NormalTok"/>
+        </w:rPr>
+        <w:t xml:space="preserve"> </w:t>
+      </w:r>
+      <w:r>
+        <w:rPr>
+          <w:rStyle w:val="FunctionTok"/>
+        </w:rPr>
+        <w:t xml:space="preserve">.bss</w:t>
+      </w:r>
+      <w:r>
+        <w:br/>
+      </w:r>
+      <w:r>
+        <w:rPr>
+          <w:rStyle w:val="NormalTok"/>
+        </w:rPr>
+        <w:t xml:space="preserve">min </w:t>
+      </w:r>
+      <w:r>
+        <w:rPr>
+          <w:rStyle w:val="DataTypeTok"/>
+        </w:rPr>
+        <w:t xml:space="preserve">resb</w:t>
+      </w:r>
+      <w:r>
+        <w:rPr>
+          <w:rStyle w:val="NormalTok"/>
+        </w:rPr>
+        <w:t xml:space="preserve"> </w:t>
+      </w:r>
+      <w:r>
+        <w:rPr>
+          <w:rStyle w:val="DecValTok"/>
+        </w:rPr>
+        <w:t xml:space="preserve">10</w:t>
+      </w:r>
+      <w:r>
+        <w:br/>
+      </w:r>
+      <w:r>
+        <w:rPr>
+          <w:rStyle w:val="NormalTok"/>
+        </w:rPr>
+        <w:t xml:space="preserve">B </w:t>
+      </w:r>
+      <w:r>
+        <w:rPr>
+          <w:rStyle w:val="DataTypeTok"/>
+        </w:rPr>
+        <w:t xml:space="preserve">resb</w:t>
+      </w:r>
+      <w:r>
+        <w:rPr>
+          <w:rStyle w:val="NormalTok"/>
+        </w:rPr>
+        <w:t xml:space="preserve"> </w:t>
+      </w:r>
+      <w:r>
+        <w:rPr>
+          <w:rStyle w:val="DecValTok"/>
+        </w:rPr>
+        <w:t xml:space="preserve">10</w:t>
+      </w:r>
+      <w:r>
+        <w:br/>
+      </w:r>
+      <w:r>
+        <w:br/>
+      </w:r>
+      <w:r>
+        <w:rPr>
+          <w:rStyle w:val="KeywordTok"/>
+        </w:rPr>
+        <w:t xml:space="preserve">section</w:t>
+      </w:r>
+      <w:r>
+        <w:rPr>
+          <w:rStyle w:val="NormalTok"/>
+        </w:rPr>
+        <w:t xml:space="preserve"> </w:t>
+      </w:r>
+      <w:r>
+        <w:rPr>
+          <w:rStyle w:val="FunctionTok"/>
+        </w:rPr>
+        <w:t xml:space="preserve">.text</w:t>
+      </w:r>
+      <w:r>
+        <w:br/>
+      </w:r>
+      <w:r>
+        <w:rPr>
+          <w:rStyle w:val="KeywordTok"/>
+        </w:rPr>
+        <w:t xml:space="preserve">global</w:t>
+      </w:r>
+      <w:r>
+        <w:rPr>
+          <w:rStyle w:val="NormalTok"/>
+        </w:rPr>
+        <w:t xml:space="preserve"> _start</w:t>
+      </w:r>
+      <w:r>
+        <w:br/>
+      </w:r>
+      <w:r>
+        <w:rPr>
+          <w:rStyle w:val="FunctionTok"/>
+        </w:rPr>
+        <w:t xml:space="preserve">_start:</w:t>
+      </w:r>
+      <w:r>
+        <w:br/>
+      </w:r>
+      <w:r>
+        <w:br/>
+      </w:r>
+      <w:r>
+        <w:rPr>
+          <w:rStyle w:val="KeywordTok"/>
+        </w:rPr>
+        <w:t xml:space="preserve">mov</w:t>
+      </w:r>
+      <w:r>
+        <w:rPr>
+          <w:rStyle w:val="NormalTok"/>
+        </w:rPr>
+        <w:t xml:space="preserve"> </w:t>
+      </w:r>
+      <w:r>
+        <w:rPr>
+          <w:rStyle w:val="KeywordTok"/>
+        </w:rPr>
+        <w:t xml:space="preserve">eax</w:t>
+      </w:r>
+      <w:r>
+        <w:rPr>
+          <w:rStyle w:val="OperatorTok"/>
+        </w:rPr>
+        <w:t xml:space="preserve">,</w:t>
+      </w:r>
+      <w:r>
+        <w:rPr>
+          <w:rStyle w:val="NormalTok"/>
+        </w:rPr>
+        <w:t xml:space="preserve"> msg</w:t>
+      </w:r>
+      <w:r>
+        <w:br/>
+      </w:r>
+      <w:r>
+        <w:rPr>
+          <w:rStyle w:val="ControlFlowTok"/>
+        </w:rPr>
+        <w:t xml:space="preserve">call</w:t>
+      </w:r>
+      <w:r>
+        <w:rPr>
+          <w:rStyle w:val="NormalTok"/>
+        </w:rPr>
+        <w:t xml:space="preserve"> sprint</w:t>
+      </w:r>
+      <w:r>
+        <w:br/>
+      </w:r>
+      <w:r>
+        <w:br/>
+      </w:r>
+      <w:r>
+        <w:rPr>
+          <w:rStyle w:val="KeywordTok"/>
+        </w:rPr>
+        <w:t xml:space="preserve">mov</w:t>
+      </w:r>
+      <w:r>
+        <w:rPr>
+          <w:rStyle w:val="NormalTok"/>
+        </w:rPr>
+        <w:t xml:space="preserve"> </w:t>
+      </w:r>
+      <w:r>
+        <w:rPr>
+          <w:rStyle w:val="KeywordTok"/>
+        </w:rPr>
+        <w:t xml:space="preserve">ecx</w:t>
+      </w:r>
+      <w:r>
+        <w:rPr>
+          <w:rStyle w:val="OperatorTok"/>
+        </w:rPr>
+        <w:t xml:space="preserve">,</w:t>
+      </w:r>
+      <w:r>
+        <w:rPr>
+          <w:rStyle w:val="NormalTok"/>
+        </w:rPr>
+        <w:t xml:space="preserve"> B</w:t>
+      </w:r>
+      <w:r>
+        <w:br/>
+      </w:r>
+      <w:r>
+        <w:rPr>
+          <w:rStyle w:val="KeywordTok"/>
+        </w:rPr>
+        <w:t xml:space="preserve">mov</w:t>
+      </w:r>
+      <w:r>
+        <w:rPr>
+          <w:rStyle w:val="NormalTok"/>
+        </w:rPr>
+        <w:t xml:space="preserve"> </w:t>
+      </w:r>
+      <w:r>
+        <w:rPr>
+          <w:rStyle w:val="KeywordTok"/>
+        </w:rPr>
+        <w:t xml:space="preserve">edx</w:t>
+      </w:r>
+      <w:r>
+        <w:rPr>
+          <w:rStyle w:val="OperatorTok"/>
+        </w:rPr>
+        <w:t xml:space="preserve">,</w:t>
+      </w:r>
+      <w:r>
+        <w:rPr>
+          <w:rStyle w:val="NormalTok"/>
+        </w:rPr>
+        <w:t xml:space="preserve"> </w:t>
+      </w:r>
+      <w:r>
+        <w:rPr>
+          <w:rStyle w:val="DecValTok"/>
+        </w:rPr>
+        <w:t xml:space="preserve">10</w:t>
+      </w:r>
+      <w:r>
+        <w:br/>
+      </w:r>
+      <w:r>
+        <w:rPr>
+          <w:rStyle w:val="ControlFlowTok"/>
+        </w:rPr>
+        <w:t xml:space="preserve">call</w:t>
+      </w:r>
+      <w:r>
+        <w:rPr>
+          <w:rStyle w:val="NormalTok"/>
+        </w:rPr>
+        <w:t xml:space="preserve"> sread</w:t>
+      </w:r>
+      <w:r>
+        <w:br/>
+      </w:r>
+      <w:r>
+        <w:br/>
+      </w:r>
+      <w:r>
+        <w:rPr>
+          <w:rStyle w:val="KeywordTok"/>
+        </w:rPr>
+        <w:t xml:space="preserve">mov</w:t>
+      </w:r>
+      <w:r>
+        <w:rPr>
+          <w:rStyle w:val="NormalTok"/>
+        </w:rPr>
+        <w:t xml:space="preserve"> </w:t>
+      </w:r>
+      <w:r>
+        <w:rPr>
+          <w:rStyle w:val="KeywordTok"/>
+        </w:rPr>
+        <w:t xml:space="preserve">eax</w:t>
+      </w:r>
+      <w:r>
+        <w:rPr>
+          <w:rStyle w:val="OperatorTok"/>
+        </w:rPr>
+        <w:t xml:space="preserve">,</w:t>
+      </w:r>
+      <w:r>
+        <w:rPr>
+          <w:rStyle w:val="NormalTok"/>
+        </w:rPr>
+        <w:t xml:space="preserve">A</w:t>
+      </w:r>
+      <w:r>
+        <w:br/>
+      </w:r>
+      <w:r>
+        <w:rPr>
+          <w:rStyle w:val="ControlFlowTok"/>
+        </w:rPr>
+        <w:t xml:space="preserve">call</w:t>
+      </w:r>
+      <w:r>
+        <w:rPr>
+          <w:rStyle w:val="NormalTok"/>
+        </w:rPr>
+        <w:t xml:space="preserve"> atoi </w:t>
+      </w:r>
+      <w:r>
+        <w:br/>
+      </w:r>
+      <w:r>
+        <w:rPr>
+          <w:rStyle w:val="KeywordTok"/>
+        </w:rPr>
+        <w:t xml:space="preserve">mov</w:t>
+      </w:r>
+      <w:r>
+        <w:rPr>
+          <w:rStyle w:val="NormalTok"/>
+        </w:rPr>
+        <w:t xml:space="preserve"> </w:t>
+      </w:r>
+      <w:r>
+        <w:rPr>
+          <w:rStyle w:val="OperatorTok"/>
+        </w:rPr>
+        <w:t xml:space="preserve">[</w:t>
+      </w:r>
+      <w:r>
+        <w:rPr>
+          <w:rStyle w:val="NormalTok"/>
+        </w:rPr>
+        <w:t xml:space="preserve">A</w:t>
+      </w:r>
+      <w:r>
+        <w:rPr>
+          <w:rStyle w:val="OperatorTok"/>
+        </w:rPr>
+        <w:t xml:space="preserve">],</w:t>
+      </w:r>
+      <w:r>
+        <w:rPr>
+          <w:rStyle w:val="KeywordTok"/>
+        </w:rPr>
+        <w:t xml:space="preserve">eax</w:t>
+      </w:r>
+      <w:r>
+        <w:rPr>
+          <w:rStyle w:val="NormalTok"/>
+        </w:rPr>
+        <w:t xml:space="preserve"> </w:t>
+      </w:r>
+      <w:r>
+        <w:br/>
+      </w:r>
+      <w:r>
+        <w:br/>
+      </w:r>
+      <w:r>
+        <w:rPr>
+          <w:rStyle w:val="KeywordTok"/>
+        </w:rPr>
+        <w:t xml:space="preserve">mov</w:t>
+      </w:r>
+      <w:r>
+        <w:rPr>
+          <w:rStyle w:val="NormalTok"/>
+        </w:rPr>
+        <w:t xml:space="preserve"> </w:t>
+      </w:r>
+      <w:r>
+        <w:rPr>
+          <w:rStyle w:val="KeywordTok"/>
+        </w:rPr>
+        <w:t xml:space="preserve">eax</w:t>
+      </w:r>
+      <w:r>
+        <w:rPr>
+          <w:rStyle w:val="OperatorTok"/>
+        </w:rPr>
+        <w:t xml:space="preserve">,</w:t>
+      </w:r>
+      <w:r>
+        <w:rPr>
+          <w:rStyle w:val="NormalTok"/>
+        </w:rPr>
+        <w:t xml:space="preserve">B</w:t>
+      </w:r>
+      <w:r>
+        <w:br/>
+      </w:r>
+      <w:r>
+        <w:rPr>
+          <w:rStyle w:val="ControlFlowTok"/>
+        </w:rPr>
+        <w:t xml:space="preserve">call</w:t>
+      </w:r>
+      <w:r>
+        <w:rPr>
+          <w:rStyle w:val="NormalTok"/>
+        </w:rPr>
+        <w:t xml:space="preserve"> atoi </w:t>
+      </w:r>
+      <w:r>
+        <w:br/>
+      </w:r>
+      <w:r>
+        <w:rPr>
+          <w:rStyle w:val="KeywordTok"/>
+        </w:rPr>
+        <w:t xml:space="preserve">mov</w:t>
+      </w:r>
+      <w:r>
+        <w:rPr>
+          <w:rStyle w:val="NormalTok"/>
+        </w:rPr>
+        <w:t xml:space="preserve"> </w:t>
+      </w:r>
+      <w:r>
+        <w:rPr>
+          <w:rStyle w:val="OperatorTok"/>
+        </w:rPr>
+        <w:t xml:space="preserve">[</w:t>
+      </w:r>
+      <w:r>
+        <w:rPr>
+          <w:rStyle w:val="NormalTok"/>
+        </w:rPr>
+        <w:t xml:space="preserve">B</w:t>
+      </w:r>
+      <w:r>
+        <w:rPr>
+          <w:rStyle w:val="OperatorTok"/>
+        </w:rPr>
+        <w:t xml:space="preserve">],</w:t>
+      </w:r>
+      <w:r>
+        <w:rPr>
+          <w:rStyle w:val="KeywordTok"/>
+        </w:rPr>
+        <w:t xml:space="preserve">eax</w:t>
+      </w:r>
+      <w:r>
+        <w:rPr>
+          <w:rStyle w:val="NormalTok"/>
+        </w:rPr>
+        <w:t xml:space="preserve"> </w:t>
+      </w:r>
+      <w:r>
+        <w:br/>
+      </w:r>
+      <w:r>
+        <w:br/>
+      </w:r>
+      <w:r>
+        <w:rPr>
+          <w:rStyle w:val="KeywordTok"/>
+        </w:rPr>
+        <w:t xml:space="preserve">mov</w:t>
+      </w:r>
+      <w:r>
+        <w:rPr>
+          <w:rStyle w:val="NormalTok"/>
+        </w:rPr>
+        <w:t xml:space="preserve"> </w:t>
+      </w:r>
+      <w:r>
+        <w:rPr>
+          <w:rStyle w:val="KeywordTok"/>
+        </w:rPr>
+        <w:t xml:space="preserve">eax</w:t>
+      </w:r>
+      <w:r>
+        <w:rPr>
+          <w:rStyle w:val="OperatorTok"/>
+        </w:rPr>
+        <w:t xml:space="preserve">,</w:t>
+      </w:r>
+      <w:r>
+        <w:rPr>
+          <w:rStyle w:val="NormalTok"/>
+        </w:rPr>
+        <w:t xml:space="preserve">C</w:t>
+      </w:r>
+      <w:r>
+        <w:br/>
+      </w:r>
+      <w:r>
+        <w:rPr>
+          <w:rStyle w:val="ControlFlowTok"/>
+        </w:rPr>
+        <w:t xml:space="preserve">call</w:t>
+      </w:r>
+      <w:r>
+        <w:rPr>
+          <w:rStyle w:val="NormalTok"/>
+        </w:rPr>
+        <w:t xml:space="preserve"> atoi </w:t>
+      </w:r>
+      <w:r>
+        <w:br/>
+      </w:r>
+      <w:r>
+        <w:rPr>
+          <w:rStyle w:val="KeywordTok"/>
+        </w:rPr>
+        <w:t xml:space="preserve">mov</w:t>
+      </w:r>
+      <w:r>
+        <w:rPr>
+          <w:rStyle w:val="NormalTok"/>
+        </w:rPr>
+        <w:t xml:space="preserve"> </w:t>
+      </w:r>
+      <w:r>
+        <w:rPr>
+          <w:rStyle w:val="OperatorTok"/>
+        </w:rPr>
+        <w:t xml:space="preserve">[</w:t>
+      </w:r>
+      <w:r>
+        <w:rPr>
+          <w:rStyle w:val="NormalTok"/>
+        </w:rPr>
+        <w:t xml:space="preserve">C</w:t>
+      </w:r>
+      <w:r>
+        <w:rPr>
+          <w:rStyle w:val="OperatorTok"/>
+        </w:rPr>
+        <w:t xml:space="preserve">],</w:t>
+      </w:r>
+      <w:r>
+        <w:rPr>
+          <w:rStyle w:val="KeywordTok"/>
+        </w:rPr>
+        <w:t xml:space="preserve">eax</w:t>
+      </w:r>
+      <w:r>
+        <w:rPr>
+          <w:rStyle w:val="NormalTok"/>
+        </w:rPr>
+        <w:t xml:space="preserve"> </w:t>
+      </w:r>
+      <w:r>
+        <w:br/>
+      </w:r>
+      <w:r>
+        <w:br/>
+      </w:r>
+      <w:r>
+        <w:rPr>
+          <w:rStyle w:val="KeywordTok"/>
+        </w:rPr>
+        <w:t xml:space="preserve">mov</w:t>
+      </w:r>
+      <w:r>
+        <w:rPr>
+          <w:rStyle w:val="NormalTok"/>
+        </w:rPr>
+        <w:t xml:space="preserve"> </w:t>
+      </w:r>
+      <w:r>
+        <w:rPr>
+          <w:rStyle w:val="KeywordTok"/>
+        </w:rPr>
+        <w:t xml:space="preserve">ecx</w:t>
+      </w:r>
+      <w:r>
+        <w:rPr>
+          <w:rStyle w:val="OperatorTok"/>
+        </w:rPr>
+        <w:t xml:space="preserve">,[</w:t>
+      </w:r>
+      <w:r>
+        <w:rPr>
+          <w:rStyle w:val="NormalTok"/>
+        </w:rPr>
+        <w:t xml:space="preserve">A</w:t>
+      </w:r>
+      <w:r>
+        <w:rPr>
+          <w:rStyle w:val="OperatorTok"/>
+        </w:rPr>
+        <w:t xml:space="preserve">]</w:t>
+      </w:r>
+      <w:r>
+        <w:rPr>
+          <w:rStyle w:val="NormalTok"/>
+        </w:rPr>
+        <w:t xml:space="preserve"> </w:t>
+      </w:r>
+      <w:r>
+        <w:rPr>
+          <w:rStyle w:val="CommentTok"/>
+        </w:rPr>
+        <w:t xml:space="preserve">; ecx = A</w:t>
+      </w:r>
+      <w:r>
+        <w:br/>
+      </w:r>
+      <w:r>
+        <w:rPr>
+          <w:rStyle w:val="KeywordTok"/>
+        </w:rPr>
+        <w:t xml:space="preserve">mov</w:t>
+      </w:r>
+      <w:r>
+        <w:rPr>
+          <w:rStyle w:val="NormalTok"/>
+        </w:rPr>
+        <w:t xml:space="preserve"> </w:t>
+      </w:r>
+      <w:r>
+        <w:rPr>
+          <w:rStyle w:val="OperatorTok"/>
+        </w:rPr>
+        <w:t xml:space="preserve">[</w:t>
+      </w:r>
+      <w:r>
+        <w:rPr>
+          <w:rStyle w:val="NormalTok"/>
+        </w:rPr>
+        <w:t xml:space="preserve">min</w:t>
+      </w:r>
+      <w:r>
+        <w:rPr>
+          <w:rStyle w:val="OperatorTok"/>
+        </w:rPr>
+        <w:t xml:space="preserve">],</w:t>
+      </w:r>
+      <w:r>
+        <w:rPr>
+          <w:rStyle w:val="KeywordTok"/>
+        </w:rPr>
+        <w:t xml:space="preserve">ecx</w:t>
+      </w:r>
+      <w:r>
+        <w:rPr>
+          <w:rStyle w:val="NormalTok"/>
+        </w:rPr>
+        <w:t xml:space="preserve"> </w:t>
+      </w:r>
+      <w:r>
+        <w:rPr>
+          <w:rStyle w:val="CommentTok"/>
+        </w:rPr>
+        <w:t xml:space="preserve">; min = A</w:t>
+      </w:r>
+      <w:r>
+        <w:br/>
+      </w:r>
+      <w:r>
+        <w:br/>
+      </w:r>
+      <w:r>
+        <w:rPr>
+          <w:rStyle w:val="KeywordTok"/>
+        </w:rPr>
+        <w:t xml:space="preserve">cmp</w:t>
+      </w:r>
+      <w:r>
+        <w:rPr>
+          <w:rStyle w:val="NormalTok"/>
+        </w:rPr>
+        <w:t xml:space="preserve"> </w:t>
+      </w:r>
+      <w:r>
+        <w:rPr>
+          <w:rStyle w:val="KeywordTok"/>
+        </w:rPr>
+        <w:t xml:space="preserve">ecx</w:t>
+      </w:r>
+      <w:r>
+        <w:rPr>
+          <w:rStyle w:val="OperatorTok"/>
+        </w:rPr>
+        <w:t xml:space="preserve">,[</w:t>
+      </w:r>
+      <w:r>
+        <w:rPr>
+          <w:rStyle w:val="NormalTok"/>
+        </w:rPr>
+        <w:t xml:space="preserve">C</w:t>
+      </w:r>
+      <w:r>
+        <w:rPr>
+          <w:rStyle w:val="OperatorTok"/>
+        </w:rPr>
+        <w:t xml:space="preserve">]</w:t>
+      </w:r>
+      <w:r>
+        <w:rPr>
+          <w:rStyle w:val="NormalTok"/>
+        </w:rPr>
+        <w:t xml:space="preserve"> </w:t>
+      </w:r>
+      <w:r>
+        <w:rPr>
+          <w:rStyle w:val="CommentTok"/>
+        </w:rPr>
+        <w:t xml:space="preserve">; A ? C</w:t>
+      </w:r>
+      <w:r>
+        <w:br/>
+      </w:r>
+      <w:r>
+        <w:rPr>
+          <w:rStyle w:val="ControlFlowTok"/>
+        </w:rPr>
+        <w:t xml:space="preserve">jb</w:t>
+      </w:r>
+      <w:r>
+        <w:rPr>
+          <w:rStyle w:val="NormalTok"/>
+        </w:rPr>
+        <w:t xml:space="preserve"> check_B </w:t>
+      </w:r>
+      <w:r>
+        <w:rPr>
+          <w:rStyle w:val="CommentTok"/>
+        </w:rPr>
+        <w:t xml:space="preserve">; if A &lt; C |-&gt; check_B</w:t>
+      </w:r>
+      <w:r>
+        <w:br/>
+      </w:r>
+      <w:r>
+        <w:rPr>
+          <w:rStyle w:val="KeywordTok"/>
+        </w:rPr>
+        <w:t xml:space="preserve">mov</w:t>
+      </w:r>
+      <w:r>
+        <w:rPr>
+          <w:rStyle w:val="NormalTok"/>
+        </w:rPr>
+        <w:t xml:space="preserve"> </w:t>
+      </w:r>
+      <w:r>
+        <w:rPr>
+          <w:rStyle w:val="KeywordTok"/>
+        </w:rPr>
+        <w:t xml:space="preserve">ecx</w:t>
+      </w:r>
+      <w:r>
+        <w:rPr>
+          <w:rStyle w:val="OperatorTok"/>
+        </w:rPr>
+        <w:t xml:space="preserve">,[</w:t>
+      </w:r>
+      <w:r>
+        <w:rPr>
+          <w:rStyle w:val="NormalTok"/>
+        </w:rPr>
+        <w:t xml:space="preserve">C</w:t>
+      </w:r>
+      <w:r>
+        <w:rPr>
+          <w:rStyle w:val="OperatorTok"/>
+        </w:rPr>
+        <w:t xml:space="preserve">]</w:t>
+      </w:r>
+      <w:r>
+        <w:rPr>
+          <w:rStyle w:val="NormalTok"/>
+        </w:rPr>
+        <w:t xml:space="preserve"> </w:t>
+      </w:r>
+      <w:r>
+        <w:rPr>
+          <w:rStyle w:val="CommentTok"/>
+        </w:rPr>
+        <w:t xml:space="preserve">; if A &gt; C |-&gt; ecx = C</w:t>
+      </w:r>
+      <w:r>
+        <w:br/>
+      </w:r>
+      <w:r>
+        <w:rPr>
+          <w:rStyle w:val="KeywordTok"/>
+        </w:rPr>
+        <w:t xml:space="preserve">mov</w:t>
+      </w:r>
+      <w:r>
+        <w:rPr>
+          <w:rStyle w:val="NormalTok"/>
+        </w:rPr>
+        <w:t xml:space="preserve"> </w:t>
+      </w:r>
+      <w:r>
+        <w:rPr>
+          <w:rStyle w:val="OperatorTok"/>
+        </w:rPr>
+        <w:t xml:space="preserve">[</w:t>
+      </w:r>
+      <w:r>
+        <w:rPr>
+          <w:rStyle w:val="NormalTok"/>
+        </w:rPr>
+        <w:t xml:space="preserve">min</w:t>
+      </w:r>
+      <w:r>
+        <w:rPr>
+          <w:rStyle w:val="OperatorTok"/>
+        </w:rPr>
+        <w:t xml:space="preserve">],</w:t>
+      </w:r>
+      <w:r>
+        <w:rPr>
+          <w:rStyle w:val="KeywordTok"/>
+        </w:rPr>
+        <w:t xml:space="preserve">ecx</w:t>
+      </w:r>
+      <w:r>
+        <w:rPr>
+          <w:rStyle w:val="NormalTok"/>
+        </w:rPr>
+        <w:t xml:space="preserve"> </w:t>
+      </w:r>
+      <w:r>
+        <w:rPr>
+          <w:rStyle w:val="CommentTok"/>
+        </w:rPr>
+        <w:t xml:space="preserve">; min = C</w:t>
+      </w:r>
+      <w:r>
+        <w:br/>
+      </w:r>
+      <w:r>
+        <w:br/>
+      </w:r>
+      <w:r>
+        <w:rPr>
+          <w:rStyle w:val="FunctionTok"/>
+        </w:rPr>
+        <w:t xml:space="preserve">check_B:</w:t>
+      </w:r>
+      <w:r>
+        <w:br/>
+      </w:r>
+      <w:r>
+        <w:rPr>
+          <w:rStyle w:val="KeywordTok"/>
+        </w:rPr>
+        <w:t xml:space="preserve">mov</w:t>
+      </w:r>
+      <w:r>
+        <w:rPr>
+          <w:rStyle w:val="NormalTok"/>
+        </w:rPr>
+        <w:t xml:space="preserve"> </w:t>
+      </w:r>
+      <w:r>
+        <w:rPr>
+          <w:rStyle w:val="KeywordTok"/>
+        </w:rPr>
+        <w:t xml:space="preserve">ecx</w:t>
+      </w:r>
+      <w:r>
+        <w:rPr>
+          <w:rStyle w:val="OperatorTok"/>
+        </w:rPr>
+        <w:t xml:space="preserve">,[</w:t>
+      </w:r>
+      <w:r>
+        <w:rPr>
+          <w:rStyle w:val="NormalTok"/>
+        </w:rPr>
+        <w:t xml:space="preserve">min</w:t>
+      </w:r>
+      <w:r>
+        <w:rPr>
+          <w:rStyle w:val="OperatorTok"/>
+        </w:rPr>
+        <w:t xml:space="preserve">]</w:t>
+      </w:r>
+      <w:r>
+        <w:rPr>
+          <w:rStyle w:val="NormalTok"/>
+        </w:rPr>
+        <w:t xml:space="preserve"> </w:t>
+      </w:r>
+      <w:r>
+        <w:rPr>
+          <w:rStyle w:val="CommentTok"/>
+        </w:rPr>
+        <w:t xml:space="preserve">; ecx = min(A/C)</w:t>
+      </w:r>
+      <w:r>
+        <w:br/>
+      </w:r>
+      <w:r>
+        <w:rPr>
+          <w:rStyle w:val="KeywordTok"/>
+        </w:rPr>
+        <w:t xml:space="preserve">cmp</w:t>
+      </w:r>
+      <w:r>
+        <w:rPr>
+          <w:rStyle w:val="NormalTok"/>
+        </w:rPr>
+        <w:t xml:space="preserve"> </w:t>
+      </w:r>
+      <w:r>
+        <w:rPr>
+          <w:rStyle w:val="KeywordTok"/>
+        </w:rPr>
+        <w:t xml:space="preserve">ecx</w:t>
+      </w:r>
+      <w:r>
+        <w:rPr>
+          <w:rStyle w:val="OperatorTok"/>
+        </w:rPr>
+        <w:t xml:space="preserve">,[</w:t>
+      </w:r>
+      <w:r>
+        <w:rPr>
+          <w:rStyle w:val="NormalTok"/>
+        </w:rPr>
+        <w:t xml:space="preserve">B</w:t>
+      </w:r>
+      <w:r>
+        <w:rPr>
+          <w:rStyle w:val="OperatorTok"/>
+        </w:rPr>
+        <w:t xml:space="preserve">]</w:t>
+      </w:r>
+      <w:r>
+        <w:rPr>
+          <w:rStyle w:val="NormalTok"/>
+        </w:rPr>
+        <w:t xml:space="preserve"> </w:t>
+      </w:r>
+      <w:r>
+        <w:rPr>
+          <w:rStyle w:val="CommentTok"/>
+        </w:rPr>
+        <w:t xml:space="preserve">; A/C ? B</w:t>
+      </w:r>
+      <w:r>
+        <w:br/>
+      </w:r>
+      <w:r>
+        <w:rPr>
+          <w:rStyle w:val="ControlFlowTok"/>
+        </w:rPr>
+        <w:t xml:space="preserve">jb</w:t>
+      </w:r>
+      <w:r>
+        <w:rPr>
+          <w:rStyle w:val="NormalTok"/>
+        </w:rPr>
+        <w:t xml:space="preserve"> fin </w:t>
+      </w:r>
+      <w:r>
+        <w:rPr>
+          <w:rStyle w:val="CommentTok"/>
+        </w:rPr>
+        <w:t xml:space="preserve">; if A/C &lt; B |-&gt; fin</w:t>
+      </w:r>
+      <w:r>
+        <w:br/>
+      </w:r>
+      <w:r>
+        <w:rPr>
+          <w:rStyle w:val="KeywordTok"/>
+        </w:rPr>
+        <w:t xml:space="preserve">mov</w:t>
+      </w:r>
+      <w:r>
+        <w:rPr>
+          <w:rStyle w:val="NormalTok"/>
+        </w:rPr>
+        <w:t xml:space="preserve"> </w:t>
+      </w:r>
+      <w:r>
+        <w:rPr>
+          <w:rStyle w:val="KeywordTok"/>
+        </w:rPr>
+        <w:t xml:space="preserve">ecx</w:t>
+      </w:r>
+      <w:r>
+        <w:rPr>
+          <w:rStyle w:val="OperatorTok"/>
+        </w:rPr>
+        <w:t xml:space="preserve">,[</w:t>
+      </w:r>
+      <w:r>
+        <w:rPr>
+          <w:rStyle w:val="NormalTok"/>
+        </w:rPr>
+        <w:t xml:space="preserve">B</w:t>
+      </w:r>
+      <w:r>
+        <w:rPr>
+          <w:rStyle w:val="OperatorTok"/>
+        </w:rPr>
+        <w:t xml:space="preserve">]</w:t>
+      </w:r>
+      <w:r>
+        <w:rPr>
+          <w:rStyle w:val="NormalTok"/>
+        </w:rPr>
+        <w:t xml:space="preserve"> </w:t>
+      </w:r>
+      <w:r>
+        <w:rPr>
+          <w:rStyle w:val="CommentTok"/>
+        </w:rPr>
+        <w:t xml:space="preserve">; if A/C &gt; B |-&gt; ecx = B</w:t>
+      </w:r>
+      <w:r>
+        <w:br/>
+      </w:r>
+      <w:r>
+        <w:rPr>
+          <w:rStyle w:val="KeywordTok"/>
+        </w:rPr>
+        <w:t xml:space="preserve">mov</w:t>
+      </w:r>
+      <w:r>
+        <w:rPr>
+          <w:rStyle w:val="NormalTok"/>
+        </w:rPr>
+        <w:t xml:space="preserve"> </w:t>
+      </w:r>
+      <w:r>
+        <w:rPr>
+          <w:rStyle w:val="OperatorTok"/>
+        </w:rPr>
+        <w:t xml:space="preserve">[</w:t>
+      </w:r>
+      <w:r>
+        <w:rPr>
+          <w:rStyle w:val="NormalTok"/>
+        </w:rPr>
+        <w:t xml:space="preserve">min</w:t>
+      </w:r>
+      <w:r>
+        <w:rPr>
+          <w:rStyle w:val="OperatorTok"/>
+        </w:rPr>
+        <w:t xml:space="preserve">],</w:t>
+      </w:r>
+      <w:r>
+        <w:rPr>
+          <w:rStyle w:val="KeywordTok"/>
+        </w:rPr>
+        <w:t xml:space="preserve">ecx</w:t>
+      </w:r>
+      <w:r>
+        <w:rPr>
+          <w:rStyle w:val="NormalTok"/>
+        </w:rPr>
+        <w:t xml:space="preserve"> </w:t>
+      </w:r>
+      <w:r>
+        <w:rPr>
+          <w:rStyle w:val="CommentTok"/>
+        </w:rPr>
+        <w:t xml:space="preserve">; min = B</w:t>
+      </w:r>
+      <w:r>
+        <w:br/>
+      </w:r>
+      <w:r>
+        <w:br/>
+      </w:r>
+      <w:r>
+        <w:rPr>
+          <w:rStyle w:val="FunctionTok"/>
+        </w:rPr>
+        <w:t xml:space="preserve">fin:</w:t>
+      </w:r>
+      <w:r>
+        <w:br/>
+      </w:r>
+      <w:r>
+        <w:rPr>
+          <w:rStyle w:val="KeywordTok"/>
+        </w:rPr>
+        <w:t xml:space="preserve">mov</w:t>
+      </w:r>
+      <w:r>
+        <w:rPr>
+          <w:rStyle w:val="NormalTok"/>
+        </w:rPr>
+        <w:t xml:space="preserve"> </w:t>
+      </w:r>
+      <w:r>
+        <w:rPr>
+          <w:rStyle w:val="KeywordTok"/>
+        </w:rPr>
+        <w:t xml:space="preserve">eax</w:t>
+      </w:r>
+      <w:r>
+        <w:rPr>
+          <w:rStyle w:val="OperatorTok"/>
+        </w:rPr>
+        <w:t xml:space="preserve">,</w:t>
+      </w:r>
+      <w:r>
+        <w:rPr>
+          <w:rStyle w:val="NormalTok"/>
+        </w:rPr>
+        <w:t xml:space="preserve"> msg1 </w:t>
+      </w:r>
+      <w:r>
+        <w:rPr>
+          <w:rStyle w:val="CommentTok"/>
+        </w:rPr>
+        <w:t xml:space="preserve">; eax = msg1</w:t>
+      </w:r>
+      <w:r>
+        <w:br/>
+      </w:r>
+      <w:r>
+        <w:rPr>
+          <w:rStyle w:val="ControlFlowTok"/>
+        </w:rPr>
+        <w:t xml:space="preserve">call</w:t>
+      </w:r>
+      <w:r>
+        <w:rPr>
+          <w:rStyle w:val="NormalTok"/>
+        </w:rPr>
+        <w:t xml:space="preserve"> sprint </w:t>
+      </w:r>
+      <w:r>
+        <w:rPr>
+          <w:rStyle w:val="CommentTok"/>
+        </w:rPr>
+        <w:t xml:space="preserve">; вывод</w:t>
+      </w:r>
+      <w:r>
+        <w:br/>
+      </w:r>
+      <w:r>
+        <w:rPr>
+          <w:rStyle w:val="KeywordTok"/>
+        </w:rPr>
+        <w:t xml:space="preserve">mov</w:t>
+      </w:r>
+      <w:r>
+        <w:rPr>
+          <w:rStyle w:val="NormalTok"/>
+        </w:rPr>
+        <w:t xml:space="preserve"> </w:t>
+      </w:r>
+      <w:r>
+        <w:rPr>
+          <w:rStyle w:val="KeywordTok"/>
+        </w:rPr>
+        <w:t xml:space="preserve">eax</w:t>
+      </w:r>
+      <w:r>
+        <w:rPr>
+          <w:rStyle w:val="OperatorTok"/>
+        </w:rPr>
+        <w:t xml:space="preserve">,[</w:t>
+      </w:r>
+      <w:r>
+        <w:rPr>
+          <w:rStyle w:val="NormalTok"/>
+        </w:rPr>
+        <w:t xml:space="preserve">min</w:t>
+      </w:r>
+      <w:r>
+        <w:rPr>
+          <w:rStyle w:val="OperatorTok"/>
+        </w:rPr>
+        <w:t xml:space="preserve">]</w:t>
+      </w:r>
+      <w:r>
+        <w:rPr>
+          <w:rStyle w:val="NormalTok"/>
+        </w:rPr>
+        <w:t xml:space="preserve"> </w:t>
+      </w:r>
+      <w:r>
+        <w:rPr>
+          <w:rStyle w:val="CommentTok"/>
+        </w:rPr>
+        <w:t xml:space="preserve">; eax = min</w:t>
+      </w:r>
+      <w:r>
+        <w:br/>
+      </w:r>
+      <w:r>
+        <w:rPr>
+          <w:rStyle w:val="ControlFlowTok"/>
+        </w:rPr>
+        <w:t xml:space="preserve">call</w:t>
+      </w:r>
+      <w:r>
+        <w:rPr>
+          <w:rStyle w:val="NormalTok"/>
+        </w:rPr>
+        <w:t xml:space="preserve"> iprintLF </w:t>
+      </w:r>
+      <w:r>
+        <w:rPr>
+          <w:rStyle w:val="CommentTok"/>
+        </w:rPr>
+        <w:t xml:space="preserve">; вывод</w:t>
+      </w:r>
+      <w:r>
+        <w:br/>
+      </w:r>
+      <w:r>
+        <w:rPr>
+          <w:rStyle w:val="ControlFlowTok"/>
+        </w:rPr>
+        <w:t xml:space="preserve">call</w:t>
+      </w:r>
+      <w:r>
+        <w:rPr>
+          <w:rStyle w:val="NormalTok"/>
+        </w:rPr>
+        <w:t xml:space="preserve"> quit</w:t>
+      </w:r>
+    </w:p>
+    <w:p>
+      <w:pPr>
+        <w:pStyle w:val="FirstParagraph"/>
+      </w:pPr>
+      <w:r>
+        <w:t xml:space="preserve">Проверяю корректность работы кода первого варианта. (рис. 14).</w:t>
+      </w:r>
+    </w:p>
+    <w:bookmarkStart w:id="80" w:name="fig:014"/>
+    <w:p>
+      <w:pPr>
+        <w:pStyle w:val="CaptionedFigure"/>
+      </w:pPr>
+      <w:r>
+        <w:drawing>
+          <wp:inline>
+            <wp:extent cx="3733800" cy="303130"/>
+            <wp:effectExtent b="0" l="0" r="0" t="0"/>
+            <wp:docPr descr="Первая программа самостоятельной работы" title="" id="78" name="Picture"/>
+            <a:graphic>
+              <a:graphicData uri="http://schemas.openxmlformats.org/drawingml/2006/picture">
+                <pic:pic>
+                  <pic:nvPicPr>
+                    <pic:cNvPr descr="image/13.PNG" id="79" name="Picture"/>
+                    <pic:cNvPicPr>
+                      <a:picLocks noChangeArrowheads="1" noChangeAspect="1"/>
+                    </pic:cNvPicPr>
+                  </pic:nvPicPr>
+                  <pic:blipFill>
+                    <a:blip r:embed="rId77"/>
                     <a:stretch>
                       <a:fillRect/>
                     </a:stretch>
@@ -2990,19 +4483,19 @@
         <w:pStyle w:val="ImageCaption"/>
       </w:pPr>
       <w:r>
-        <w:t xml:space="preserve">Рис. 13: Первая программа самостоятельной работы</w:t>
-      </w:r>
-    </w:p>
-    <w:bookmarkEnd w:id="76"/>
+        <w:t xml:space="preserve">Рис. 14: Первая программа самостоятельной работы</w:t>
+      </w:r>
+    </w:p>
+    <w:bookmarkEnd w:id="80"/>
     <w:p>
       <w:pPr>
         <w:pStyle w:val="BodyText"/>
       </w:pPr>
       <w:r>
-        <w:t xml:space="preserve">Написала программу, которая для двух введенных с клавиатуры значение вычисляет требуемое значение и выводит результат. (рис. 14).</w:t>
-      </w:r>
-    </w:p>
-    <w:bookmarkStart w:id="80" w:name="fig:014"/>
+        <w:t xml:space="preserve">Проверяю корректность работы кода второго варианта. (рис. 15).</w:t>
+      </w:r>
+    </w:p>
+    <w:bookmarkStart w:id="84" w:name="fig:015"/>
     <w:p>
       <w:pPr>
         <w:pStyle w:val="CaptionedFigure"/>
@@ -3010,20 +4503,85 @@
       <w:r>
         <w:drawing>
           <wp:inline>
-            <wp:extent cx="3733800" cy="5624945"/>
+            <wp:extent cx="3733800" cy="648502"/>
             <wp:effectExtent b="0" l="0" r="0" t="0"/>
-            <wp:docPr descr="код" title="" id="78" name="Picture"/>
+            <wp:docPr descr="Вторая программа самостоятельной работы" title="" id="82" name="Picture"/>
             <a:graphic>
               <a:graphicData uri="http://schemas.openxmlformats.org/drawingml/2006/picture">
                 <pic:pic>
                   <pic:nvPicPr>
-                    <pic:cNvPr descr="image/14.PNG" id="79" name="Picture"/>
+                    <pic:cNvPr descr="image/17.png" id="83" name="Picture"/>
                     <pic:cNvPicPr>
                       <a:picLocks noChangeArrowheads="1" noChangeAspect="1"/>
                     </pic:cNvPicPr>
                   </pic:nvPicPr>
                   <pic:blipFill>
-                    <a:blip r:embed="rId77"/>
+                    <a:blip r:embed="rId81"/>
+                    <a:stretch>
+                      <a:fillRect/>
+                    </a:stretch>
+                  </pic:blipFill>
+                  <pic:spPr bwMode="auto">
+                    <a:xfrm>
+                      <a:off x="0" y="0"/>
+                      <a:ext cx="3733800" cy="648502"/>
+                    </a:xfrm>
+                    <a:prstGeom prst="rect">
+                      <a:avLst/>
+                    </a:prstGeom>
+                    <a:noFill/>
+                    <a:ln w="9525">
+                      <a:noFill/>
+                      <a:headEnd/>
+                      <a:tailEnd/>
+                    </a:ln>
+                  </pic:spPr>
+                </pic:pic>
+              </a:graphicData>
+            </a:graphic>
+          </wp:inline>
+        </w:drawing>
+      </w:r>
+    </w:p>
+    <w:p>
+      <w:pPr>
+        <w:pStyle w:val="ImageCaption"/>
+      </w:pPr>
+      <w:r>
+        <w:t xml:space="preserve">Рис. 15: Вторая программа самостоятельной работы</w:t>
+      </w:r>
+    </w:p>
+    <w:bookmarkEnd w:id="84"/>
+    <w:p>
+      <w:pPr>
+        <w:pStyle w:val="BodyText"/>
+      </w:pPr>
+      <w:r>
+        <w:t xml:space="preserve">Написала программу, которая для двух введенных с клавиатуры значение вычисляет требуемое значение и выводит результат. (рис. 16).</w:t>
+      </w:r>
+    </w:p>
+    <w:bookmarkStart w:id="88" w:name="fig:016"/>
+    <w:p>
+      <w:pPr>
+        <w:pStyle w:val="CaptionedFigure"/>
+      </w:pPr>
+      <w:r>
+        <w:drawing>
+          <wp:inline>
+            <wp:extent cx="3733800" cy="5624945"/>
+            <wp:effectExtent b="0" l="0" r="0" t="0"/>
+            <wp:docPr descr="код" title="" id="86" name="Picture"/>
+            <a:graphic>
+              <a:graphicData uri="http://schemas.openxmlformats.org/drawingml/2006/picture">
+                <pic:pic>
+                  <pic:nvPicPr>
+                    <pic:cNvPr descr="image/14.PNG" id="87" name="Picture"/>
+                    <pic:cNvPicPr>
+                      <a:picLocks noChangeArrowheads="1" noChangeAspect="1"/>
+                    </pic:cNvPicPr>
+                  </pic:nvPicPr>
+                  <pic:blipFill>
+                    <a:blip r:embed="rId85"/>
                     <a:stretch>
                       <a:fillRect/>
                     </a:stretch>
@@ -3055,10 +4613,10 @@
         <w:pStyle w:val="ImageCaption"/>
       </w:pPr>
       <w:r>
-        <w:t xml:space="preserve">Рис. 14: код</w:t>
-      </w:r>
-    </w:p>
-    <w:bookmarkEnd w:id="80"/>
+        <w:t xml:space="preserve">Рис. 16: код</w:t>
+      </w:r>
+    </w:p>
+    <w:bookmarkEnd w:id="88"/>
     <w:p>
       <w:pPr>
         <w:pStyle w:val="BodyText"/>
@@ -4367,10 +5925,10 @@
         <w:pStyle w:val="FirstParagraph"/>
       </w:pPr>
       <w:r>
-        <w:t xml:space="preserve">Проверяю корректность работы кода. (рис. 15).</w:t>
-      </w:r>
-    </w:p>
-    <w:bookmarkStart w:id="84" w:name="fig:015"/>
+        <w:t xml:space="preserve">Проверяю корректность работы кода. (рис. 17).</w:t>
+      </w:r>
+    </w:p>
+    <w:bookmarkStart w:id="92" w:name="fig:017"/>
     <w:p>
       <w:pPr>
         <w:pStyle w:val="CaptionedFigure"/>
@@ -4380,18 +5938,18 @@
           <wp:inline>
             <wp:extent cx="3733800" cy="799272"/>
             <wp:effectExtent b="0" l="0" r="0" t="0"/>
-            <wp:docPr descr="Вторая программа самостоятельной работы" title="" id="82" name="Picture"/>
+            <wp:docPr descr="Вторая программа самостоятельной работы" title="" id="90" name="Picture"/>
             <a:graphic>
               <a:graphicData uri="http://schemas.openxmlformats.org/drawingml/2006/picture">
                 <pic:pic>
                   <pic:nvPicPr>
-                    <pic:cNvPr descr="image/15.PNG" id="83" name="Picture"/>
+                    <pic:cNvPr descr="image/15.PNG" id="91" name="Picture"/>
                     <pic:cNvPicPr>
                       <a:picLocks noChangeArrowheads="1" noChangeAspect="1"/>
                     </pic:cNvPicPr>
                   </pic:nvPicPr>
                   <pic:blipFill>
-                    <a:blip r:embed="rId81"/>
+                    <a:blip r:embed="rId89"/>
                     <a:stretch>
                       <a:fillRect/>
                     </a:stretch>
@@ -4423,13 +5981,13 @@
         <w:pStyle w:val="ImageCaption"/>
       </w:pPr>
       <w:r>
-        <w:t xml:space="preserve">Рис. 15: Вторая программа самостоятельной работы</w:t>
-      </w:r>
-    </w:p>
-    <w:bookmarkEnd w:id="84"/>
-    <w:bookmarkEnd w:id="85"/>
-    <w:bookmarkEnd w:id="86"/>
-    <w:bookmarkStart w:id="87" w:name="выводы"/>
+        <w:t xml:space="preserve">Рис. 17: Вторая программа самостоятельной работы</w:t>
+      </w:r>
+    </w:p>
+    <w:bookmarkEnd w:id="92"/>
+    <w:bookmarkEnd w:id="93"/>
+    <w:bookmarkEnd w:id="94"/>
+    <w:bookmarkStart w:id="95" w:name="выводы"/>
     <w:p>
       <w:pPr>
         <w:pStyle w:val="Heading1"/>
@@ -4461,8 +6019,8 @@
         <w:t xml:space="preserve">с назначением и структурой файлов листинга.</w:t>
       </w:r>
     </w:p>
-    <w:bookmarkEnd w:id="87"/>
-    <w:bookmarkStart w:id="90" w:name="список-литературы"/>
+    <w:bookmarkEnd w:id="95"/>
+    <w:bookmarkStart w:id="98" w:name="список-литературы"/>
     <w:p>
       <w:pPr>
         <w:pStyle w:val="Heading1"/>
@@ -4479,7 +6037,7 @@
           <w:numId w:val="1002"/>
         </w:numPr>
       </w:pPr>
-      <w:hyperlink r:id="rId88">
+      <w:hyperlink r:id="rId96">
         <w:r>
           <w:rPr>
             <w:rStyle w:val="Hyperlink"/>
@@ -4496,7 +6054,7 @@
           <w:numId w:val="1002"/>
         </w:numPr>
       </w:pPr>
-      <w:hyperlink r:id="rId89">
+      <w:hyperlink r:id="rId97">
         <w:r>
           <w:rPr>
             <w:rStyle w:val="Hyperlink"/>
@@ -4505,7 +6063,7 @@
         </w:r>
       </w:hyperlink>
     </w:p>
-    <w:bookmarkEnd w:id="90"/>
+    <w:bookmarkEnd w:id="98"/>
     <w:sectPr/>
   </w:body>
 </w:document>

</xml_diff>